<commit_message>
update document and image in row song offline mode
</commit_message>
<xml_diff>
--- a/Document/document.docx
+++ b/Document/document.docx
@@ -4,38 +4,93 @@
   <w:body>
     <w:p>
       <w:pPr>
-        <w:shd w:val="clear" w:color="auto" w:fill="FFFFFF" w:themeFill="background1"/>
-        <w:tabs>
-          <w:tab w:val="left" w:pos="2490"/>
-        </w:tabs>
-        <w:spacing w:line="360" w:lineRule="auto"/>
-        <w:ind w:firstLine="2490"/>
-        <w:rPr>
+        <w:ind w:firstLine="0"/>
+        <w:jc w:val="center"/>
+        <w:rPr>
+          <w:rFonts w:ascii="Tahoma" w:eastAsia="Tahoma" w:hAnsi="Tahoma" w:cs="Tahoma"/>
+          <w:szCs w:val="26"/>
+        </w:rPr>
+      </w:pPr>
+      <w:bookmarkStart w:id="0" w:name="_Toc89794973"/>
+      <w:r>
+        <w:rPr>
+          <w:rFonts w:ascii="Tahoma" w:eastAsia="Tahoma" w:hAnsi="Tahoma" w:cs="Tahoma"/>
           <w:b/>
           <w:szCs w:val="26"/>
         </w:rPr>
-      </w:pPr>
-      <w:bookmarkStart w:id="0" w:name="_Toc89794973"/>
-      <w:r>
-        <w:rPr>
+        <w:t>TRƯỜNG ĐẠI HỌC SƯ PHẠM KỸ THUẬT TP.HCM</w:t>
+      </w:r>
+    </w:p>
+    <w:p>
+      <w:pPr>
+        <w:ind w:firstLine="0"/>
+        <w:jc w:val="center"/>
+        <w:rPr>
+          <w:rFonts w:ascii="Tahoma" w:eastAsia="Tahoma" w:hAnsi="Tahoma" w:cs="Tahoma"/>
+          <w:szCs w:val="26"/>
+        </w:rPr>
+      </w:pPr>
+      <w:r>
+        <w:rPr>
+          <w:rFonts w:ascii="Tahoma" w:eastAsia="Tahoma" w:hAnsi="Tahoma" w:cs="Tahoma"/>
           <w:b/>
+          <w:szCs w:val="26"/>
+        </w:rPr>
+        <w:t>KHOA CÔNG NGHỆ THÔNG TIN</w:t>
+      </w:r>
+    </w:p>
+    <w:p>
+      <w:pPr>
+        <w:spacing w:before="60" w:after="60"/>
+        <w:ind w:firstLine="0"/>
+        <w:jc w:val="center"/>
+        <w:rPr>
+          <w:rFonts w:ascii="Tahoma" w:eastAsia="Tahoma" w:hAnsi="Tahoma" w:cs="Tahoma"/>
+          <w:b/>
+          <w:szCs w:val="26"/>
+        </w:rPr>
+      </w:pPr>
+      <w:r>
+        <w:rPr>
+          <w:rFonts w:ascii="Tahoma" w:eastAsia="Tahoma" w:hAnsi="Tahoma" w:cs="Tahoma"/>
+          <w:b/>
+          <w:szCs w:val="26"/>
+        </w:rPr>
+        <w:t>BỘ MÔN CÔNG NGHỆ PHẦN MỀM</w:t>
+      </w:r>
+    </w:p>
+    <w:p>
+      <w:pPr>
+        <w:spacing w:before="60" w:after="60"/>
+        <w:ind w:firstLine="0"/>
+        <w:jc w:val="center"/>
+        <w:rPr>
+          <w:szCs w:val="26"/>
+        </w:rPr>
+      </w:pPr>
+    </w:p>
+    <w:p>
+      <w:pPr>
+        <w:shd w:val="clear" w:color="auto" w:fill="FFFFFF" w:themeFill="background1"/>
+        <w:spacing w:line="360" w:lineRule="auto"/>
+        <w:ind w:left="1440" w:right="1370" w:firstLine="0"/>
+        <w:jc w:val="center"/>
+        <w:rPr>
+          <w:b/>
+          <w:szCs w:val="26"/>
+        </w:rPr>
+      </w:pPr>
+      <w:r>
+        <w:rPr>
           <w:noProof/>
           <w:szCs w:val="26"/>
           <w:lang w:val="en-US"/>
         </w:rPr>
         <w:drawing>
-          <wp:anchor distT="0" distB="0" distL="114300" distR="114300" simplePos="0" relativeHeight="251659264" behindDoc="1" locked="0" layoutInCell="1" allowOverlap="1" wp14:anchorId="30313194" wp14:editId="25AEFDB1">
-            <wp:simplePos x="0" y="0"/>
-            <wp:positionH relativeFrom="page">
-              <wp:align>center</wp:align>
-            </wp:positionH>
-            <wp:positionV relativeFrom="paragraph">
-              <wp:posOffset>-513080</wp:posOffset>
-            </wp:positionV>
-            <wp:extent cx="6584315" cy="9194165"/>
-            <wp:effectExtent l="19050" t="19050" r="26035" b="26035"/>
-            <wp:wrapNone/>
-            <wp:docPr id="11" name="Picture 11" descr="khung doi"/>
+          <wp:inline distT="0" distB="0" distL="0" distR="0" wp14:anchorId="7132805B" wp14:editId="1EF3FA6E">
+            <wp:extent cx="1833217" cy="1897380"/>
+            <wp:effectExtent l="0" t="0" r="0" b="7620"/>
+            <wp:docPr id="5" name="Picture 5"/>
             <wp:cNvGraphicFramePr>
               <a:graphicFrameLocks xmlns:a="http://schemas.openxmlformats.org/drawingml/2006/main" noChangeAspect="1"/>
             </wp:cNvGraphicFramePr>
@@ -43,13 +98,13 @@
               <a:graphicData uri="http://schemas.openxmlformats.org/drawingml/2006/picture">
                 <pic:pic xmlns:pic="http://schemas.openxmlformats.org/drawingml/2006/picture">
                   <pic:nvPicPr>
-                    <pic:cNvPr id="0" name="Picture 3" descr="khung doi"/>
+                    <pic:cNvPr id="0" name="Picture 1"/>
                     <pic:cNvPicPr>
                       <a:picLocks noChangeAspect="1" noChangeArrowheads="1"/>
                     </pic:cNvPicPr>
                   </pic:nvPicPr>
                   <pic:blipFill>
-                    <a:blip r:embed="rId8" cstate="print">
+                    <a:blip r:embed="rId8">
                       <a:extLst>
                         <a:ext uri="{28A0092B-C50C-407E-A947-70E740481C1C}">
                           <a14:useLocalDpi xmlns:a14="http://schemas.microsoft.com/office/drawing/2010/main" val="0"/>
@@ -64,149 +119,7 @@
                   <pic:spPr bwMode="auto">
                     <a:xfrm>
                       <a:off x="0" y="0"/>
-                      <a:ext cx="6584315" cy="9194165"/>
-                    </a:xfrm>
-                    <a:prstGeom prst="rect">
-                      <a:avLst/>
-                    </a:prstGeom>
-                    <a:solidFill>
-                      <a:srgbClr val="0000FF"/>
-                    </a:solidFill>
-                    <a:ln w="9525">
-                      <a:solidFill>
-                        <a:srgbClr val="0000FF"/>
-                      </a:solidFill>
-                      <a:miter lim="800000"/>
-                      <a:headEnd/>
-                      <a:tailEnd/>
-                    </a:ln>
-                  </pic:spPr>
-                </pic:pic>
-              </a:graphicData>
-            </a:graphic>
-            <wp14:sizeRelH relativeFrom="page">
-              <wp14:pctWidth>0</wp14:pctWidth>
-            </wp14:sizeRelH>
-            <wp14:sizeRelV relativeFrom="page">
-              <wp14:pctHeight>0</wp14:pctHeight>
-            </wp14:sizeRelV>
-          </wp:anchor>
-        </w:drawing>
-      </w:r>
-      <w:r>
-        <w:rPr>
-          <w:b/>
-          <w:szCs w:val="26"/>
-          <w:lang w:val="en-US"/>
-        </w:rPr>
-        <w:t xml:space="preserve"> </w:t>
-      </w:r>
-      <w:r>
-        <w:rPr>
-          <w:b/>
-          <w:szCs w:val="26"/>
-        </w:rPr>
-        <w:t>BỘ GIÁO DỤC VÀ ĐÀO TẠO</w:t>
-      </w:r>
-    </w:p>
-    <w:p>
-      <w:pPr>
-        <w:shd w:val="clear" w:color="auto" w:fill="FFFFFF" w:themeFill="background1"/>
-        <w:spacing w:before="59" w:line="360" w:lineRule="auto"/>
-        <w:ind w:left="1645" w:right="1370" w:firstLine="0"/>
-        <w:jc w:val="left"/>
-        <w:rPr>
-          <w:b/>
-          <w:szCs w:val="26"/>
-        </w:rPr>
-      </w:pPr>
-      <w:r>
-        <w:rPr>
-          <w:b/>
-          <w:szCs w:val="26"/>
-        </w:rPr>
-        <w:t xml:space="preserve">TRƯỜNG ĐẠI HỌC SƯ PHẠM KỸ THUẬT </w:t>
-      </w:r>
-      <w:r>
-        <w:rPr>
-          <w:b/>
-          <w:szCs w:val="26"/>
-        </w:rPr>
-        <w:t>TP.HCM</w:t>
-      </w:r>
-      <w:r>
-        <w:rPr>
-          <w:b/>
-          <w:szCs w:val="26"/>
-        </w:rPr>
-        <w:t xml:space="preserve"> KHOA </w:t>
-      </w:r>
-      <w:r>
-        <w:rPr>
-          <w:b/>
-          <w:szCs w:val="26"/>
-        </w:rPr>
-        <w:t>CÔNG NGHỆ THÔNG TIN</w:t>
-      </w:r>
-    </w:p>
-    <w:p>
-      <w:pPr>
-        <w:shd w:val="clear" w:color="auto" w:fill="FFFFFF" w:themeFill="background1"/>
-        <w:spacing w:before="59" w:line="360" w:lineRule="auto"/>
-        <w:ind w:left="3312" w:right="1370"/>
-        <w:rPr>
-          <w:b/>
-          <w:szCs w:val="26"/>
-        </w:rPr>
-      </w:pPr>
-      <w:r>
-        <w:rPr>
-          <w:noProof/>
-          <w:szCs w:val="26"/>
-          <w:lang w:val="en-US"/>
-        </w:rPr>
-        <w:drawing>
-          <wp:anchor distT="0" distB="0" distL="114300" distR="114300" simplePos="0" relativeHeight="251660288" behindDoc="0" locked="0" layoutInCell="1" allowOverlap="1" wp14:anchorId="5F4140A9" wp14:editId="71B2D6E5">
-            <wp:simplePos x="0" y="0"/>
-            <wp:positionH relativeFrom="margin">
-              <wp:posOffset>2070100</wp:posOffset>
-            </wp:positionH>
-            <wp:positionV relativeFrom="margin">
-              <wp:posOffset>1371600</wp:posOffset>
-            </wp:positionV>
-            <wp:extent cx="1270000" cy="1314450"/>
-            <wp:effectExtent l="0" t="0" r="6350" b="0"/>
-            <wp:wrapTopAndBottom/>
-            <wp:docPr id="5" name="Picture 5"/>
-            <wp:cNvGraphicFramePr>
-              <a:graphicFrameLocks xmlns:a="http://schemas.openxmlformats.org/drawingml/2006/main" noChangeAspect="1"/>
-            </wp:cNvGraphicFramePr>
-            <a:graphic xmlns:a="http://schemas.openxmlformats.org/drawingml/2006/main">
-              <a:graphicData uri="http://schemas.openxmlformats.org/drawingml/2006/picture">
-                <pic:pic xmlns:pic="http://schemas.openxmlformats.org/drawingml/2006/picture">
-                  <pic:nvPicPr>
-                    <pic:cNvPr id="0" name="Picture 1"/>
-                    <pic:cNvPicPr>
-                      <a:picLocks noChangeAspect="1" noChangeArrowheads="1"/>
-                    </pic:cNvPicPr>
-                  </pic:nvPicPr>
-                  <pic:blipFill>
-                    <a:blip r:embed="rId9">
-                      <a:extLst>
-                        <a:ext uri="{28A0092B-C50C-407E-A947-70E740481C1C}">
-                          <a14:useLocalDpi xmlns:a14="http://schemas.microsoft.com/office/drawing/2010/main" val="0"/>
-                        </a:ext>
-                      </a:extLst>
-                    </a:blip>
-                    <a:srcRect/>
-                    <a:stretch>
-                      <a:fillRect/>
-                    </a:stretch>
-                  </pic:blipFill>
-                  <pic:spPr bwMode="auto">
-                    <a:xfrm>
-                      <a:off x="0" y="0"/>
-                      <a:ext cx="1270000" cy="1314450"/>
+                      <a:ext cx="1845273" cy="1909858"/>
                     </a:xfrm>
                     <a:prstGeom prst="rect">
                       <a:avLst/>
@@ -219,61 +132,9 @@
                 </pic:pic>
               </a:graphicData>
             </a:graphic>
-            <wp14:sizeRelH relativeFrom="margin">
-              <wp14:pctWidth>0</wp14:pctWidth>
-            </wp14:sizeRelH>
-            <wp14:sizeRelV relativeFrom="margin">
-              <wp14:pctHeight>0</wp14:pctHeight>
-            </wp14:sizeRelV>
-          </wp:anchor>
+          </wp:inline>
         </w:drawing>
       </w:r>
-      <w:r>
-        <w:rPr>
-          <w:b/>
-          <w:szCs w:val="26"/>
-        </w:rPr>
-        <w:t>---</w:t>
-      </w:r>
-      <w:r>
-        <w:rPr>
-          <w:b/>
-          <w:szCs w:val="26"/>
-        </w:rPr>
-        <w:sym w:font="Wingdings" w:char="F09D"/>
-      </w:r>
-      <w:r>
-        <w:rPr>
-          <w:b/>
-          <w:szCs w:val="26"/>
-        </w:rPr>
-        <w:sym w:font="Wingdings" w:char="F026"/>
-      </w:r>
-      <w:r>
-        <w:rPr>
-          <w:b/>
-          <w:szCs w:val="26"/>
-        </w:rPr>
-        <w:sym w:font="Wingdings" w:char="F09C"/>
-      </w:r>
-      <w:r>
-        <w:rPr>
-          <w:b/>
-          <w:szCs w:val="26"/>
-        </w:rPr>
-        <w:t>---</w:t>
-      </w:r>
-    </w:p>
-    <w:p>
-      <w:pPr>
-        <w:shd w:val="clear" w:color="auto" w:fill="FFFFFF" w:themeFill="background1"/>
-        <w:spacing w:line="360" w:lineRule="auto"/>
-        <w:ind w:right="1370"/>
-        <w:rPr>
-          <w:b/>
-          <w:szCs w:val="26"/>
-        </w:rPr>
-      </w:pPr>
     </w:p>
     <w:p>
       <w:pPr>
@@ -290,38 +151,27 @@
     <w:p>
       <w:pPr>
         <w:shd w:val="clear" w:color="auto" w:fill="FFFFFF" w:themeFill="background1"/>
-        <w:spacing w:line="360" w:lineRule="auto"/>
-        <w:ind w:right="-1" w:firstLine="0"/>
+        <w:spacing w:before="161" w:line="360" w:lineRule="auto"/>
+        <w:ind w:firstLine="0"/>
         <w:jc w:val="center"/>
         <w:rPr>
           <w:b/>
-          <w:sz w:val="32"/>
-          <w:szCs w:val="28"/>
-          <w:lang w:val="en-US"/>
-        </w:rPr>
-      </w:pPr>
-      <w:r>
-        <w:rPr>
-          <w:b/>
-          <w:sz w:val="32"/>
-          <w:szCs w:val="28"/>
-          <w:lang w:val="en-US"/>
-        </w:rPr>
-        <w:t>TIỂU LUẬN CHUYÊN NGÀNH</w:t>
-      </w:r>
-    </w:p>
-    <w:p>
-      <w:pPr>
-        <w:shd w:val="clear" w:color="auto" w:fill="FFFFFF" w:themeFill="background1"/>
-        <w:spacing w:line="360" w:lineRule="auto"/>
-        <w:ind w:left="2592" w:right="-1"/>
-        <w:rPr>
-          <w:b/>
+          <w:bCs/>
           <w:sz w:val="28"/>
           <w:szCs w:val="28"/>
           <w:lang w:val="en-US"/>
         </w:rPr>
       </w:pPr>
+      <w:r>
+        <w:rPr>
+          <w:b/>
+          <w:bCs/>
+          <w:sz w:val="28"/>
+          <w:szCs w:val="28"/>
+          <w:lang w:val="en-US"/>
+        </w:rPr>
+        <w:t>TIỂU LUẬN CHUYÊN NGÀNH</w:t>
+      </w:r>
     </w:p>
     <w:p>
       <w:pPr>
@@ -330,49 +180,55 @@
         <w:ind w:right="-1"/>
         <w:jc w:val="center"/>
         <w:rPr>
+          <w:rFonts w:ascii="Tahoma" w:hAnsi="Tahoma" w:cs="Tahoma"/>
           <w:b/>
-          <w:sz w:val="48"/>
-          <w:szCs w:val="48"/>
-          <w:lang w:val="en-US"/>
-        </w:rPr>
-      </w:pPr>
-      <w:r>
-        <w:rPr>
+          <w:sz w:val="40"/>
+          <w:szCs w:val="40"/>
+          <w:lang w:val="en-US"/>
+        </w:rPr>
+      </w:pPr>
+      <w:r>
+        <w:rPr>
+          <w:rFonts w:ascii="Tahoma" w:hAnsi="Tahoma" w:cs="Tahoma"/>
           <w:b/>
-          <w:sz w:val="48"/>
-          <w:szCs w:val="48"/>
+          <w:sz w:val="40"/>
+          <w:szCs w:val="40"/>
         </w:rPr>
         <w:t xml:space="preserve">XÂY DỰNG ỨNG DỤNG </w:t>
       </w:r>
       <w:r>
         <w:rPr>
+          <w:rFonts w:ascii="Tahoma" w:hAnsi="Tahoma" w:cs="Tahoma"/>
           <w:b/>
-          <w:sz w:val="48"/>
-          <w:szCs w:val="48"/>
+          <w:sz w:val="40"/>
+          <w:szCs w:val="40"/>
         </w:rPr>
         <w:br/>
       </w:r>
       <w:r>
         <w:rPr>
+          <w:rFonts w:ascii="Tahoma" w:hAnsi="Tahoma" w:cs="Tahoma"/>
           <w:b/>
-          <w:sz w:val="48"/>
-          <w:szCs w:val="48"/>
+          <w:sz w:val="40"/>
+          <w:szCs w:val="40"/>
         </w:rPr>
         <w:t>NGHE NHẠ</w:t>
       </w:r>
       <w:r>
         <w:rPr>
+          <w:rFonts w:ascii="Tahoma" w:hAnsi="Tahoma" w:cs="Tahoma"/>
           <w:b/>
-          <w:sz w:val="48"/>
-          <w:szCs w:val="48"/>
+          <w:sz w:val="40"/>
+          <w:szCs w:val="40"/>
         </w:rPr>
         <w:t xml:space="preserve">C </w:t>
       </w:r>
       <w:r>
         <w:rPr>
+          <w:rFonts w:ascii="Tahoma" w:hAnsi="Tahoma" w:cs="Tahoma"/>
           <w:b/>
-          <w:sz w:val="48"/>
-          <w:szCs w:val="48"/>
+          <w:sz w:val="40"/>
+          <w:szCs w:val="40"/>
           <w:lang w:val="en-US"/>
         </w:rPr>
         <w:t>TRỰC TUYẾN</w:t>
@@ -382,12 +238,13 @@
       <w:pPr>
         <w:shd w:val="clear" w:color="auto" w:fill="FFFFFF" w:themeFill="background1"/>
         <w:spacing w:before="161" w:line="360" w:lineRule="auto"/>
-        <w:jc w:val="center"/>
+        <w:ind w:firstLine="0"/>
         <w:rPr>
           <w:b/>
           <w:bCs/>
           <w:sz w:val="28"/>
           <w:szCs w:val="28"/>
+          <w:lang w:val="en-US"/>
         </w:rPr>
       </w:pPr>
     </w:p>
@@ -395,13 +252,13 @@
       <w:pPr>
         <w:shd w:val="clear" w:color="auto" w:fill="FFFFFF" w:themeFill="background1"/>
         <w:spacing w:before="161" w:line="360" w:lineRule="auto"/>
+        <w:ind w:firstLine="0"/>
         <w:jc w:val="center"/>
         <w:rPr>
           <w:b/>
           <w:bCs/>
           <w:sz w:val="28"/>
           <w:szCs w:val="28"/>
-          <w:lang w:val="en-US"/>
         </w:rPr>
       </w:pPr>
       <w:r>
@@ -411,7 +268,7 @@
           <w:sz w:val="28"/>
           <w:szCs w:val="28"/>
         </w:rPr>
-        <w:t>GIÁO VIÊN HƯỚNG DẪN:</w:t>
+        <w:t>GIÁO VIÊN HƯỚNG DẪ</w:t>
       </w:r>
       <w:r>
         <w:rPr>
@@ -420,228 +277,188 @@
           <w:sz w:val="28"/>
           <w:szCs w:val="28"/>
         </w:rPr>
-        <w:t xml:space="preserve"> </w:t>
-      </w:r>
-      <w:r>
-        <w:rPr>
+        <w:t>N</w:t>
+      </w:r>
+    </w:p>
+    <w:p>
+      <w:pPr>
+        <w:shd w:val="clear" w:color="auto" w:fill="FFFFFF" w:themeFill="background1"/>
+        <w:spacing w:before="161" w:line="360" w:lineRule="auto"/>
+        <w:ind w:firstLine="0"/>
+        <w:jc w:val="center"/>
+        <w:rPr>
+          <w:rFonts w:ascii="Tahoma" w:hAnsi="Tahoma" w:cs="Tahoma"/>
           <w:b/>
           <w:bCs/>
           <w:sz w:val="28"/>
           <w:szCs w:val="28"/>
           <w:lang w:val="en-US"/>
         </w:rPr>
-        <w:t>ThS. Trần Công Tú</w:t>
-      </w:r>
-    </w:p>
-    <w:p>
-      <w:pPr>
-        <w:shd w:val="clear" w:color="auto" w:fill="FFFFFF" w:themeFill="background1"/>
-        <w:spacing w:before="161" w:line="360" w:lineRule="auto"/>
-        <w:ind w:left="2880" w:firstLine="720"/>
-        <w:rPr>
+      </w:pPr>
+      <w:r>
+        <w:rPr>
+          <w:rFonts w:ascii="Tahoma" w:hAnsi="Tahoma" w:cs="Tahoma"/>
           <w:b/>
           <w:bCs/>
           <w:sz w:val="28"/>
           <w:szCs w:val="28"/>
           <w:lang w:val="en-US"/>
         </w:rPr>
-      </w:pPr>
-      <w:r>
-        <w:rPr>
+        <w:t xml:space="preserve">ThS. </w:t>
+      </w:r>
+      <w:r>
+        <w:rPr>
+          <w:rFonts w:ascii="Tahoma" w:hAnsi="Tahoma" w:cs="Tahoma"/>
           <w:b/>
           <w:bCs/>
           <w:sz w:val="28"/>
           <w:szCs w:val="28"/>
           <w:lang w:val="en-US"/>
         </w:rPr>
-        <w:t>SVTH</w:t>
-      </w:r>
-      <w:r>
-        <w:rPr>
+        <w:t>TRẦN CÔNG TÚ</w:t>
+      </w:r>
+    </w:p>
+    <w:p>
+      <w:pPr>
+        <w:shd w:val="clear" w:color="auto" w:fill="FFFFFF" w:themeFill="background1"/>
+        <w:spacing w:before="161" w:line="360" w:lineRule="auto"/>
+        <w:ind w:firstLine="0"/>
+        <w:jc w:val="center"/>
+        <w:rPr>
+          <w:rFonts w:ascii="Tahoma" w:hAnsi="Tahoma" w:cs="Tahoma"/>
           <w:b/>
           <w:bCs/>
           <w:sz w:val="28"/>
           <w:szCs w:val="28"/>
-        </w:rPr>
-        <w:t xml:space="preserve">: </w:t>
-      </w:r>
-      <w:r>
-        <w:rPr>
+          <w:lang w:val="en-US"/>
+        </w:rPr>
+      </w:pPr>
+    </w:p>
+    <w:p>
+      <w:pPr>
+        <w:shd w:val="clear" w:color="auto" w:fill="FFFFFF" w:themeFill="background1"/>
+        <w:spacing w:before="161" w:line="360" w:lineRule="auto"/>
+        <w:ind w:firstLine="0"/>
+        <w:jc w:val="center"/>
+        <w:rPr>
+          <w:rFonts w:cstheme="majorHAnsi"/>
           <w:b/>
           <w:bCs/>
           <w:sz w:val="28"/>
           <w:szCs w:val="28"/>
-        </w:rPr>
-        <w:tab/>
-      </w:r>
-      <w:r>
-        <w:rPr>
+          <w:lang w:val="en-US"/>
+        </w:rPr>
+      </w:pPr>
+      <w:r>
+        <w:rPr>
+          <w:rFonts w:cstheme="majorHAnsi"/>
           <w:b/>
           <w:bCs/>
           <w:sz w:val="28"/>
           <w:szCs w:val="28"/>
-        </w:rPr>
-        <w:tab/>
-      </w:r>
-      <w:r>
-        <w:rPr>
+          <w:lang w:val="en-US"/>
+        </w:rPr>
+        <w:t>SINH VIÊN THỰC HIỆN</w:t>
+      </w:r>
+    </w:p>
+    <w:p>
+      <w:pPr>
+        <w:shd w:val="clear" w:color="auto" w:fill="FFFFFF" w:themeFill="background1"/>
+        <w:spacing w:line="360" w:lineRule="auto"/>
+        <w:ind w:right="-1" w:firstLine="0"/>
+        <w:jc w:val="center"/>
+        <w:rPr>
+          <w:rFonts w:ascii="Tahoma" w:hAnsi="Tahoma" w:cs="Tahoma"/>
           <w:b/>
-          <w:bCs/>
           <w:sz w:val="28"/>
           <w:szCs w:val="28"/>
-        </w:rPr>
-        <w:tab/>
-      </w:r>
-      <w:r>
-        <w:rPr>
+          <w:lang w:val="en-US"/>
+        </w:rPr>
+      </w:pPr>
+      <w:r>
+        <w:rPr>
+          <w:rFonts w:ascii="Tahoma" w:hAnsi="Tahoma" w:cs="Tahoma"/>
           <w:b/>
-          <w:bCs/>
           <w:sz w:val="28"/>
           <w:szCs w:val="28"/>
           <w:lang w:val="en-US"/>
         </w:rPr>
-        <w:t>MSSV</w:t>
+        <w:t xml:space="preserve">NGUYỄN PHƯƠNG </w:t>
+      </w:r>
+      <w:proofErr w:type="gramStart"/>
+      <w:r>
+        <w:rPr>
+          <w:rFonts w:ascii="Tahoma" w:hAnsi="Tahoma" w:cs="Tahoma"/>
+          <w:b/>
+          <w:sz w:val="28"/>
+          <w:szCs w:val="28"/>
+          <w:lang w:val="en-US"/>
+        </w:rPr>
+        <w:t>NAM :</w:t>
+      </w:r>
+      <w:proofErr w:type="gramEnd"/>
+      <w:r>
+        <w:rPr>
+          <w:rFonts w:ascii="Tahoma" w:hAnsi="Tahoma" w:cs="Tahoma"/>
+          <w:b/>
+          <w:sz w:val="28"/>
+          <w:szCs w:val="28"/>
+          <w:lang w:val="en-US"/>
+        </w:rPr>
+        <w:t xml:space="preserve"> 19110402</w:t>
       </w:r>
     </w:p>
     <w:p>
       <w:pPr>
         <w:shd w:val="clear" w:color="auto" w:fill="FFFFFF" w:themeFill="background1"/>
         <w:spacing w:before="161" w:line="360" w:lineRule="auto"/>
-        <w:rPr>
-          <w:sz w:val="28"/>
-          <w:szCs w:val="28"/>
-        </w:rPr>
-      </w:pPr>
-      <w:r>
-        <w:rPr>
-          <w:b/>
+        <w:jc w:val="center"/>
+        <w:rPr>
           <w:bCs/>
-          <w:sz w:val="28"/>
-          <w:szCs w:val="28"/>
-        </w:rPr>
-        <w:tab/>
-      </w:r>
-      <w:r>
-        <w:rPr>
-          <w:b/>
-          <w:bCs/>
-          <w:sz w:val="28"/>
-          <w:szCs w:val="28"/>
-        </w:rPr>
-        <w:tab/>
-      </w:r>
-      <w:r>
-        <w:rPr>
-          <w:b/>
-          <w:bCs/>
-          <w:sz w:val="28"/>
-          <w:szCs w:val="28"/>
-        </w:rPr>
-        <w:tab/>
-      </w:r>
-      <w:r>
-        <w:rPr>
-          <w:b/>
-          <w:bCs/>
-          <w:sz w:val="28"/>
-          <w:szCs w:val="28"/>
-        </w:rPr>
-        <w:tab/>
-      </w:r>
-      <w:r>
-        <w:rPr>
-          <w:b/>
-          <w:bCs/>
-          <w:sz w:val="28"/>
-          <w:szCs w:val="28"/>
-        </w:rPr>
-        <w:tab/>
-      </w:r>
-      <w:r>
-        <w:rPr>
-          <w:sz w:val="28"/>
-          <w:szCs w:val="28"/>
-        </w:rPr>
-        <w:t xml:space="preserve">Nguyễn Phương Nam  </w:t>
-      </w:r>
-      <w:r>
-        <w:rPr>
-          <w:sz w:val="28"/>
-          <w:szCs w:val="28"/>
-        </w:rPr>
-        <w:t xml:space="preserve">  </w:t>
-      </w:r>
-      <w:r>
-        <w:rPr>
-          <w:sz w:val="28"/>
-          <w:szCs w:val="28"/>
-        </w:rPr>
-        <w:tab/>
-      </w:r>
-      <w:r>
-        <w:rPr>
-          <w:sz w:val="28"/>
-          <w:szCs w:val="28"/>
-        </w:rPr>
-        <w:t>1911</w:t>
-      </w:r>
-      <w:r>
-        <w:rPr>
-          <w:sz w:val="28"/>
-          <w:szCs w:val="28"/>
-        </w:rPr>
-        <w:t>0</w:t>
-      </w:r>
-      <w:r>
-        <w:rPr>
-          <w:sz w:val="28"/>
-          <w:szCs w:val="28"/>
-        </w:rPr>
-        <w:t>40</w:t>
-      </w:r>
-      <w:r>
-        <w:rPr>
-          <w:sz w:val="28"/>
-          <w:szCs w:val="28"/>
-        </w:rPr>
-        <w:t>2</w:t>
-      </w:r>
+          <w:iCs/>
+          <w:szCs w:val="26"/>
+        </w:rPr>
+      </w:pPr>
     </w:p>
     <w:p>
       <w:pPr>
         <w:shd w:val="clear" w:color="auto" w:fill="FFFFFF" w:themeFill="background1"/>
         <w:spacing w:before="161" w:line="360" w:lineRule="auto"/>
-        <w:rPr>
-          <w:sz w:val="28"/>
-          <w:szCs w:val="28"/>
-        </w:rPr>
-      </w:pPr>
-      <w:r>
-        <w:rPr>
-          <w:sz w:val="28"/>
-          <w:szCs w:val="28"/>
-        </w:rPr>
-        <w:tab/>
-      </w:r>
-      <w:r>
-        <w:rPr>
-          <w:sz w:val="28"/>
-          <w:szCs w:val="28"/>
-        </w:rPr>
-        <w:tab/>
-      </w:r>
-      <w:r>
-        <w:rPr>
-          <w:sz w:val="28"/>
-          <w:szCs w:val="28"/>
-        </w:rPr>
-        <w:tab/>
-      </w:r>
-    </w:p>
-    <w:p>
-      <w:pPr>
-        <w:shd w:val="clear" w:color="auto" w:fill="FFFFFF" w:themeFill="background1"/>
-        <w:spacing w:before="161" w:line="360" w:lineRule="auto"/>
+        <w:jc w:val="center"/>
+        <w:rPr>
+          <w:bCs/>
+          <w:iCs/>
+          <w:szCs w:val="26"/>
+        </w:rPr>
+      </w:pPr>
+    </w:p>
+    <w:p>
+      <w:pPr>
+        <w:ind w:firstLine="0"/>
+        <w:jc w:val="center"/>
+        <w:rPr>
+          <w:rFonts w:ascii="Tahoma" w:eastAsia="Tahoma" w:hAnsi="Tahoma" w:cs="Tahoma"/>
+          <w:szCs w:val="26"/>
+        </w:rPr>
+      </w:pPr>
+      <w:r>
+        <w:rPr>
+          <w:rFonts w:ascii="Tahoma" w:eastAsia="Tahoma" w:hAnsi="Tahoma" w:cs="Tahoma"/>
+          <w:b/>
+          <w:szCs w:val="26"/>
+        </w:rPr>
+        <w:t>KHÓA 2019 - 20</w:t>
+      </w:r>
+      <w:r>
+        <w:rPr>
+          <w:rFonts w:ascii="Tahoma" w:eastAsia="Tahoma" w:hAnsi="Tahoma" w:cs="Tahoma"/>
+          <w:b/>
+          <w:szCs w:val="26"/>
+          <w:lang w:val="en-US"/>
+        </w:rPr>
+        <w:t>23</w:t>
+      </w:r>
+      <w:r>
         <w:rPr>
           <w:b/>
           <w:bCs/>
@@ -649,14 +466,16 @@
           <w:iCs/>
           <w:szCs w:val="26"/>
         </w:rPr>
-      </w:pPr>
-    </w:p>
-    <w:p>
-      <w:pPr>
-        <w:shd w:val="clear" w:color="auto" w:fill="FFFFFF" w:themeFill="background1"/>
-        <w:spacing w:before="161" w:line="360" w:lineRule="auto"/>
+        <w:br w:type="page"/>
+      </w:r>
+    </w:p>
+    <w:p>
+      <w:pPr>
+        <w:spacing w:after="0"/>
         <w:jc w:val="center"/>
         <w:rPr>
+          <w:b/>
+          <w:bCs/>
           <w:sz w:val="28"/>
           <w:szCs w:val="28"/>
         </w:rPr>
@@ -665,310 +484,256 @@
         <w:rPr>
           <w:b/>
           <w:bCs/>
-          <w:i/>
-          <w:iCs/>
+          <w:sz w:val="28"/>
+          <w:szCs w:val="28"/>
+        </w:rPr>
+        <w:lastRenderedPageBreak/>
+        <w:t>LỜI NÓI ĐẦU</w:t>
+      </w:r>
+      <w:bookmarkEnd w:id="0"/>
+    </w:p>
+    <w:p>
+      <w:pPr>
+        <w:spacing w:after="0" w:line="360" w:lineRule="auto"/>
+        <w:rPr>
           <w:szCs w:val="26"/>
-        </w:rPr>
-        <w:t xml:space="preserve">TP. Hồ Chí Minh, tháng </w:t>
-      </w:r>
-      <w:r>
+          <w:shd w:val="clear" w:color="auto" w:fill="FFFFFF"/>
+        </w:rPr>
+      </w:pPr>
+      <w:r>
+        <w:rPr>
+          <w:szCs w:val="26"/>
+          <w:shd w:val="clear" w:color="auto" w:fill="FFFFFF"/>
+        </w:rPr>
+        <w:t xml:space="preserve">Trong cuộc sống hiện đại ngày nay, việc phát triển các thiết bị công nghệ hiện đại ngày càng nhanh đang kéo theo sự thay đổi về cách học hỏi, tiếp thu kiến thức của con người. Giờ đây, mọi thông tin và kiến thức đang ngày càng được số hóa khiến cho việc học của con người giờ đây không còn thủ công như trước. </w:t>
+      </w:r>
+    </w:p>
+    <w:p>
+      <w:pPr>
+        <w:spacing w:after="0" w:line="360" w:lineRule="auto"/>
+        <w:rPr>
+          <w:szCs w:val="26"/>
+          <w:shd w:val="clear" w:color="auto" w:fill="FFFFFF"/>
+        </w:rPr>
+      </w:pPr>
+      <w:r>
+        <w:rPr>
+          <w:szCs w:val="26"/>
+          <w:shd w:val="clear" w:color="auto" w:fill="FFFFFF"/>
+        </w:rPr>
+        <w:t>Do đó</w:t>
+      </w:r>
+      <w:r>
+        <w:rPr>
+          <w:szCs w:val="26"/>
+          <w:shd w:val="clear" w:color="auto" w:fill="FFFFFF"/>
+          <w:lang w:val="en-US"/>
+        </w:rPr>
+        <w:t>,</w:t>
+      </w:r>
+      <w:r>
+        <w:rPr>
+          <w:szCs w:val="26"/>
+          <w:shd w:val="clear" w:color="auto" w:fill="FFFFFF"/>
+        </w:rPr>
+        <w:t xml:space="preserve"> việc xây dựng các ứng dụng cho điện thoại di động đang là một ngành công nghiệp mới đầy tiềm năng và hứa hẹn nhiều sự phát triển vượt bậc của ngành khoa học kỹ thuật. Phần mềm, ứng dụng cho điện thoại di động hiện nay rất đa dạng và phong phú trên các hệ điều hành di động. </w:t>
+      </w:r>
+      <w:r>
+        <w:rPr>
+          <w:szCs w:val="26"/>
+          <w:shd w:val="clear" w:color="auto" w:fill="FFFFFF"/>
+          <w:lang w:val="en-US"/>
+        </w:rPr>
+        <w:t>H</w:t>
+      </w:r>
+      <w:r>
+        <w:rPr>
+          <w:szCs w:val="26"/>
+          <w:shd w:val="clear" w:color="auto" w:fill="FFFFFF"/>
+        </w:rPr>
+        <w:t>ệ điều hành A</w:t>
+      </w:r>
+      <w:r>
+        <w:rPr>
+          <w:szCs w:val="26"/>
+          <w:shd w:val="clear" w:color="auto" w:fill="FFFFFF"/>
+          <w:lang w:val="en-US"/>
+        </w:rPr>
+        <w:t>n</w:t>
+      </w:r>
+      <w:r>
+        <w:rPr>
+          <w:szCs w:val="26"/>
+          <w:shd w:val="clear" w:color="auto" w:fill="FFFFFF"/>
+        </w:rPr>
+        <w:t>droid ra đời với sự kế thừa những ưu việt của các hệ điều hành ra đời trước và sự kết hợp của nhiều công nghệ tiên tiến nhất hiện nay. A</w:t>
+      </w:r>
+      <w:r>
+        <w:rPr>
+          <w:szCs w:val="26"/>
+          <w:shd w:val="clear" w:color="auto" w:fill="FFFFFF"/>
+          <w:lang w:val="en-US"/>
+        </w:rPr>
+        <w:t>n</w:t>
+      </w:r>
+      <w:r>
+        <w:rPr>
+          <w:szCs w:val="26"/>
+          <w:shd w:val="clear" w:color="auto" w:fill="FFFFFF"/>
+        </w:rPr>
+        <w:t>droid đã nhanh chóng là đối thủ cạnh tranh mạnh mẽ với các hệ</w:t>
+      </w:r>
+      <w:r>
+        <w:rPr>
+          <w:szCs w:val="26"/>
+          <w:shd w:val="clear" w:color="auto" w:fill="FFFFFF"/>
+        </w:rPr>
+        <w:t xml:space="preserve"> điều hành </w:t>
+      </w:r>
+      <w:r>
+        <w:rPr>
+          <w:szCs w:val="26"/>
+          <w:shd w:val="clear" w:color="auto" w:fill="FFFFFF"/>
+          <w:lang w:val="en-US"/>
+        </w:rPr>
+        <w:t>khác</w:t>
+      </w:r>
+      <w:r>
+        <w:rPr>
+          <w:szCs w:val="26"/>
+          <w:shd w:val="clear" w:color="auto" w:fill="FFFFFF"/>
+        </w:rPr>
+        <w:t xml:space="preserve"> và đang là hệ điều hành di động của tương lai và được nhiều người ưa chuộng nhất. Ngày nay, với sự phát triển nhanh chóng của xã hội, nhu cầu giải trí thông qua điện thoại di động ngày càng phổ biến, vì vậy em đã chọn đề tài “</w:t>
+      </w:r>
+      <w:r>
+        <w:rPr>
+          <w:szCs w:val="26"/>
+          <w:shd w:val="clear" w:color="auto" w:fill="FFFFFF"/>
+        </w:rPr>
+        <w:t xml:space="preserve">Xây dựng ứng dụng nghe nhạc </w:t>
+      </w:r>
+      <w:r>
+        <w:rPr>
+          <w:szCs w:val="26"/>
+          <w:shd w:val="clear" w:color="auto" w:fill="FFFFFF"/>
+          <w:lang w:val="en-US"/>
+        </w:rPr>
+        <w:t>trực tuyến</w:t>
+      </w:r>
+      <w:r>
+        <w:rPr>
+          <w:szCs w:val="26"/>
+          <w:shd w:val="clear" w:color="auto" w:fill="FFFFFF"/>
+        </w:rPr>
+        <w:t>” với mục đích nghiên cứu, tìm hiểu về ứng dụng nghe nhạ</w:t>
+      </w:r>
+      <w:r>
+        <w:rPr>
+          <w:szCs w:val="26"/>
+          <w:shd w:val="clear" w:color="auto" w:fill="FFFFFF"/>
+        </w:rPr>
+        <w:t xml:space="preserve">c trên </w:t>
+      </w:r>
+      <w:r>
+        <w:rPr>
+          <w:szCs w:val="26"/>
+          <w:shd w:val="clear" w:color="auto" w:fill="FFFFFF"/>
+          <w:lang w:val="en-US"/>
+        </w:rPr>
+        <w:t>A</w:t>
+      </w:r>
+      <w:r>
+        <w:rPr>
+          <w:szCs w:val="26"/>
+          <w:shd w:val="clear" w:color="auto" w:fill="FFFFFF"/>
+        </w:rPr>
+        <w:t>ndroid để có thể đáp ứng nhu cầu giải trí đó, giúp cho mọi người có thể thư giãn thông qua ứng dụng một cách dễ dàng.</w:t>
+      </w:r>
+    </w:p>
+    <w:p>
+      <w:pPr>
+        <w:spacing w:after="0" w:line="360" w:lineRule="auto"/>
+        <w:rPr>
+          <w:szCs w:val="26"/>
+        </w:rPr>
+      </w:pPr>
+      <w:r>
+        <w:rPr>
+          <w:szCs w:val="26"/>
+        </w:rPr>
+        <w:t>Do trong khuôn khổ thời gian ngắn, trình độ chuyên môn, kinh nghiệm và kiến thức của bản thân còn hạn chế</w:t>
+      </w:r>
+      <w:r>
+        <w:rPr>
+          <w:szCs w:val="26"/>
+        </w:rPr>
+        <w:t>, nên</w:t>
+      </w:r>
+      <w:r>
+        <w:rPr>
+          <w:szCs w:val="26"/>
+        </w:rPr>
+        <w:t xml:space="preserve"> em rất mong được sự góp ý của thầy để đề tài nghiên cứu của em ngày càng hoàn thiện hơn và được ứng dụng trong thực tế</w:t>
+      </w:r>
+      <w:r>
+        <w:rPr>
+          <w:szCs w:val="26"/>
+        </w:rPr>
+        <w:t>.</w:t>
+      </w:r>
+    </w:p>
+    <w:p>
+      <w:pPr>
+        <w:spacing w:after="0" w:line="360" w:lineRule="auto"/>
+        <w:jc w:val="left"/>
+      </w:pPr>
+      <w:r>
+        <w:rPr>
+          <w:szCs w:val="26"/>
+          <w:lang w:val="en-US"/>
+        </w:rPr>
+        <w:t>E</w:t>
+      </w:r>
+      <w:r>
+        <w:rPr>
+          <w:szCs w:val="26"/>
+        </w:rPr>
+        <w:t>m xin chân thành cả</w:t>
+      </w:r>
+      <w:r>
+        <w:rPr>
+          <w:szCs w:val="26"/>
+        </w:rPr>
+        <w:t>m ơn</w:t>
+      </w:r>
+      <w:r>
+        <w:rPr>
+          <w:szCs w:val="26"/>
+        </w:rPr>
+        <w:t>!</w:t>
+      </w:r>
+      <w:r>
+        <w:br w:type="page"/>
+      </w:r>
+    </w:p>
+    <w:p>
+      <w:pPr>
+        <w:spacing w:after="0"/>
+        <w:jc w:val="center"/>
         <w:rPr>
           <w:b/>
           <w:bCs/>
-          <w:i/>
-          <w:iCs/>
-          <w:szCs w:val="26"/>
-        </w:rPr>
-        <w:t>12</w:t>
-      </w:r>
+          <w:sz w:val="28"/>
+          <w:szCs w:val="28"/>
+        </w:rPr>
+      </w:pPr>
+      <w:bookmarkStart w:id="1" w:name="_Toc89794974"/>
       <w:r>
         <w:rPr>
           <w:b/>
           <w:bCs/>
-          <w:i/>
-          <w:iCs/>
-          <w:szCs w:val="26"/>
-        </w:rPr>
-        <w:t xml:space="preserve"> năm 202</w:t>
-      </w:r>
-      <w:r>
-        <w:rPr>
-          <w:b/>
-          <w:bCs/>
-          <w:i/>
-          <w:iCs/>
-          <w:szCs w:val="26"/>
-        </w:rPr>
-        <w:t>2</w:t>
-      </w:r>
-      <w:r>
-        <w:rPr>
-          <w:b/>
-          <w:bCs/>
-          <w:i/>
-          <w:iCs/>
-          <w:szCs w:val="26"/>
-        </w:rPr>
-        <w:br w:type="page"/>
-      </w:r>
-    </w:p>
-    <w:p>
-      <w:pPr>
-        <w:spacing w:after="0"/>
-        <w:jc w:val="center"/>
-        <w:rPr>
-          <w:b/>
-          <w:bCs/>
-        </w:rPr>
-      </w:pPr>
-      <w:r>
-        <w:rPr>
-          <w:b/>
-          <w:bCs/>
-        </w:rPr>
-        <w:lastRenderedPageBreak/>
-        <w:t>LỜI NÓI ĐẦU</w:t>
-      </w:r>
-      <w:bookmarkEnd w:id="0"/>
-    </w:p>
-    <w:p>
-      <w:pPr>
-        <w:spacing w:after="0" w:line="360" w:lineRule="auto"/>
-        <w:rPr>
-          <w:szCs w:val="26"/>
-          <w:shd w:val="clear" w:color="auto" w:fill="FFFFFF"/>
-        </w:rPr>
-      </w:pPr>
-      <w:r>
-        <w:rPr>
-          <w:szCs w:val="26"/>
-          <w:shd w:val="clear" w:color="auto" w:fill="FFFFFF"/>
-        </w:rPr>
-        <w:t xml:space="preserve">Trong cuộc sống hiện đại ngày nay, việc phát triển các thiết bị công nghệ hiện đại ngày càng nhanh đang kéo theo sự thay đổi về cách học hỏi, tiếp thu kiến thức của con người. Giờ đây, mọi thông tin và kiến thức đang ngày càng được số hóa khiến cho việc học của con người giờ đây không còn thủ công như trước. </w:t>
-      </w:r>
-    </w:p>
-    <w:p>
-      <w:pPr>
-        <w:spacing w:after="0" w:line="360" w:lineRule="auto"/>
-        <w:rPr>
-          <w:szCs w:val="26"/>
-          <w:shd w:val="clear" w:color="auto" w:fill="FFFFFF"/>
-        </w:rPr>
-      </w:pPr>
-      <w:r>
-        <w:rPr>
-          <w:szCs w:val="26"/>
-          <w:shd w:val="clear" w:color="auto" w:fill="FFFFFF"/>
-        </w:rPr>
-        <w:t>Do đó</w:t>
-      </w:r>
-      <w:r>
-        <w:rPr>
-          <w:szCs w:val="26"/>
-          <w:shd w:val="clear" w:color="auto" w:fill="FFFFFF"/>
-          <w:lang w:val="en-US"/>
-        </w:rPr>
-        <w:t>,</w:t>
-      </w:r>
-      <w:r>
-        <w:rPr>
-          <w:szCs w:val="26"/>
-          <w:shd w:val="clear" w:color="auto" w:fill="FFFFFF"/>
-        </w:rPr>
-        <w:t xml:space="preserve"> việc xây dựng các ứng dụng cho điện thoại di động đang là một ngành công nghiệp mới đầy tiềm năng và hứa hẹn nhiều sự phát triển vượt bậc của ngành khoa học kỹ thuật. Phần mềm, ứng dụng cho điện thoại di động hiện nay rất đa dạng và phong phú trên các hệ điều hành di động. </w:t>
-      </w:r>
-      <w:r>
-        <w:rPr>
-          <w:szCs w:val="26"/>
-          <w:shd w:val="clear" w:color="auto" w:fill="FFFFFF"/>
-          <w:lang w:val="en-US"/>
-        </w:rPr>
-        <w:t>H</w:t>
-      </w:r>
-      <w:r>
-        <w:rPr>
-          <w:szCs w:val="26"/>
-          <w:shd w:val="clear" w:color="auto" w:fill="FFFFFF"/>
-        </w:rPr>
-        <w:t>ệ điều hành A</w:t>
-      </w:r>
-      <w:r>
-        <w:rPr>
-          <w:szCs w:val="26"/>
-          <w:shd w:val="clear" w:color="auto" w:fill="FFFFFF"/>
-          <w:lang w:val="en-US"/>
-        </w:rPr>
-        <w:t>n</w:t>
-      </w:r>
-      <w:r>
-        <w:rPr>
-          <w:szCs w:val="26"/>
-          <w:shd w:val="clear" w:color="auto" w:fill="FFFFFF"/>
-        </w:rPr>
-        <w:t>droid ra đời với sự kế thừa những ưu việt của các hệ điều hành ra đời trước và sự kết hợp của nhiều công nghệ tiên tiến nhất hiện nay. A</w:t>
-      </w:r>
-      <w:r>
-        <w:rPr>
-          <w:szCs w:val="26"/>
-          <w:shd w:val="clear" w:color="auto" w:fill="FFFFFF"/>
-          <w:lang w:val="en-US"/>
-        </w:rPr>
-        <w:t>n</w:t>
-      </w:r>
-      <w:r>
-        <w:rPr>
-          <w:szCs w:val="26"/>
-          <w:shd w:val="clear" w:color="auto" w:fill="FFFFFF"/>
-        </w:rPr>
-        <w:t>droid đã nhanh chóng là đối thủ cạnh tranh mạnh mẽ với các hệ</w:t>
-      </w:r>
-      <w:r>
-        <w:rPr>
-          <w:szCs w:val="26"/>
-          <w:shd w:val="clear" w:color="auto" w:fill="FFFFFF"/>
-        </w:rPr>
-        <w:t xml:space="preserve"> điều hành </w:t>
-      </w:r>
-      <w:r>
-        <w:rPr>
-          <w:szCs w:val="26"/>
-          <w:shd w:val="clear" w:color="auto" w:fill="FFFFFF"/>
-          <w:lang w:val="en-US"/>
-        </w:rPr>
-        <w:t>khác</w:t>
-      </w:r>
-      <w:r>
-        <w:rPr>
-          <w:szCs w:val="26"/>
-          <w:shd w:val="clear" w:color="auto" w:fill="FFFFFF"/>
-        </w:rPr>
-        <w:t xml:space="preserve"> và đang là hệ điều hành di động của tương lai và được nhiều người ưa chuộng nhất. Ngày nay, với sự phát triển nhanh chóng của xã hội, nhu cầu giải trí thông qua điện thoại di động ngày càng phổ biến, vì vậy em đã chọn đề tài “</w:t>
-      </w:r>
-      <w:r>
-        <w:rPr>
-          <w:szCs w:val="26"/>
-          <w:shd w:val="clear" w:color="auto" w:fill="FFFFFF"/>
-        </w:rPr>
-        <w:t xml:space="preserve">Xây dựng ứng dụng nghe nhạc </w:t>
-      </w:r>
-      <w:r>
-        <w:rPr>
-          <w:szCs w:val="26"/>
-          <w:shd w:val="clear" w:color="auto" w:fill="FFFFFF"/>
-          <w:lang w:val="en-US"/>
-        </w:rPr>
-        <w:t>trực tuyến</w:t>
-      </w:r>
-      <w:r>
-        <w:rPr>
-          <w:szCs w:val="26"/>
-          <w:shd w:val="clear" w:color="auto" w:fill="FFFFFF"/>
-        </w:rPr>
-        <w:t>” với mục đích nghiên cứu, tìm hiểu về ứng dụng nghe nhạ</w:t>
-      </w:r>
-      <w:r>
-        <w:rPr>
-          <w:szCs w:val="26"/>
-          <w:shd w:val="clear" w:color="auto" w:fill="FFFFFF"/>
-        </w:rPr>
-        <w:t xml:space="preserve">c trên </w:t>
-      </w:r>
-      <w:r>
-        <w:rPr>
-          <w:szCs w:val="26"/>
-          <w:shd w:val="clear" w:color="auto" w:fill="FFFFFF"/>
-          <w:lang w:val="en-US"/>
-        </w:rPr>
-        <w:t>A</w:t>
-      </w:r>
-      <w:r>
-        <w:rPr>
-          <w:szCs w:val="26"/>
-          <w:shd w:val="clear" w:color="auto" w:fill="FFFFFF"/>
-        </w:rPr>
-        <w:t>ndroid để có thể đáp ứng nhu cầu giải trí đó, giúp cho mọi người có thể thư giãn thông qua ứng dụng một cách dễ dàng.</w:t>
-      </w:r>
-    </w:p>
-    <w:p>
-      <w:pPr>
-        <w:spacing w:after="0" w:line="360" w:lineRule="auto"/>
-        <w:rPr>
-          <w:szCs w:val="26"/>
-        </w:rPr>
-      </w:pPr>
-      <w:r>
-        <w:rPr>
-          <w:szCs w:val="26"/>
-        </w:rPr>
-        <w:t>Do trong khuôn khổ thời gian ngắn, trình độ chuyên môn, kinh nghiệm và kiến thức của bản thân còn hạn chế</w:t>
-      </w:r>
-      <w:r>
-        <w:rPr>
-          <w:szCs w:val="26"/>
-        </w:rPr>
-        <w:t>, nên</w:t>
-      </w:r>
-      <w:r>
-        <w:rPr>
-          <w:szCs w:val="26"/>
-        </w:rPr>
-        <w:t xml:space="preserve"> em rất mong được sự góp ý của thầy để đề tài nghiên cứu của em ngày càng hoàn thiện hơn và được ứng dụng trong thực tế</w:t>
-      </w:r>
-      <w:r>
-        <w:rPr>
-          <w:szCs w:val="26"/>
-        </w:rPr>
-        <w:t>.</w:t>
-      </w:r>
-    </w:p>
-    <w:p>
-      <w:pPr>
-        <w:spacing w:after="0" w:line="360" w:lineRule="auto"/>
-        <w:jc w:val="left"/>
-      </w:pPr>
-      <w:r>
-        <w:rPr>
-          <w:szCs w:val="26"/>
-          <w:lang w:val="en-US"/>
-        </w:rPr>
-        <w:t>E</w:t>
-      </w:r>
-      <w:r>
-        <w:rPr>
-          <w:szCs w:val="26"/>
-        </w:rPr>
-        <w:t>m xin chân thành cả</w:t>
-      </w:r>
-      <w:r>
-        <w:rPr>
-          <w:szCs w:val="26"/>
-        </w:rPr>
-        <w:t>m ơn</w:t>
-      </w:r>
-      <w:r>
-        <w:rPr>
-          <w:szCs w:val="26"/>
-        </w:rPr>
-        <w:t>!</w:t>
-      </w:r>
-      <w:r>
-        <w:br w:type="page"/>
-      </w:r>
-    </w:p>
-    <w:p>
-      <w:pPr>
-        <w:spacing w:after="0"/>
-        <w:jc w:val="center"/>
-        <w:rPr>
-          <w:b/>
-          <w:bCs/>
-        </w:rPr>
-      </w:pPr>
-      <w:bookmarkStart w:id="1" w:name="_Toc89794974"/>
-      <w:r>
-        <w:rPr>
-          <w:b/>
-          <w:bCs/>
+          <w:sz w:val="28"/>
+          <w:szCs w:val="28"/>
         </w:rPr>
         <w:lastRenderedPageBreak/>
         <w:t>LỜI CẢM ƠN</w:t>
@@ -1221,6 +986,8 @@
         <w:rPr>
           <w:b/>
           <w:bCs/>
+          <w:sz w:val="28"/>
+          <w:szCs w:val="28"/>
           <w:lang w:val="en-US"/>
         </w:rPr>
       </w:pPr>
@@ -1228,6 +995,8 @@
         <w:rPr>
           <w:b/>
           <w:bCs/>
+          <w:sz w:val="28"/>
+          <w:szCs w:val="28"/>
           <w:lang w:val="en-US"/>
         </w:rPr>
         <w:lastRenderedPageBreak/>
@@ -1269,10 +1038,11 @@
       <w:r>
         <w:fldChar w:fldCharType="separate"/>
       </w:r>
-      <w:hyperlink w:anchor="_Toc122097447" w:history="1">
+      <w:hyperlink w:anchor="_Toc122286879" w:history="1">
         <w:r>
           <w:rPr>
             <w:rStyle w:val="Hyperlink"/>
+            <w:b/>
             <w:noProof/>
           </w:rPr>
           <w:t>Hình 1</w:t>
@@ -1280,6 +1050,7 @@
         <w:r>
           <w:rPr>
             <w:rStyle w:val="Hyperlink"/>
+            <w:b/>
             <w:noProof/>
             <w:lang w:val="en-US"/>
           </w:rPr>
@@ -1304,7 +1075,7 @@
             <w:noProof/>
             <w:webHidden/>
           </w:rPr>
-          <w:instrText xml:space="preserve"> PAGEREF _Toc122097447 \h </w:instrText>
+          <w:instrText xml:space="preserve"> PAGEREF _Toc122286879 \h </w:instrText>
         </w:r>
         <w:r>
           <w:rPr>
@@ -1348,10 +1119,11 @@
           <w:lang w:val="en-US"/>
         </w:rPr>
       </w:pPr>
-      <w:hyperlink w:anchor="_Toc122097448" w:history="1">
+      <w:hyperlink w:anchor="_Toc122286880" w:history="1">
         <w:r>
           <w:rPr>
             <w:rStyle w:val="Hyperlink"/>
+            <w:b/>
             <w:noProof/>
           </w:rPr>
           <w:t>Hình 2</w:t>
@@ -1359,6 +1131,7 @@
         <w:r>
           <w:rPr>
             <w:rStyle w:val="Hyperlink"/>
+            <w:b/>
             <w:noProof/>
             <w:lang w:val="en-US"/>
           </w:rPr>
@@ -1383,7 +1156,7 @@
             <w:noProof/>
             <w:webHidden/>
           </w:rPr>
-          <w:instrText xml:space="preserve"> PAGEREF _Toc122097448 \h </w:instrText>
+          <w:instrText xml:space="preserve"> PAGEREF _Toc122286880 \h </w:instrText>
         </w:r>
         <w:r>
           <w:rPr>
@@ -1427,10 +1200,11 @@
           <w:lang w:val="en-US"/>
         </w:rPr>
       </w:pPr>
-      <w:hyperlink w:anchor="_Toc122097449" w:history="1">
+      <w:hyperlink w:anchor="_Toc122286881" w:history="1">
         <w:r>
           <w:rPr>
             <w:rStyle w:val="Hyperlink"/>
+            <w:b/>
             <w:noProof/>
           </w:rPr>
           <w:t>Hình 3</w:t>
@@ -1438,6 +1212,7 @@
         <w:r>
           <w:rPr>
             <w:rStyle w:val="Hyperlink"/>
+            <w:b/>
             <w:noProof/>
             <w:lang w:val="en-US"/>
           </w:rPr>
@@ -1462,7 +1237,7 @@
             <w:noProof/>
             <w:webHidden/>
           </w:rPr>
-          <w:instrText xml:space="preserve"> PAGEREF _Toc122097449 \h </w:instrText>
+          <w:instrText xml:space="preserve"> PAGEREF _Toc122286881 \h </w:instrText>
         </w:r>
         <w:r>
           <w:rPr>
@@ -1506,10 +1281,11 @@
           <w:lang w:val="en-US"/>
         </w:rPr>
       </w:pPr>
-      <w:hyperlink w:anchor="_Toc122097450" w:history="1">
+      <w:hyperlink w:anchor="_Toc122286882" w:history="1">
         <w:r>
           <w:rPr>
             <w:rStyle w:val="Hyperlink"/>
+            <w:b/>
             <w:noProof/>
           </w:rPr>
           <w:t>Hình 4</w:t>
@@ -1517,6 +1293,7 @@
         <w:r>
           <w:rPr>
             <w:rStyle w:val="Hyperlink"/>
+            <w:b/>
             <w:noProof/>
             <w:lang w:val="en-US"/>
           </w:rPr>
@@ -1541,7 +1318,7 @@
             <w:noProof/>
             <w:webHidden/>
           </w:rPr>
-          <w:instrText xml:space="preserve"> PAGEREF _Toc122097450 \h </w:instrText>
+          <w:instrText xml:space="preserve"> PAGEREF _Toc122286882 \h </w:instrText>
         </w:r>
         <w:r>
           <w:rPr>
@@ -1585,10 +1362,11 @@
           <w:lang w:val="en-US"/>
         </w:rPr>
       </w:pPr>
-      <w:hyperlink w:anchor="_Toc122097451" w:history="1">
+      <w:hyperlink w:anchor="_Toc122286883" w:history="1">
         <w:r>
           <w:rPr>
             <w:rStyle w:val="Hyperlink"/>
+            <w:b/>
             <w:noProof/>
           </w:rPr>
           <w:t>Hình 5</w:t>
@@ -1596,6 +1374,7 @@
         <w:r>
           <w:rPr>
             <w:rStyle w:val="Hyperlink"/>
+            <w:b/>
             <w:noProof/>
             <w:lang w:val="en-US"/>
           </w:rPr>
@@ -1620,7 +1399,7 @@
             <w:noProof/>
             <w:webHidden/>
           </w:rPr>
-          <w:instrText xml:space="preserve"> PAGEREF _Toc122097451 \h </w:instrText>
+          <w:instrText xml:space="preserve"> PAGEREF _Toc122286883 \h </w:instrText>
         </w:r>
         <w:r>
           <w:rPr>
@@ -1664,10 +1443,11 @@
           <w:lang w:val="en-US"/>
         </w:rPr>
       </w:pPr>
-      <w:hyperlink w:anchor="_Toc122097452" w:history="1">
+      <w:hyperlink w:anchor="_Toc122286884" w:history="1">
         <w:r>
           <w:rPr>
             <w:rStyle w:val="Hyperlink"/>
+            <w:b/>
             <w:noProof/>
           </w:rPr>
           <w:t>Hình 6</w:t>
@@ -1675,6 +1455,7 @@
         <w:r>
           <w:rPr>
             <w:rStyle w:val="Hyperlink"/>
+            <w:b/>
             <w:noProof/>
             <w:lang w:val="en-US"/>
           </w:rPr>
@@ -1699,7 +1480,7 @@
             <w:noProof/>
             <w:webHidden/>
           </w:rPr>
-          <w:instrText xml:space="preserve"> PAGEREF _Toc122097452 \h </w:instrText>
+          <w:instrText xml:space="preserve"> PAGEREF _Toc122286884 \h </w:instrText>
         </w:r>
         <w:r>
           <w:rPr>
@@ -1743,10 +1524,11 @@
           <w:lang w:val="en-US"/>
         </w:rPr>
       </w:pPr>
-      <w:hyperlink w:anchor="_Toc122097453" w:history="1">
+      <w:hyperlink w:anchor="_Toc122286885" w:history="1">
         <w:r>
           <w:rPr>
             <w:rStyle w:val="Hyperlink"/>
+            <w:b/>
             <w:noProof/>
           </w:rPr>
           <w:t>Hình 7</w:t>
@@ -1754,6 +1536,7 @@
         <w:r>
           <w:rPr>
             <w:rStyle w:val="Hyperlink"/>
+            <w:b/>
             <w:noProof/>
             <w:lang w:val="en-US"/>
           </w:rPr>
@@ -1778,7 +1561,7 @@
             <w:noProof/>
             <w:webHidden/>
           </w:rPr>
-          <w:instrText xml:space="preserve"> PAGEREF _Toc122097453 \h </w:instrText>
+          <w:instrText xml:space="preserve"> PAGEREF _Toc122286885 \h </w:instrText>
         </w:r>
         <w:r>
           <w:rPr>
@@ -1837,6 +1620,8 @@
         <w:rPr>
           <w:b/>
           <w:bCs/>
+          <w:sz w:val="28"/>
+          <w:szCs w:val="28"/>
           <w:lang w:val="en-US"/>
         </w:rPr>
       </w:pPr>
@@ -1845,6 +1630,8 @@
         <w:rPr>
           <w:b/>
           <w:bCs/>
+          <w:sz w:val="28"/>
+          <w:szCs w:val="28"/>
           <w:lang w:val="en-US"/>
         </w:rPr>
         <w:lastRenderedPageBreak/>
@@ -1883,7 +1670,7 @@
         </w:rPr>
         <w:fldChar w:fldCharType="separate"/>
       </w:r>
-      <w:hyperlink w:anchor="_Toc122097399" w:history="1">
+      <w:hyperlink w:anchor="_Toc122286831" w:history="1">
         <w:r>
           <w:rPr>
             <w:rStyle w:val="Hyperlink"/>
@@ -1920,7 +1707,7 @@
             <w:noProof/>
             <w:webHidden/>
           </w:rPr>
-          <w:instrText xml:space="preserve"> PAGEREF _Toc122097399 \h </w:instrText>
+          <w:instrText xml:space="preserve"> PAGEREF _Toc122286831 \h </w:instrText>
         </w:r>
         <w:r>
           <w:rPr>
@@ -1964,7 +1751,7 @@
           <w:lang w:val="en-US"/>
         </w:rPr>
       </w:pPr>
-      <w:hyperlink w:anchor="_Toc122097400" w:history="1">
+      <w:hyperlink w:anchor="_Toc122286832" w:history="1">
         <w:r>
           <w:rPr>
             <w:rStyle w:val="Hyperlink"/>
@@ -2001,7 +1788,7 @@
             <w:noProof/>
             <w:webHidden/>
           </w:rPr>
-          <w:instrText xml:space="preserve"> PAGEREF _Toc122097400 \h </w:instrText>
+          <w:instrText xml:space="preserve"> PAGEREF _Toc122286832 \h </w:instrText>
         </w:r>
         <w:r>
           <w:rPr>
@@ -2045,7 +1832,7 @@
           <w:lang w:val="en-US"/>
         </w:rPr>
       </w:pPr>
-      <w:hyperlink w:anchor="_Toc122097401" w:history="1">
+      <w:hyperlink w:anchor="_Toc122286833" w:history="1">
         <w:r>
           <w:rPr>
             <w:rStyle w:val="Hyperlink"/>
@@ -2082,7 +1869,7 @@
             <w:noProof/>
             <w:webHidden/>
           </w:rPr>
-          <w:instrText xml:space="preserve"> PAGEREF _Toc122097401 \h </w:instrText>
+          <w:instrText xml:space="preserve"> PAGEREF _Toc122286833 \h </w:instrText>
         </w:r>
         <w:r>
           <w:rPr>
@@ -2126,7 +1913,7 @@
           <w:lang w:val="en-US"/>
         </w:rPr>
       </w:pPr>
-      <w:hyperlink w:anchor="_Toc122097402" w:history="1">
+      <w:hyperlink w:anchor="_Toc122286834" w:history="1">
         <w:r>
           <w:rPr>
             <w:rStyle w:val="Hyperlink"/>
@@ -2163,7 +1950,7 @@
             <w:noProof/>
             <w:webHidden/>
           </w:rPr>
-          <w:instrText xml:space="preserve"> PAGEREF _Toc122097402 \h </w:instrText>
+          <w:instrText xml:space="preserve"> PAGEREF _Toc122286834 \h </w:instrText>
         </w:r>
         <w:r>
           <w:rPr>
@@ -2207,7 +1994,7 @@
           <w:lang w:val="en-US"/>
         </w:rPr>
       </w:pPr>
-      <w:hyperlink w:anchor="_Toc122097403" w:history="1">
+      <w:hyperlink w:anchor="_Toc122286835" w:history="1">
         <w:r>
           <w:rPr>
             <w:rStyle w:val="Hyperlink"/>
@@ -2244,7 +2031,7 @@
             <w:noProof/>
             <w:webHidden/>
           </w:rPr>
-          <w:instrText xml:space="preserve"> PAGEREF _Toc122097403 \h </w:instrText>
+          <w:instrText xml:space="preserve"> PAGEREF _Toc122286835 \h </w:instrText>
         </w:r>
         <w:r>
           <w:rPr>
@@ -2288,7 +2075,7 @@
           <w:lang w:val="en-US"/>
         </w:rPr>
       </w:pPr>
-      <w:hyperlink w:anchor="_Toc122097404" w:history="1">
+      <w:hyperlink w:anchor="_Toc122286836" w:history="1">
         <w:r>
           <w:rPr>
             <w:rStyle w:val="Hyperlink"/>
@@ -2325,7 +2112,7 @@
             <w:noProof/>
             <w:webHidden/>
           </w:rPr>
-          <w:instrText xml:space="preserve"> PAGEREF _Toc122097404 \h </w:instrText>
+          <w:instrText xml:space="preserve"> PAGEREF _Toc122286836 \h </w:instrText>
         </w:r>
         <w:r>
           <w:rPr>
@@ -2369,7 +2156,7 @@
           <w:lang w:val="en-US"/>
         </w:rPr>
       </w:pPr>
-      <w:hyperlink w:anchor="_Toc122097405" w:history="1">
+      <w:hyperlink w:anchor="_Toc122286837" w:history="1">
         <w:r>
           <w:rPr>
             <w:rStyle w:val="Hyperlink"/>
@@ -2406,7 +2193,7 @@
             <w:noProof/>
             <w:webHidden/>
           </w:rPr>
-          <w:instrText xml:space="preserve"> PAGEREF _Toc122097405 \h </w:instrText>
+          <w:instrText xml:space="preserve"> PAGEREF _Toc122286837 \h </w:instrText>
         </w:r>
         <w:r>
           <w:rPr>
@@ -2450,7 +2237,7 @@
           <w:lang w:val="en-US"/>
         </w:rPr>
       </w:pPr>
-      <w:hyperlink w:anchor="_Toc122097406" w:history="1">
+      <w:hyperlink w:anchor="_Toc122286838" w:history="1">
         <w:r>
           <w:rPr>
             <w:rStyle w:val="Hyperlink"/>
@@ -2487,7 +2274,7 @@
             <w:noProof/>
             <w:webHidden/>
           </w:rPr>
-          <w:instrText xml:space="preserve"> PAGEREF _Toc122097406 \h </w:instrText>
+          <w:instrText xml:space="preserve"> PAGEREF _Toc122286838 \h </w:instrText>
         </w:r>
         <w:r>
           <w:rPr>
@@ -2531,7 +2318,7 @@
           <w:lang w:val="en-US"/>
         </w:rPr>
       </w:pPr>
-      <w:hyperlink w:anchor="_Toc122097407" w:history="1">
+      <w:hyperlink w:anchor="_Toc122286839" w:history="1">
         <w:r>
           <w:rPr>
             <w:rStyle w:val="Hyperlink"/>
@@ -2568,7 +2355,7 @@
             <w:noProof/>
             <w:webHidden/>
           </w:rPr>
-          <w:instrText xml:space="preserve"> PAGEREF _Toc122097407 \h </w:instrText>
+          <w:instrText xml:space="preserve"> PAGEREF _Toc122286839 \h </w:instrText>
         </w:r>
         <w:r>
           <w:rPr>
@@ -2612,7 +2399,7 @@
           <w:lang w:val="en-US"/>
         </w:rPr>
       </w:pPr>
-      <w:hyperlink w:anchor="_Toc122097408" w:history="1">
+      <w:hyperlink w:anchor="_Toc122286840" w:history="1">
         <w:r>
           <w:rPr>
             <w:rStyle w:val="Hyperlink"/>
@@ -2649,7 +2436,7 @@
             <w:noProof/>
             <w:webHidden/>
           </w:rPr>
-          <w:instrText xml:space="preserve"> PAGEREF _Toc122097408 \h </w:instrText>
+          <w:instrText xml:space="preserve"> PAGEREF _Toc122286840 \h </w:instrText>
         </w:r>
         <w:r>
           <w:rPr>
@@ -2693,7 +2480,7 @@
           <w:lang w:val="en-US"/>
         </w:rPr>
       </w:pPr>
-      <w:hyperlink w:anchor="_Toc122097409" w:history="1">
+      <w:hyperlink w:anchor="_Toc122286841" w:history="1">
         <w:r>
           <w:rPr>
             <w:rStyle w:val="Hyperlink"/>
@@ -2730,7 +2517,7 @@
             <w:noProof/>
             <w:webHidden/>
           </w:rPr>
-          <w:instrText xml:space="preserve"> PAGEREF _Toc122097409 \h </w:instrText>
+          <w:instrText xml:space="preserve"> PAGEREF _Toc122286841 \h </w:instrText>
         </w:r>
         <w:r>
           <w:rPr>
@@ -2774,7 +2561,7 @@
           <w:lang w:val="en-US"/>
         </w:rPr>
       </w:pPr>
-      <w:hyperlink w:anchor="_Toc122097410" w:history="1">
+      <w:hyperlink w:anchor="_Toc122286842" w:history="1">
         <w:r>
           <w:rPr>
             <w:rStyle w:val="Hyperlink"/>
@@ -2811,7 +2598,7 @@
             <w:noProof/>
             <w:webHidden/>
           </w:rPr>
-          <w:instrText xml:space="preserve"> PAGEREF _Toc122097410 \h </w:instrText>
+          <w:instrText xml:space="preserve"> PAGEREF _Toc122286842 \h </w:instrText>
         </w:r>
         <w:r>
           <w:rPr>
@@ -2855,7 +2642,7 @@
           <w:lang w:val="en-US"/>
         </w:rPr>
       </w:pPr>
-      <w:hyperlink w:anchor="_Toc122097411" w:history="1">
+      <w:hyperlink w:anchor="_Toc122286843" w:history="1">
         <w:r>
           <w:rPr>
             <w:rStyle w:val="Hyperlink"/>
@@ -2891,7 +2678,7 @@
             <w:noProof/>
             <w:webHidden/>
           </w:rPr>
-          <w:instrText xml:space="preserve"> PAGEREF _Toc122097411 \h </w:instrText>
+          <w:instrText xml:space="preserve"> PAGEREF _Toc122286843 \h </w:instrText>
         </w:r>
         <w:r>
           <w:rPr>
@@ -2935,7 +2722,7 @@
           <w:lang w:val="en-US"/>
         </w:rPr>
       </w:pPr>
-      <w:hyperlink w:anchor="_Toc122097412" w:history="1">
+      <w:hyperlink w:anchor="_Toc122286844" w:history="1">
         <w:r>
           <w:rPr>
             <w:rStyle w:val="Hyperlink"/>
@@ -2971,7 +2758,7 @@
             <w:noProof/>
             <w:webHidden/>
           </w:rPr>
-          <w:instrText xml:space="preserve"> PAGEREF _Toc122097412 \h </w:instrText>
+          <w:instrText xml:space="preserve"> PAGEREF _Toc122286844 \h </w:instrText>
         </w:r>
         <w:r>
           <w:rPr>
@@ -3015,7 +2802,7 @@
           <w:lang w:val="en-US"/>
         </w:rPr>
       </w:pPr>
-      <w:hyperlink w:anchor="_Toc122097413" w:history="1">
+      <w:hyperlink w:anchor="_Toc122286845" w:history="1">
         <w:r>
           <w:rPr>
             <w:rStyle w:val="Hyperlink"/>
@@ -3066,7 +2853,7 @@
             <w:noProof/>
             <w:webHidden/>
           </w:rPr>
-          <w:instrText xml:space="preserve"> PAGEREF _Toc122097413 \h </w:instrText>
+          <w:instrText xml:space="preserve"> PAGEREF _Toc122286845 \h </w:instrText>
         </w:r>
         <w:r>
           <w:rPr>
@@ -3110,7 +2897,7 @@
           <w:lang w:val="en-US"/>
         </w:rPr>
       </w:pPr>
-      <w:hyperlink w:anchor="_Toc122097414" w:history="1">
+      <w:hyperlink w:anchor="_Toc122286846" w:history="1">
         <w:r>
           <w:rPr>
             <w:rStyle w:val="Hyperlink"/>
@@ -3147,7 +2934,7 @@
             <w:noProof/>
             <w:webHidden/>
           </w:rPr>
-          <w:instrText xml:space="preserve"> PAGEREF _Toc122097414 \h </w:instrText>
+          <w:instrText xml:space="preserve"> PAGEREF _Toc122286846 \h </w:instrText>
         </w:r>
         <w:r>
           <w:rPr>
@@ -3191,7 +2978,7 @@
           <w:lang w:val="en-US"/>
         </w:rPr>
       </w:pPr>
-      <w:hyperlink w:anchor="_Toc122097415" w:history="1">
+      <w:hyperlink w:anchor="_Toc122286847" w:history="1">
         <w:r>
           <w:rPr>
             <w:rStyle w:val="Hyperlink"/>
@@ -3228,7 +3015,7 @@
             <w:noProof/>
             <w:webHidden/>
           </w:rPr>
-          <w:instrText xml:space="preserve"> PAGEREF _Toc122097415 \h </w:instrText>
+          <w:instrText xml:space="preserve"> PAGEREF _Toc122286847 \h </w:instrText>
         </w:r>
         <w:r>
           <w:rPr>
@@ -3272,7 +3059,7 @@
           <w:lang w:val="en-US"/>
         </w:rPr>
       </w:pPr>
-      <w:hyperlink w:anchor="_Toc122097416" w:history="1">
+      <w:hyperlink w:anchor="_Toc122286848" w:history="1">
         <w:r>
           <w:rPr>
             <w:rStyle w:val="Hyperlink"/>
@@ -3309,7 +3096,7 @@
             <w:noProof/>
             <w:webHidden/>
           </w:rPr>
-          <w:instrText xml:space="preserve"> PAGEREF _Toc122097416 \h </w:instrText>
+          <w:instrText xml:space="preserve"> PAGEREF _Toc122286848 \h </w:instrText>
         </w:r>
         <w:r>
           <w:rPr>
@@ -3353,7 +3140,7 @@
           <w:lang w:val="en-US"/>
         </w:rPr>
       </w:pPr>
-      <w:hyperlink w:anchor="_Toc122097417" w:history="1">
+      <w:hyperlink w:anchor="_Toc122286849" w:history="1">
         <w:r>
           <w:rPr>
             <w:rStyle w:val="Hyperlink"/>
@@ -3388,7 +3175,7 @@
             <w:noProof/>
             <w:webHidden/>
           </w:rPr>
-          <w:instrText xml:space="preserve"> PAGEREF _Toc122097417 \h </w:instrText>
+          <w:instrText xml:space="preserve"> PAGEREF _Toc122286849 \h </w:instrText>
         </w:r>
         <w:r>
           <w:rPr>
@@ -3432,7 +3219,7 @@
           <w:lang w:val="en-US"/>
         </w:rPr>
       </w:pPr>
-      <w:hyperlink w:anchor="_Toc122097418" w:history="1">
+      <w:hyperlink w:anchor="_Toc122286850" w:history="1">
         <w:r>
           <w:rPr>
             <w:rStyle w:val="Hyperlink"/>
@@ -3467,7 +3254,7 @@
             <w:noProof/>
             <w:webHidden/>
           </w:rPr>
-          <w:instrText xml:space="preserve"> PAGEREF _Toc122097418 \h </w:instrText>
+          <w:instrText xml:space="preserve"> PAGEREF _Toc122286850 \h </w:instrText>
         </w:r>
         <w:r>
           <w:rPr>
@@ -3511,7 +3298,7 @@
           <w:lang w:val="en-US"/>
         </w:rPr>
       </w:pPr>
-      <w:hyperlink w:anchor="_Toc122097419" w:history="1">
+      <w:hyperlink w:anchor="_Toc122286851" w:history="1">
         <w:r>
           <w:rPr>
             <w:rStyle w:val="Hyperlink"/>
@@ -3546,7 +3333,7 @@
             <w:noProof/>
             <w:webHidden/>
           </w:rPr>
-          <w:instrText xml:space="preserve"> PAGEREF _Toc122097419 \h </w:instrText>
+          <w:instrText xml:space="preserve"> PAGEREF _Toc122286851 \h </w:instrText>
         </w:r>
         <w:r>
           <w:rPr>
@@ -3590,7 +3377,7 @@
           <w:lang w:val="en-US"/>
         </w:rPr>
       </w:pPr>
-      <w:hyperlink w:anchor="_Toc122097420" w:history="1">
+      <w:hyperlink w:anchor="_Toc122286852" w:history="1">
         <w:r>
           <w:rPr>
             <w:rStyle w:val="Hyperlink"/>
@@ -3625,7 +3412,7 @@
             <w:noProof/>
             <w:webHidden/>
           </w:rPr>
-          <w:instrText xml:space="preserve"> PAGEREF _Toc122097420 \h </w:instrText>
+          <w:instrText xml:space="preserve"> PAGEREF _Toc122286852 \h </w:instrText>
         </w:r>
         <w:r>
           <w:rPr>
@@ -3669,7 +3456,7 @@
           <w:lang w:val="en-US"/>
         </w:rPr>
       </w:pPr>
-      <w:hyperlink w:anchor="_Toc122097421" w:history="1">
+      <w:hyperlink w:anchor="_Toc122286853" w:history="1">
         <w:r>
           <w:rPr>
             <w:rStyle w:val="Hyperlink"/>
@@ -3704,7 +3491,7 @@
             <w:noProof/>
             <w:webHidden/>
           </w:rPr>
-          <w:instrText xml:space="preserve"> PAGEREF _Toc122097421 \h </w:instrText>
+          <w:instrText xml:space="preserve"> PAGEREF _Toc122286853 \h </w:instrText>
         </w:r>
         <w:r>
           <w:rPr>
@@ -3748,7 +3535,7 @@
           <w:lang w:val="en-US"/>
         </w:rPr>
       </w:pPr>
-      <w:hyperlink w:anchor="_Toc122097422" w:history="1">
+      <w:hyperlink w:anchor="_Toc122286854" w:history="1">
         <w:r>
           <w:rPr>
             <w:rStyle w:val="Hyperlink"/>
@@ -3783,7 +3570,7 @@
             <w:noProof/>
             <w:webHidden/>
           </w:rPr>
-          <w:instrText xml:space="preserve"> PAGEREF _Toc122097422 \h </w:instrText>
+          <w:instrText xml:space="preserve"> PAGEREF _Toc122286854 \h </w:instrText>
         </w:r>
         <w:r>
           <w:rPr>
@@ -3827,7 +3614,7 @@
           <w:lang w:val="en-US"/>
         </w:rPr>
       </w:pPr>
-      <w:hyperlink w:anchor="_Toc122097423" w:history="1">
+      <w:hyperlink w:anchor="_Toc122286855" w:history="1">
         <w:r>
           <w:rPr>
             <w:rStyle w:val="Hyperlink"/>
@@ -3862,7 +3649,7 @@
             <w:noProof/>
             <w:webHidden/>
           </w:rPr>
-          <w:instrText xml:space="preserve"> PAGEREF _Toc122097423 \h </w:instrText>
+          <w:instrText xml:space="preserve"> PAGEREF _Toc122286855 \h </w:instrText>
         </w:r>
         <w:r>
           <w:rPr>
@@ -3906,7 +3693,7 @@
           <w:lang w:val="en-US"/>
         </w:rPr>
       </w:pPr>
-      <w:hyperlink w:anchor="_Toc122097424" w:history="1">
+      <w:hyperlink w:anchor="_Toc122286856" w:history="1">
         <w:r>
           <w:rPr>
             <w:rStyle w:val="Hyperlink"/>
@@ -3941,7 +3728,7 @@
             <w:noProof/>
             <w:webHidden/>
           </w:rPr>
-          <w:instrText xml:space="preserve"> PAGEREF _Toc122097424 \h </w:instrText>
+          <w:instrText xml:space="preserve"> PAGEREF _Toc122286856 \h </w:instrText>
         </w:r>
         <w:r>
           <w:rPr>
@@ -3985,7 +3772,7 @@
           <w:lang w:val="en-US"/>
         </w:rPr>
       </w:pPr>
-      <w:hyperlink w:anchor="_Toc122097425" w:history="1">
+      <w:hyperlink w:anchor="_Toc122286857" w:history="1">
         <w:r>
           <w:rPr>
             <w:rStyle w:val="Hyperlink"/>
@@ -4020,7 +3807,7 @@
             <w:noProof/>
             <w:webHidden/>
           </w:rPr>
-          <w:instrText xml:space="preserve"> PAGEREF _Toc122097425 \h </w:instrText>
+          <w:instrText xml:space="preserve"> PAGEREF _Toc122286857 \h </w:instrText>
         </w:r>
         <w:r>
           <w:rPr>
@@ -4064,7 +3851,7 @@
           <w:lang w:val="en-US"/>
         </w:rPr>
       </w:pPr>
-      <w:hyperlink w:anchor="_Toc122097426" w:history="1">
+      <w:hyperlink w:anchor="_Toc122286858" w:history="1">
         <w:r>
           <w:rPr>
             <w:rStyle w:val="Hyperlink"/>
@@ -4099,7 +3886,7 @@
             <w:noProof/>
             <w:webHidden/>
           </w:rPr>
-          <w:instrText xml:space="preserve"> PAGEREF _Toc122097426 \h </w:instrText>
+          <w:instrText xml:space="preserve"> PAGEREF _Toc122286858 \h </w:instrText>
         </w:r>
         <w:r>
           <w:rPr>
@@ -4143,7 +3930,7 @@
           <w:lang w:val="en-US"/>
         </w:rPr>
       </w:pPr>
-      <w:hyperlink w:anchor="_Toc122097427" w:history="1">
+      <w:hyperlink w:anchor="_Toc122286859" w:history="1">
         <w:r>
           <w:rPr>
             <w:rStyle w:val="Hyperlink"/>
@@ -4178,7 +3965,7 @@
             <w:noProof/>
             <w:webHidden/>
           </w:rPr>
-          <w:instrText xml:space="preserve"> PAGEREF _Toc122097427 \h </w:instrText>
+          <w:instrText xml:space="preserve"> PAGEREF _Toc122286859 \h </w:instrText>
         </w:r>
         <w:r>
           <w:rPr>
@@ -4222,7 +4009,7 @@
           <w:lang w:val="en-US"/>
         </w:rPr>
       </w:pPr>
-      <w:hyperlink w:anchor="_Toc122097428" w:history="1">
+      <w:hyperlink w:anchor="_Toc122286860" w:history="1">
         <w:r>
           <w:rPr>
             <w:rStyle w:val="Hyperlink"/>
@@ -4259,7 +4046,7 @@
             <w:noProof/>
             <w:webHidden/>
           </w:rPr>
-          <w:instrText xml:space="preserve"> PAGEREF _Toc122097428 \h </w:instrText>
+          <w:instrText xml:space="preserve"> PAGEREF _Toc122286860 \h </w:instrText>
         </w:r>
         <w:r>
           <w:rPr>
@@ -4303,7 +4090,7 @@
           <w:lang w:val="en-US"/>
         </w:rPr>
       </w:pPr>
-      <w:hyperlink w:anchor="_Toc122097429" w:history="1">
+      <w:hyperlink w:anchor="_Toc122286861" w:history="1">
         <w:r>
           <w:rPr>
             <w:rStyle w:val="Hyperlink"/>
@@ -4340,7 +4127,7 @@
             <w:noProof/>
             <w:webHidden/>
           </w:rPr>
-          <w:instrText xml:space="preserve"> PAGEREF _Toc122097429 \h </w:instrText>
+          <w:instrText xml:space="preserve"> PAGEREF _Toc122286861 \h </w:instrText>
         </w:r>
         <w:r>
           <w:rPr>
@@ -4384,7 +4171,7 @@
           <w:lang w:val="en-US"/>
         </w:rPr>
       </w:pPr>
-      <w:hyperlink w:anchor="_Toc122097430" w:history="1">
+      <w:hyperlink w:anchor="_Toc122286862" w:history="1">
         <w:r>
           <w:rPr>
             <w:rStyle w:val="Hyperlink"/>
@@ -4421,7 +4208,7 @@
             <w:noProof/>
             <w:webHidden/>
           </w:rPr>
-          <w:instrText xml:space="preserve"> PAGEREF _Toc122097430 \h </w:instrText>
+          <w:instrText xml:space="preserve"> PAGEREF _Toc122286862 \h </w:instrText>
         </w:r>
         <w:r>
           <w:rPr>
@@ -4465,7 +4252,7 @@
           <w:lang w:val="en-US"/>
         </w:rPr>
       </w:pPr>
-      <w:hyperlink w:anchor="_Toc122097431" w:history="1">
+      <w:hyperlink w:anchor="_Toc122286863" w:history="1">
         <w:r>
           <w:rPr>
             <w:rStyle w:val="Hyperlink"/>
@@ -4502,7 +4289,7 @@
             <w:noProof/>
             <w:webHidden/>
           </w:rPr>
-          <w:instrText xml:space="preserve"> PAGEREF _Toc122097431 \h </w:instrText>
+          <w:instrText xml:space="preserve"> PAGEREF _Toc122286863 \h </w:instrText>
         </w:r>
         <w:r>
           <w:rPr>
@@ -4546,7 +4333,7 @@
           <w:lang w:val="en-US"/>
         </w:rPr>
       </w:pPr>
-      <w:hyperlink w:anchor="_Toc122097432" w:history="1">
+      <w:hyperlink w:anchor="_Toc122286864" w:history="1">
         <w:r>
           <w:rPr>
             <w:rStyle w:val="Hyperlink"/>
@@ -4583,7 +4370,7 @@
             <w:noProof/>
             <w:webHidden/>
           </w:rPr>
-          <w:instrText xml:space="preserve"> PAGEREF _Toc122097432 \h </w:instrText>
+          <w:instrText xml:space="preserve"> PAGEREF _Toc122286864 \h </w:instrText>
         </w:r>
         <w:r>
           <w:rPr>
@@ -4627,7 +4414,7 @@
           <w:lang w:val="en-US"/>
         </w:rPr>
       </w:pPr>
-      <w:hyperlink w:anchor="_Toc122097433" w:history="1">
+      <w:hyperlink w:anchor="_Toc122286865" w:history="1">
         <w:r>
           <w:rPr>
             <w:rStyle w:val="Hyperlink"/>
@@ -4664,7 +4451,7 @@
             <w:noProof/>
             <w:webHidden/>
           </w:rPr>
-          <w:instrText xml:space="preserve"> PAGEREF _Toc122097433 \h </w:instrText>
+          <w:instrText xml:space="preserve"> PAGEREF _Toc122286865 \h </w:instrText>
         </w:r>
         <w:r>
           <w:rPr>
@@ -4708,7 +4495,7 @@
           <w:lang w:val="en-US"/>
         </w:rPr>
       </w:pPr>
-      <w:hyperlink w:anchor="_Toc122097434" w:history="1">
+      <w:hyperlink w:anchor="_Toc122286866" w:history="1">
         <w:r>
           <w:rPr>
             <w:rStyle w:val="Hyperlink"/>
@@ -4745,7 +4532,7 @@
             <w:noProof/>
             <w:webHidden/>
           </w:rPr>
-          <w:instrText xml:space="preserve"> PAGEREF _Toc122097434 \h </w:instrText>
+          <w:instrText xml:space="preserve"> PAGEREF _Toc122286866 \h </w:instrText>
         </w:r>
         <w:r>
           <w:rPr>
@@ -4789,7 +4576,7 @@
           <w:lang w:val="en-US"/>
         </w:rPr>
       </w:pPr>
-      <w:hyperlink w:anchor="_Toc122097435" w:history="1">
+      <w:hyperlink w:anchor="_Toc122286867" w:history="1">
         <w:r>
           <w:rPr>
             <w:rStyle w:val="Hyperlink"/>
@@ -4826,7 +4613,7 @@
             <w:noProof/>
             <w:webHidden/>
           </w:rPr>
-          <w:instrText xml:space="preserve"> PAGEREF _Toc122097435 \h </w:instrText>
+          <w:instrText xml:space="preserve"> PAGEREF _Toc122286867 \h </w:instrText>
         </w:r>
         <w:r>
           <w:rPr>
@@ -4870,7 +4657,7 @@
           <w:lang w:val="en-US"/>
         </w:rPr>
       </w:pPr>
-      <w:hyperlink w:anchor="_Toc122097436" w:history="1">
+      <w:hyperlink w:anchor="_Toc122286868" w:history="1">
         <w:r>
           <w:rPr>
             <w:rStyle w:val="Hyperlink"/>
@@ -4907,7 +4694,7 @@
             <w:noProof/>
             <w:webHidden/>
           </w:rPr>
-          <w:instrText xml:space="preserve"> PAGEREF _Toc122097436 \h </w:instrText>
+          <w:instrText xml:space="preserve"> PAGEREF _Toc122286868 \h </w:instrText>
         </w:r>
         <w:r>
           <w:rPr>
@@ -4951,7 +4738,7 @@
           <w:lang w:val="en-US"/>
         </w:rPr>
       </w:pPr>
-      <w:hyperlink w:anchor="_Toc122097437" w:history="1">
+      <w:hyperlink w:anchor="_Toc122286869" w:history="1">
         <w:r>
           <w:rPr>
             <w:rStyle w:val="Hyperlink"/>
@@ -4988,7 +4775,7 @@
             <w:noProof/>
             <w:webHidden/>
           </w:rPr>
-          <w:instrText xml:space="preserve"> PAGEREF _Toc122097437 \h </w:instrText>
+          <w:instrText xml:space="preserve"> PAGEREF _Toc122286869 \h </w:instrText>
         </w:r>
         <w:r>
           <w:rPr>
@@ -5032,7 +4819,7 @@
           <w:lang w:val="en-US"/>
         </w:rPr>
       </w:pPr>
-      <w:hyperlink w:anchor="_Toc122097438" w:history="1">
+      <w:hyperlink w:anchor="_Toc122286870" w:history="1">
         <w:r>
           <w:rPr>
             <w:rStyle w:val="Hyperlink"/>
@@ -5069,7 +4856,7 @@
             <w:noProof/>
             <w:webHidden/>
           </w:rPr>
-          <w:instrText xml:space="preserve"> PAGEREF _Toc122097438 \h </w:instrText>
+          <w:instrText xml:space="preserve"> PAGEREF _Toc122286870 \h </w:instrText>
         </w:r>
         <w:r>
           <w:rPr>
@@ -5113,7 +4900,7 @@
           <w:lang w:val="en-US"/>
         </w:rPr>
       </w:pPr>
-      <w:hyperlink w:anchor="_Toc122097439" w:history="1">
+      <w:hyperlink w:anchor="_Toc122286871" w:history="1">
         <w:r>
           <w:rPr>
             <w:rStyle w:val="Hyperlink"/>
@@ -5150,7 +4937,7 @@
             <w:noProof/>
             <w:webHidden/>
           </w:rPr>
-          <w:instrText xml:space="preserve"> PAGEREF _Toc122097439 \h </w:instrText>
+          <w:instrText xml:space="preserve"> PAGEREF _Toc122286871 \h </w:instrText>
         </w:r>
         <w:r>
           <w:rPr>
@@ -5194,7 +4981,7 @@
           <w:lang w:val="en-US"/>
         </w:rPr>
       </w:pPr>
-      <w:hyperlink w:anchor="_Toc122097440" w:history="1">
+      <w:hyperlink w:anchor="_Toc122286872" w:history="1">
         <w:r>
           <w:rPr>
             <w:rStyle w:val="Hyperlink"/>
@@ -5231,7 +5018,7 @@
             <w:noProof/>
             <w:webHidden/>
           </w:rPr>
-          <w:instrText xml:space="preserve"> PAGEREF _Toc122097440 \h </w:instrText>
+          <w:instrText xml:space="preserve"> PAGEREF _Toc122286872 \h </w:instrText>
         </w:r>
         <w:r>
           <w:rPr>
@@ -5275,7 +5062,7 @@
           <w:lang w:val="en-US"/>
         </w:rPr>
       </w:pPr>
-      <w:hyperlink w:anchor="_Toc122097441" w:history="1">
+      <w:hyperlink w:anchor="_Toc122286873" w:history="1">
         <w:r>
           <w:rPr>
             <w:rStyle w:val="Hyperlink"/>
@@ -5312,7 +5099,7 @@
             <w:noProof/>
             <w:webHidden/>
           </w:rPr>
-          <w:instrText xml:space="preserve"> PAGEREF _Toc122097441 \h </w:instrText>
+          <w:instrText xml:space="preserve"> PAGEREF _Toc122286873 \h </w:instrText>
         </w:r>
         <w:r>
           <w:rPr>
@@ -5356,7 +5143,7 @@
           <w:lang w:val="en-US"/>
         </w:rPr>
       </w:pPr>
-      <w:hyperlink w:anchor="_Toc122097442" w:history="1">
+      <w:hyperlink w:anchor="_Toc122286874" w:history="1">
         <w:r>
           <w:rPr>
             <w:rStyle w:val="Hyperlink"/>
@@ -5393,7 +5180,7 @@
             <w:noProof/>
             <w:webHidden/>
           </w:rPr>
-          <w:instrText xml:space="preserve"> PAGEREF _Toc122097442 \h </w:instrText>
+          <w:instrText xml:space="preserve"> PAGEREF _Toc122286874 \h </w:instrText>
         </w:r>
         <w:r>
           <w:rPr>
@@ -5437,7 +5224,7 @@
           <w:lang w:val="en-US"/>
         </w:rPr>
       </w:pPr>
-      <w:hyperlink w:anchor="_Toc122097443" w:history="1">
+      <w:hyperlink w:anchor="_Toc122286875" w:history="1">
         <w:r>
           <w:rPr>
             <w:rStyle w:val="Hyperlink"/>
@@ -5474,7 +5261,7 @@
             <w:noProof/>
             <w:webHidden/>
           </w:rPr>
-          <w:instrText xml:space="preserve"> PAGEREF _Toc122097443 \h </w:instrText>
+          <w:instrText xml:space="preserve"> PAGEREF _Toc122286875 \h </w:instrText>
         </w:r>
         <w:r>
           <w:rPr>
@@ -5518,7 +5305,7 @@
           <w:lang w:val="en-US"/>
         </w:rPr>
       </w:pPr>
-      <w:hyperlink w:anchor="_Toc122097444" w:history="1">
+      <w:hyperlink w:anchor="_Toc122286876" w:history="1">
         <w:r>
           <w:rPr>
             <w:rStyle w:val="Hyperlink"/>
@@ -5555,7 +5342,7 @@
             <w:noProof/>
             <w:webHidden/>
           </w:rPr>
-          <w:instrText xml:space="preserve"> PAGEREF _Toc122097444 \h </w:instrText>
+          <w:instrText xml:space="preserve"> PAGEREF _Toc122286876 \h </w:instrText>
         </w:r>
         <w:r>
           <w:rPr>
@@ -5599,7 +5386,7 @@
           <w:lang w:val="en-US"/>
         </w:rPr>
       </w:pPr>
-      <w:hyperlink w:anchor="_Toc122097445" w:history="1">
+      <w:hyperlink w:anchor="_Toc122286877" w:history="1">
         <w:r>
           <w:rPr>
             <w:rStyle w:val="Hyperlink"/>
@@ -5636,7 +5423,7 @@
             <w:noProof/>
             <w:webHidden/>
           </w:rPr>
-          <w:instrText xml:space="preserve"> PAGEREF _Toc122097445 \h </w:instrText>
+          <w:instrText xml:space="preserve"> PAGEREF _Toc122286877 \h </w:instrText>
         </w:r>
         <w:r>
           <w:rPr>
@@ -5680,7 +5467,7 @@
           <w:lang w:val="en-US"/>
         </w:rPr>
       </w:pPr>
-      <w:hyperlink w:anchor="_Toc122097446" w:history="1">
+      <w:hyperlink w:anchor="_Toc122286878" w:history="1">
         <w:r>
           <w:rPr>
             <w:rStyle w:val="Hyperlink"/>
@@ -5708,7 +5495,7 @@
             <w:noProof/>
             <w:webHidden/>
           </w:rPr>
-          <w:instrText xml:space="preserve"> PAGEREF _Toc122097446 \h </w:instrText>
+          <w:instrText xml:space="preserve"> PAGEREF _Toc122286878 \h </w:instrText>
         </w:r>
         <w:r>
           <w:rPr>
@@ -5804,10 +5591,16 @@
           <w:lang w:val="en-US"/>
         </w:rPr>
         <w:sectPr>
-          <w:headerReference w:type="default" r:id="rId10"/>
-          <w:footerReference w:type="default" r:id="rId11"/>
+          <w:headerReference w:type="default" r:id="rId9"/>
+          <w:footerReference w:type="default" r:id="rId10"/>
           <w:pgSz w:w="11906" w:h="16838"/>
           <w:pgMar w:top="1134" w:right="1134" w:bottom="1134" w:left="1701" w:header="720" w:footer="720" w:gutter="0"/>
+          <w:pgBorders w:zOrder="back" w:display="firstPage">
+            <w:top w:val="twistedLines1" w:sz="18" w:space="1" w:color="auto"/>
+            <w:left w:val="twistedLines1" w:sz="18" w:space="4" w:color="auto"/>
+            <w:bottom w:val="twistedLines1" w:sz="18" w:space="1" w:color="auto"/>
+            <w:right w:val="twistedLines1" w:sz="18" w:space="4" w:color="auto"/>
+          </w:pgBorders>
           <w:cols w:space="720"/>
           <w:docGrid w:linePitch="360"/>
         </w:sectPr>
@@ -5818,12 +5611,18 @@
         <w:pStyle w:val="Heading1"/>
         <w:spacing w:before="0" w:line="360" w:lineRule="auto"/>
         <w:rPr>
+          <w:sz w:val="28"/>
+          <w:szCs w:val="28"/>
           <w:lang w:val="fr-FR"/>
         </w:rPr>
       </w:pPr>
-      <w:bookmarkStart w:id="3" w:name="_Toc122097399"/>
-      <w:r>
-        <w:rPr>
+      <w:bookmarkStart w:id="3" w:name="_Toc122286831"/>
+      <w:bookmarkStart w:id="4" w:name="_GoBack"/>
+      <w:bookmarkEnd w:id="4"/>
+      <w:r>
+        <w:rPr>
+          <w:sz w:val="28"/>
+          <w:szCs w:val="28"/>
           <w:lang w:val="fr-FR"/>
         </w:rPr>
         <w:lastRenderedPageBreak/>
@@ -6046,14 +5845,14 @@
           <w:lang w:val="fr-FR"/>
         </w:rPr>
       </w:pPr>
-      <w:bookmarkStart w:id="4" w:name="_Toc122097400"/>
+      <w:bookmarkStart w:id="5" w:name="_Toc122286832"/>
       <w:r>
         <w:rPr>
           <w:lang w:val="fr-FR"/>
         </w:rPr>
         <w:t>Lý do chọn đề tài</w:t>
       </w:r>
-      <w:bookmarkEnd w:id="4"/>
+      <w:bookmarkEnd w:id="5"/>
     </w:p>
     <w:p>
       <w:pPr>
@@ -6156,19 +5955,19 @@
     <w:p>
       <w:pPr>
         <w:pStyle w:val="Heading2"/>
-        <w:ind w:left="270"/>
+        <w:ind w:left="284"/>
         <w:rPr>
           <w:lang w:val="fr-FR"/>
         </w:rPr>
       </w:pPr>
-      <w:bookmarkStart w:id="5" w:name="_Toc122097401"/>
+      <w:bookmarkStart w:id="6" w:name="_Toc122286833"/>
       <w:r>
         <w:rPr>
           <w:lang w:val="fr-FR"/>
         </w:rPr>
         <w:t>Yêu cầu chức năng</w:t>
       </w:r>
-      <w:bookmarkEnd w:id="5"/>
+      <w:bookmarkEnd w:id="6"/>
     </w:p>
     <w:p>
       <w:pPr>
@@ -6462,7 +6261,7 @@
           <w:lang w:val="fr-FR"/>
         </w:rPr>
       </w:pPr>
-      <w:bookmarkStart w:id="6" w:name="_Toc122097402"/>
+      <w:bookmarkStart w:id="7" w:name="_Toc122286834"/>
       <w:r>
         <w:rPr>
           <w:lang w:val="fr-FR"/>
@@ -6481,7 +6280,7 @@
         </w:rPr>
         <w:t xml:space="preserve"> chức năng</w:t>
       </w:r>
-      <w:bookmarkEnd w:id="6"/>
+      <w:bookmarkEnd w:id="7"/>
     </w:p>
     <w:p>
       <w:pPr>
@@ -6572,12 +6371,16 @@
         <w:pStyle w:val="Heading1"/>
         <w:spacing w:before="0" w:line="360" w:lineRule="auto"/>
         <w:rPr>
-          <w:lang w:val="en-US"/>
-        </w:rPr>
-      </w:pPr>
-      <w:bookmarkStart w:id="7" w:name="_Toc122097403"/>
-      <w:r>
-        <w:rPr>
+          <w:sz w:val="28"/>
+          <w:szCs w:val="28"/>
+          <w:lang w:val="en-US"/>
+        </w:rPr>
+      </w:pPr>
+      <w:bookmarkStart w:id="8" w:name="_Toc122286835"/>
+      <w:r>
+        <w:rPr>
+          <w:sz w:val="28"/>
+          <w:szCs w:val="28"/>
           <w:lang w:val="en-US"/>
         </w:rPr>
         <w:lastRenderedPageBreak/>
@@ -6585,11 +6388,13 @@
       </w:r>
       <w:r>
         <w:rPr>
+          <w:sz w:val="28"/>
+          <w:szCs w:val="28"/>
           <w:lang w:val="en-US"/>
         </w:rPr>
         <w:t xml:space="preserve"> THỰC TẾ</w:t>
       </w:r>
-      <w:bookmarkEnd w:id="7"/>
+      <w:bookmarkEnd w:id="8"/>
     </w:p>
     <w:p>
       <w:pPr>
@@ -6618,14 +6423,14 @@
           <w:lang w:val="en-US"/>
         </w:rPr>
       </w:pPr>
-      <w:bookmarkStart w:id="8" w:name="_Toc122097404"/>
+      <w:bookmarkStart w:id="9" w:name="_Toc122286836"/>
       <w:r>
         <w:rPr>
           <w:lang w:val="en-US"/>
         </w:rPr>
         <w:t>Spotify</w:t>
       </w:r>
-      <w:bookmarkEnd w:id="8"/>
+      <w:bookmarkEnd w:id="9"/>
     </w:p>
     <w:p>
       <w:pPr>
@@ -6855,14 +6660,14 @@
           <w:lang w:val="en-US"/>
         </w:rPr>
       </w:pPr>
-      <w:bookmarkStart w:id="9" w:name="_Toc122097405"/>
+      <w:bookmarkStart w:id="10" w:name="_Toc122286837"/>
       <w:r>
         <w:rPr>
           <w:lang w:val="en-US"/>
         </w:rPr>
         <w:t>SoundCloud</w:t>
       </w:r>
-      <w:bookmarkEnd w:id="9"/>
+      <w:bookmarkEnd w:id="10"/>
     </w:p>
     <w:p>
       <w:pPr>
@@ -7141,14 +6946,14 @@
           <w:lang w:val="en-US"/>
         </w:rPr>
       </w:pPr>
-      <w:bookmarkStart w:id="10" w:name="_Toc122097406"/>
+      <w:bookmarkStart w:id="11" w:name="_Toc122286838"/>
       <w:r>
         <w:rPr>
           <w:lang w:val="en-US"/>
         </w:rPr>
         <w:t>Zing Mp3</w:t>
       </w:r>
-      <w:bookmarkEnd w:id="10"/>
+      <w:bookmarkEnd w:id="11"/>
     </w:p>
     <w:p>
       <w:pPr>
@@ -7381,14 +7186,14 @@
           <w:lang w:val="en-US"/>
         </w:rPr>
       </w:pPr>
-      <w:bookmarkStart w:id="11" w:name="_Toc122097407"/>
+      <w:bookmarkStart w:id="12" w:name="_Toc122286839"/>
       <w:r>
         <w:rPr>
           <w:lang w:val="en-US"/>
         </w:rPr>
         <w:t>NCT</w:t>
       </w:r>
-      <w:bookmarkEnd w:id="11"/>
+      <w:bookmarkEnd w:id="12"/>
     </w:p>
     <w:p>
       <w:pPr>
@@ -7617,14 +7422,14 @@
           <w:lang w:val="en-US"/>
         </w:rPr>
       </w:pPr>
-      <w:bookmarkStart w:id="12" w:name="_Toc122097408"/>
+      <w:bookmarkStart w:id="13" w:name="_Toc122286840"/>
       <w:r>
         <w:rPr>
           <w:lang w:val="en-US"/>
         </w:rPr>
         <w:t>Kết luận</w:t>
       </w:r>
-      <w:bookmarkEnd w:id="12"/>
+      <w:bookmarkEnd w:id="13"/>
     </w:p>
     <w:p>
       <w:pPr>
@@ -7679,7 +7484,7 @@
           <w:lang w:val="en-US"/>
         </w:rPr>
       </w:pPr>
-      <w:bookmarkStart w:id="13" w:name="_Toc122097409"/>
+      <w:bookmarkStart w:id="14" w:name="_Toc122286841"/>
       <w:r>
         <w:rPr>
           <w:lang w:val="en-US"/>
@@ -7692,7 +7497,7 @@
         </w:rPr>
         <w:t xml:space="preserve"> của ứng dụng</w:t>
       </w:r>
-      <w:bookmarkEnd w:id="13"/>
+      <w:bookmarkEnd w:id="14"/>
     </w:p>
     <w:p>
       <w:pPr>
@@ -7866,14 +7671,16 @@
         <w:pStyle w:val="Heading1"/>
         <w:spacing w:before="0" w:line="360" w:lineRule="auto"/>
         <w:rPr>
-          <w:lang w:val="en-US"/>
-        </w:rPr>
-      </w:pPr>
-      <w:bookmarkStart w:id="14" w:name="_Toc122097410"/>
-      <w:bookmarkStart w:id="15" w:name="_GoBack"/>
-      <w:bookmarkEnd w:id="15"/>
-      <w:r>
-        <w:rPr>
+          <w:sz w:val="28"/>
+          <w:szCs w:val="28"/>
+          <w:lang w:val="en-US"/>
+        </w:rPr>
+      </w:pPr>
+      <w:bookmarkStart w:id="15" w:name="_Toc122286842"/>
+      <w:r>
+        <w:rPr>
+          <w:sz w:val="28"/>
+          <w:szCs w:val="28"/>
           <w:lang w:val="en-US"/>
         </w:rPr>
         <w:lastRenderedPageBreak/>
@@ -7881,11 +7688,13 @@
       </w:r>
       <w:r>
         <w:rPr>
+          <w:sz w:val="28"/>
+          <w:szCs w:val="28"/>
           <w:lang w:val="en-US"/>
         </w:rPr>
         <w:t>Ơ SỞ LÝ THUYẾT</w:t>
       </w:r>
-      <w:bookmarkEnd w:id="14"/>
+      <w:bookmarkEnd w:id="15"/>
     </w:p>
     <w:p>
       <w:pPr>
@@ -7897,7 +7706,7 @@
         <w:spacing w:before="0" w:line="360" w:lineRule="auto"/>
         <w:ind w:left="284"/>
       </w:pPr>
-      <w:bookmarkStart w:id="16" w:name="_Toc122097411"/>
+      <w:bookmarkStart w:id="16" w:name="_Toc122286843"/>
       <w:r>
         <w:rPr>
           <w:lang w:val="en-US"/>
@@ -8233,7 +8042,7 @@
         <w:spacing w:before="0" w:line="360" w:lineRule="auto"/>
         <w:ind w:left="284"/>
       </w:pPr>
-      <w:bookmarkStart w:id="17" w:name="_Toc122097412"/>
+      <w:bookmarkStart w:id="17" w:name="_Toc122286844"/>
       <w:r>
         <w:rPr>
           <w:lang w:val="en-US"/>
@@ -8378,7 +8187,7 @@
         <w:spacing w:before="0" w:line="360" w:lineRule="auto"/>
         <w:ind w:left="284"/>
       </w:pPr>
-      <w:bookmarkStart w:id="18" w:name="_Toc122097413"/>
+      <w:bookmarkStart w:id="18" w:name="_Toc122286845"/>
       <w:r>
         <w:rPr>
           <w:lang w:val="en-US"/>
@@ -8586,12 +8395,16 @@
         <w:pStyle w:val="Heading1"/>
         <w:spacing w:before="0" w:line="360" w:lineRule="auto"/>
         <w:rPr>
-          <w:lang w:val="en-US"/>
-        </w:rPr>
-      </w:pPr>
-      <w:bookmarkStart w:id="19" w:name="_Toc122097414"/>
-      <w:r>
-        <w:rPr>
+          <w:sz w:val="28"/>
+          <w:szCs w:val="28"/>
+          <w:lang w:val="en-US"/>
+        </w:rPr>
+      </w:pPr>
+      <w:bookmarkStart w:id="19" w:name="_Toc122286846"/>
+      <w:r>
+        <w:rPr>
+          <w:sz w:val="28"/>
+          <w:szCs w:val="28"/>
           <w:lang w:val="en-US"/>
         </w:rPr>
         <w:lastRenderedPageBreak/>
@@ -8599,6 +8412,8 @@
       </w:r>
       <w:r>
         <w:rPr>
+          <w:sz w:val="28"/>
+          <w:szCs w:val="28"/>
           <w:lang w:val="en-US"/>
         </w:rPr>
         <w:t>THIẾT KẾ HỆ THỐNG</w:t>
@@ -8614,7 +8429,7 @@
           <w:lang w:val="en-US"/>
         </w:rPr>
       </w:pPr>
-      <w:bookmarkStart w:id="20" w:name="_Toc122097415"/>
+      <w:bookmarkStart w:id="20" w:name="_Toc122286847"/>
       <w:r>
         <w:rPr>
           <w:lang w:val="en-US"/>
@@ -8656,7 +8471,7 @@
                     <pic:cNvPicPr/>
                   </pic:nvPicPr>
                   <pic:blipFill>
-                    <a:blip r:embed="rId12">
+                    <a:blip r:embed="rId11">
                       <a:extLst>
                         <a:ext uri="{28A0092B-C50C-407E-A947-70E740481C1C}">
                           <a14:useLocalDpi xmlns:a14="http://schemas.microsoft.com/office/drawing/2010/main" val="0"/>
@@ -8693,23 +8508,76 @@
       <w:pPr>
         <w:pStyle w:val="Caption"/>
         <w:rPr>
-          <w:lang w:val="en-US"/>
-        </w:rPr>
-      </w:pPr>
-      <w:bookmarkStart w:id="21" w:name="_Toc122097447"/>
-      <w:r>
+          <w:b/>
+          <w:i w:val="0"/>
+          <w:sz w:val="22"/>
+          <w:szCs w:val="22"/>
+          <w:lang w:val="en-US"/>
+        </w:rPr>
+      </w:pPr>
+      <w:bookmarkStart w:id="21" w:name="_Toc122286879"/>
+      <w:r>
+        <w:rPr>
+          <w:b/>
+          <w:i w:val="0"/>
+          <w:sz w:val="22"/>
+          <w:szCs w:val="22"/>
+        </w:rPr>
         <w:t xml:space="preserve">Hình </w:t>
       </w:r>
-      <w:fldSimple w:instr=" SEQ Hình \* ARABIC ">
-        <w:r>
-          <w:rPr>
-            <w:noProof/>
-          </w:rPr>
-          <w:t>1</w:t>
-        </w:r>
-      </w:fldSimple>
-      <w:r>
-        <w:rPr>
+      <w:r>
+        <w:rPr>
+          <w:b/>
+          <w:i w:val="0"/>
+          <w:sz w:val="22"/>
+          <w:szCs w:val="22"/>
+        </w:rPr>
+        <w:fldChar w:fldCharType="begin"/>
+      </w:r>
+      <w:r>
+        <w:rPr>
+          <w:b/>
+          <w:i w:val="0"/>
+          <w:sz w:val="22"/>
+          <w:szCs w:val="22"/>
+        </w:rPr>
+        <w:instrText xml:space="preserve"> SEQ Hình \* ARABIC </w:instrText>
+      </w:r>
+      <w:r>
+        <w:rPr>
+          <w:b/>
+          <w:i w:val="0"/>
+          <w:sz w:val="22"/>
+          <w:szCs w:val="22"/>
+        </w:rPr>
+        <w:fldChar w:fldCharType="separate"/>
+      </w:r>
+      <w:r>
+        <w:rPr>
+          <w:b/>
+          <w:i w:val="0"/>
+          <w:noProof/>
+          <w:sz w:val="22"/>
+          <w:szCs w:val="22"/>
+        </w:rPr>
+        <w:t>1</w:t>
+      </w:r>
+      <w:r>
+        <w:rPr>
+          <w:b/>
+          <w:i w:val="0"/>
+          <w:noProof/>
+          <w:sz w:val="22"/>
+          <w:szCs w:val="22"/>
+        </w:rPr>
+        <w:fldChar w:fldCharType="end"/>
+      </w:r>
+      <w:r>
+        <w:rPr>
+          <w:b/>
+          <w:i w:val="0"/>
+          <w:sz w:val="22"/>
+          <w:szCs w:val="22"/>
           <w:lang w:val="en-US"/>
         </w:rPr>
         <w:t>. Sơ đồ chức năng</w:t>
@@ -9167,7 +9035,7 @@
           <w:lang w:val="en-US"/>
         </w:rPr>
       </w:pPr>
-      <w:bookmarkStart w:id="22" w:name="_Toc122097416"/>
+      <w:bookmarkStart w:id="22" w:name="_Toc122286848"/>
       <w:r>
         <w:rPr>
           <w:lang w:val="en-US"/>
@@ -9181,7 +9049,7 @@
         <w:pStyle w:val="Heading3"/>
         <w:ind w:left="270"/>
       </w:pPr>
-      <w:bookmarkStart w:id="23" w:name="_Toc122097417"/>
+      <w:bookmarkStart w:id="23" w:name="_Toc122286849"/>
       <w:r>
         <w:t>Đăng ký</w:t>
       </w:r>
@@ -9633,7 +9501,7 @@
         <w:pStyle w:val="Heading3"/>
         <w:ind w:left="288"/>
       </w:pPr>
-      <w:bookmarkStart w:id="24" w:name="_Toc122097418"/>
+      <w:bookmarkStart w:id="24" w:name="_Toc122286850"/>
       <w:r>
         <w:t>Đăng nhập</w:t>
       </w:r>
@@ -10118,7 +9986,7 @@
         <w:pStyle w:val="Heading3"/>
         <w:ind w:left="288"/>
       </w:pPr>
-      <w:bookmarkStart w:id="25" w:name="_Toc122097419"/>
+      <w:bookmarkStart w:id="25" w:name="_Toc122286851"/>
       <w:r>
         <w:t>Đăng xuất</w:t>
       </w:r>
@@ -10587,7 +10455,7 @@
         <w:pStyle w:val="Heading3"/>
         <w:ind w:left="288"/>
       </w:pPr>
-      <w:bookmarkStart w:id="26" w:name="_Toc122097420"/>
+      <w:bookmarkStart w:id="26" w:name="_Toc122286852"/>
       <w:r>
         <w:t>Quên mật khẩu</w:t>
       </w:r>
@@ -11055,7 +10923,7 @@
         <w:pStyle w:val="Heading3"/>
         <w:ind w:left="288"/>
       </w:pPr>
-      <w:bookmarkStart w:id="27" w:name="_Toc122097421"/>
+      <w:bookmarkStart w:id="27" w:name="_Toc122286853"/>
       <w:r>
         <w:t>Quản lý thông tin cá nhân</w:t>
       </w:r>
@@ -11541,7 +11409,7 @@
         <w:pStyle w:val="Heading3"/>
         <w:ind w:left="288"/>
       </w:pPr>
-      <w:bookmarkStart w:id="28" w:name="_Toc122097422"/>
+      <w:bookmarkStart w:id="28" w:name="_Toc122286854"/>
       <w:r>
         <w:t>Tìm kiếm</w:t>
       </w:r>
@@ -12028,7 +11896,7 @@
         <w:pStyle w:val="Heading3"/>
         <w:ind w:left="288"/>
       </w:pPr>
-      <w:bookmarkStart w:id="29" w:name="_Toc122097423"/>
+      <w:bookmarkStart w:id="29" w:name="_Toc122286855"/>
       <w:r>
         <w:lastRenderedPageBreak/>
         <w:t>Phát bài hát</w:t>
@@ -12491,7 +12359,7 @@
         <w:pStyle w:val="Heading3"/>
         <w:ind w:left="288"/>
       </w:pPr>
-      <w:bookmarkStart w:id="30" w:name="_Toc122097424"/>
+      <w:bookmarkStart w:id="30" w:name="_Toc122286856"/>
       <w:r>
         <w:t>Tải bài hát</w:t>
       </w:r>
@@ -12954,7 +12822,7 @@
         <w:pStyle w:val="Heading3"/>
         <w:ind w:left="288"/>
       </w:pPr>
-      <w:bookmarkStart w:id="31" w:name="_Toc122097425"/>
+      <w:bookmarkStart w:id="31" w:name="_Toc122286857"/>
       <w:r>
         <w:t>Quản lý bình luận</w:t>
       </w:r>
@@ -13439,7 +13307,7 @@
         <w:pStyle w:val="Heading3"/>
         <w:ind w:left="288"/>
       </w:pPr>
-      <w:bookmarkStart w:id="32" w:name="_Toc122097426"/>
+      <w:bookmarkStart w:id="32" w:name="_Toc122286858"/>
       <w:r>
         <w:t>Quản lý danh sách phát (cá nhân)</w:t>
       </w:r>
@@ -13925,7 +13793,7 @@
         <w:pStyle w:val="Heading3"/>
         <w:ind w:left="288"/>
       </w:pPr>
-      <w:bookmarkStart w:id="33" w:name="_Toc122097427"/>
+      <w:bookmarkStart w:id="33" w:name="_Toc122286859"/>
       <w:r>
         <w:t>Quản lý các thực thể của hệ thống</w:t>
       </w:r>
@@ -14429,7 +14297,7 @@
           <w:lang w:val="en-US"/>
         </w:rPr>
       </w:pPr>
-      <w:bookmarkStart w:id="34" w:name="_Toc122097428"/>
+      <w:bookmarkStart w:id="34" w:name="_Toc122286860"/>
       <w:r>
         <w:rPr>
           <w:lang w:val="en-US"/>
@@ -14447,7 +14315,7 @@
           <w:lang w:val="en-US"/>
         </w:rPr>
       </w:pPr>
-      <w:bookmarkStart w:id="35" w:name="_Toc122097429"/>
+      <w:bookmarkStart w:id="35" w:name="_Toc122286861"/>
       <w:r>
         <w:rPr>
           <w:lang w:val="en-US"/>
@@ -14484,7 +14352,7 @@
                     </pic:cNvPicPr>
                   </pic:nvPicPr>
                   <pic:blipFill>
-                    <a:blip r:embed="rId13">
+                    <a:blip r:embed="rId12">
                       <a:extLst>
                         <a:ext uri="{28A0092B-C50C-407E-A947-70E740481C1C}">
                           <a14:useLocalDpi xmlns:a14="http://schemas.microsoft.com/office/drawing/2010/main" val="0"/>
@@ -14520,23 +14388,76 @@
       <w:pPr>
         <w:pStyle w:val="Caption"/>
         <w:rPr>
-          <w:lang w:val="en-US"/>
-        </w:rPr>
-      </w:pPr>
-      <w:bookmarkStart w:id="36" w:name="_Toc122097448"/>
-      <w:r>
+          <w:b/>
+          <w:i w:val="0"/>
+          <w:sz w:val="22"/>
+          <w:szCs w:val="22"/>
+          <w:lang w:val="en-US"/>
+        </w:rPr>
+      </w:pPr>
+      <w:bookmarkStart w:id="36" w:name="_Toc122286880"/>
+      <w:r>
+        <w:rPr>
+          <w:b/>
+          <w:i w:val="0"/>
+          <w:sz w:val="22"/>
+          <w:szCs w:val="22"/>
+        </w:rPr>
         <w:t xml:space="preserve">Hình </w:t>
       </w:r>
-      <w:fldSimple w:instr=" SEQ Hình \* ARABIC ">
-        <w:r>
-          <w:rPr>
-            <w:noProof/>
-          </w:rPr>
-          <w:t>2</w:t>
-        </w:r>
-      </w:fldSimple>
-      <w:r>
-        <w:rPr>
+      <w:r>
+        <w:rPr>
+          <w:b/>
+          <w:i w:val="0"/>
+          <w:sz w:val="22"/>
+          <w:szCs w:val="22"/>
+        </w:rPr>
+        <w:fldChar w:fldCharType="begin"/>
+      </w:r>
+      <w:r>
+        <w:rPr>
+          <w:b/>
+          <w:i w:val="0"/>
+          <w:sz w:val="22"/>
+          <w:szCs w:val="22"/>
+        </w:rPr>
+        <w:instrText xml:space="preserve"> SEQ Hình \* ARABIC </w:instrText>
+      </w:r>
+      <w:r>
+        <w:rPr>
+          <w:b/>
+          <w:i w:val="0"/>
+          <w:sz w:val="22"/>
+          <w:szCs w:val="22"/>
+        </w:rPr>
+        <w:fldChar w:fldCharType="separate"/>
+      </w:r>
+      <w:r>
+        <w:rPr>
+          <w:b/>
+          <w:i w:val="0"/>
+          <w:noProof/>
+          <w:sz w:val="22"/>
+          <w:szCs w:val="22"/>
+        </w:rPr>
+        <w:t>2</w:t>
+      </w:r>
+      <w:r>
+        <w:rPr>
+          <w:b/>
+          <w:i w:val="0"/>
+          <w:noProof/>
+          <w:sz w:val="22"/>
+          <w:szCs w:val="22"/>
+        </w:rPr>
+        <w:fldChar w:fldCharType="end"/>
+      </w:r>
+      <w:r>
+        <w:rPr>
+          <w:b/>
+          <w:i w:val="0"/>
+          <w:sz w:val="22"/>
+          <w:szCs w:val="22"/>
           <w:lang w:val="en-US"/>
         </w:rPr>
         <w:t>. Mô hình hoá cơ sở dữ liệu trực tuyến</w:t>
@@ -14666,7 +14587,7 @@
           <w:lang w:val="en-US"/>
         </w:rPr>
       </w:pPr>
-      <w:bookmarkStart w:id="37" w:name="_Toc122097430"/>
+      <w:bookmarkStart w:id="37" w:name="_Toc122286862"/>
       <w:r>
         <w:rPr>
           <w:lang w:val="en-US"/>
@@ -14703,7 +14624,7 @@
                     </pic:cNvPicPr>
                   </pic:nvPicPr>
                   <pic:blipFill>
-                    <a:blip r:embed="rId14">
+                    <a:blip r:embed="rId13">
                       <a:extLst>
                         <a:ext uri="{28A0092B-C50C-407E-A947-70E740481C1C}">
                           <a14:useLocalDpi xmlns:a14="http://schemas.microsoft.com/office/drawing/2010/main" val="0"/>
@@ -14739,23 +14660,76 @@
       <w:pPr>
         <w:pStyle w:val="Caption"/>
         <w:rPr>
-          <w:lang w:val="en-US"/>
-        </w:rPr>
-      </w:pPr>
-      <w:bookmarkStart w:id="38" w:name="_Toc122097449"/>
-      <w:r>
+          <w:b/>
+          <w:i w:val="0"/>
+          <w:sz w:val="22"/>
+          <w:szCs w:val="22"/>
+          <w:lang w:val="en-US"/>
+        </w:rPr>
+      </w:pPr>
+      <w:bookmarkStart w:id="38" w:name="_Toc122286881"/>
+      <w:r>
+        <w:rPr>
+          <w:b/>
+          <w:i w:val="0"/>
+          <w:sz w:val="22"/>
+          <w:szCs w:val="22"/>
+        </w:rPr>
         <w:t xml:space="preserve">Hình </w:t>
       </w:r>
-      <w:fldSimple w:instr=" SEQ Hình \* ARABIC ">
-        <w:r>
-          <w:rPr>
-            <w:noProof/>
-          </w:rPr>
-          <w:t>3</w:t>
-        </w:r>
-      </w:fldSimple>
-      <w:r>
-        <w:rPr>
+      <w:r>
+        <w:rPr>
+          <w:b/>
+          <w:i w:val="0"/>
+          <w:sz w:val="22"/>
+          <w:szCs w:val="22"/>
+        </w:rPr>
+        <w:fldChar w:fldCharType="begin"/>
+      </w:r>
+      <w:r>
+        <w:rPr>
+          <w:b/>
+          <w:i w:val="0"/>
+          <w:sz w:val="22"/>
+          <w:szCs w:val="22"/>
+        </w:rPr>
+        <w:instrText xml:space="preserve"> SEQ Hình \* ARABIC </w:instrText>
+      </w:r>
+      <w:r>
+        <w:rPr>
+          <w:b/>
+          <w:i w:val="0"/>
+          <w:sz w:val="22"/>
+          <w:szCs w:val="22"/>
+        </w:rPr>
+        <w:fldChar w:fldCharType="separate"/>
+      </w:r>
+      <w:r>
+        <w:rPr>
+          <w:b/>
+          <w:i w:val="0"/>
+          <w:noProof/>
+          <w:sz w:val="22"/>
+          <w:szCs w:val="22"/>
+        </w:rPr>
+        <w:t>3</w:t>
+      </w:r>
+      <w:r>
+        <w:rPr>
+          <w:b/>
+          <w:i w:val="0"/>
+          <w:noProof/>
+          <w:sz w:val="22"/>
+          <w:szCs w:val="22"/>
+        </w:rPr>
+        <w:fldChar w:fldCharType="end"/>
+      </w:r>
+      <w:r>
+        <w:rPr>
+          <w:b/>
+          <w:i w:val="0"/>
+          <w:sz w:val="22"/>
+          <w:szCs w:val="22"/>
           <w:lang w:val="en-US"/>
         </w:rPr>
         <w:t>. Mô hình hoá cơ sở dữ liệu ngoại tuyến</w:t>
@@ -14828,7 +14802,7 @@
           <w:lang w:val="en-US"/>
         </w:rPr>
       </w:pPr>
-      <w:bookmarkStart w:id="39" w:name="_Toc122097431"/>
+      <w:bookmarkStart w:id="39" w:name="_Toc122286863"/>
       <w:r>
         <w:rPr>
           <w:lang w:val="en-US"/>
@@ -14919,12 +14893,16 @@
         <w:pStyle w:val="Heading1"/>
         <w:spacing w:before="0" w:line="360" w:lineRule="auto"/>
         <w:rPr>
-          <w:lang w:val="en-US"/>
-        </w:rPr>
-      </w:pPr>
-      <w:bookmarkStart w:id="40" w:name="_Toc122097432"/>
-      <w:r>
-        <w:rPr>
+          <w:sz w:val="28"/>
+          <w:szCs w:val="28"/>
+          <w:lang w:val="en-US"/>
+        </w:rPr>
+      </w:pPr>
+      <w:bookmarkStart w:id="40" w:name="_Toc122286864"/>
+      <w:r>
+        <w:rPr>
+          <w:sz w:val="28"/>
+          <w:szCs w:val="28"/>
           <w:lang w:val="en-US"/>
         </w:rPr>
         <w:lastRenderedPageBreak/>
@@ -14941,7 +14919,7 @@
           <w:lang w:val="en-US"/>
         </w:rPr>
       </w:pPr>
-      <w:bookmarkStart w:id="41" w:name="_Toc122097433"/>
+      <w:bookmarkStart w:id="41" w:name="_Toc122286865"/>
       <w:r>
         <w:rPr>
           <w:lang w:val="en-US"/>
@@ -15135,7 +15113,7 @@
           <w:lang w:val="en-US"/>
         </w:rPr>
       </w:pPr>
-      <w:bookmarkStart w:id="42" w:name="_Toc122097434"/>
+      <w:bookmarkStart w:id="42" w:name="_Toc122286866"/>
       <w:r>
         <w:rPr>
           <w:lang w:val="en-US"/>
@@ -15335,14 +15313,15 @@
           <w:szCs w:val="23"/>
         </w:rPr>
         <w:br/>
-        <w:t xml:space="preserve">    </w:t>
+        <w:t xml:space="preserve">    database</w:t>
       </w:r>
       <w:r>
         <w:rPr>
           <w:sz w:val="23"/>
           <w:szCs w:val="23"/>
         </w:rPr>
-        <w:t>database</w:t>
+        <w:br/>
+        <w:t xml:space="preserve">    .collection(FireStoreCollection.SONG).orderBy("name")</w:t>
       </w:r>
       <w:r>
         <w:rPr>
@@ -15350,36 +15329,7 @@
           <w:szCs w:val="23"/>
         </w:rPr>
         <w:br/>
-        <w:t xml:space="preserve">    </w:t>
-      </w:r>
-      <w:r>
-        <w:rPr>
-          <w:sz w:val="23"/>
-          <w:szCs w:val="23"/>
-        </w:rPr>
-        <w:t>.collection(FireStoreCollection.SONG).orderBy("name"</w:t>
-      </w:r>
-      <w:r>
-        <w:rPr>
-          <w:sz w:val="23"/>
-          <w:szCs w:val="23"/>
-        </w:rPr>
-        <w:t>)</w:t>
-      </w:r>
-      <w:r>
-        <w:rPr>
-          <w:sz w:val="23"/>
-          <w:szCs w:val="23"/>
-        </w:rPr>
-        <w:br/>
-        <w:t xml:space="preserve">    </w:t>
-      </w:r>
-      <w:r>
-        <w:rPr>
-          <w:sz w:val="23"/>
-          <w:szCs w:val="23"/>
-        </w:rPr>
-        <w:t xml:space="preserve">.addSnapshotListener </w:t>
+        <w:t xml:space="preserve">    .addSnapshotListener </w:t>
       </w:r>
       <w:r>
         <w:rPr>
@@ -15421,14 +15371,15 @@
           <w:sz w:val="23"/>
           <w:szCs w:val="23"/>
         </w:rPr>
-        <w:t>val songs: ArrayList&lt;Online</w:t>
+        <w:t>val songs: ArrayList&lt;OnlineSong&gt; = ArrayList()</w:t>
       </w:r>
       <w:r>
         <w:rPr>
           <w:sz w:val="23"/>
           <w:szCs w:val="23"/>
         </w:rPr>
-        <w:t>Song&gt; = ArrayList()</w:t>
+        <w:br/>
+        <w:t xml:space="preserve">       if (value != null) {</w:t>
       </w:r>
       <w:r>
         <w:rPr>
@@ -15436,58 +15387,15 @@
           <w:szCs w:val="23"/>
         </w:rPr>
         <w:br/>
-        <w:t xml:space="preserve">       </w:t>
+        <w:t xml:space="preserve">         for (document in value){</w:t>
       </w:r>
       <w:r>
         <w:rPr>
           <w:sz w:val="23"/>
           <w:szCs w:val="23"/>
         </w:rPr>
-        <w:t xml:space="preserve">if (value != null) </w:t>
-      </w:r>
-      <w:r>
-        <w:rPr>
-          <w:sz w:val="23"/>
-          <w:szCs w:val="23"/>
-        </w:rPr>
-        <w:t>{</w:t>
-      </w:r>
-      <w:r>
-        <w:rPr>
-          <w:sz w:val="23"/>
-          <w:szCs w:val="23"/>
-        </w:rPr>
         <w:br/>
-        <w:t xml:space="preserve">         </w:t>
-      </w:r>
-      <w:r>
-        <w:rPr>
-          <w:sz w:val="23"/>
-          <w:szCs w:val="23"/>
-        </w:rPr>
-        <w:t>for (document in value</w:t>
-      </w:r>
-      <w:r>
-        <w:rPr>
-          <w:sz w:val="23"/>
-          <w:szCs w:val="23"/>
-        </w:rPr>
-        <w:t>){</w:t>
-      </w:r>
-      <w:r>
-        <w:rPr>
-          <w:sz w:val="23"/>
-          <w:szCs w:val="23"/>
-        </w:rPr>
-        <w:br/>
-        <w:t xml:space="preserve">            val song = </w:t>
-      </w:r>
-      <w:r>
-        <w:rPr>
-          <w:sz w:val="23"/>
-          <w:szCs w:val="23"/>
-        </w:rPr>
-        <w:t>document</w:t>
+        <w:t xml:space="preserve">            val song = document</w:t>
       </w:r>
     </w:p>
     <w:p>
@@ -15525,12 +15433,6 @@
           <w:szCs w:val="23"/>
         </w:rPr>
         <w:tab/>
-      </w:r>
-      <w:r>
-        <w:rPr>
-          <w:sz w:val="23"/>
-          <w:szCs w:val="23"/>
-        </w:rPr>
         <w:t>.toObject(OnlineSong::class.</w:t>
       </w:r>
       <w:r>
@@ -15555,14 +15457,7 @@
           <w:szCs w:val="23"/>
         </w:rPr>
         <w:br/>
-        <w:t xml:space="preserve">                    </w:t>
-      </w:r>
-      <w:r>
-        <w:rPr>
-          <w:sz w:val="23"/>
-          <w:szCs w:val="23"/>
-        </w:rPr>
-        <w:t>songs.add(song)</w:t>
+        <w:t xml:space="preserve">                    songs.add(song)</w:t>
       </w:r>
       <w:r>
         <w:rPr>
@@ -15751,29 +15646,15 @@
           <w:szCs w:val="23"/>
         </w:rPr>
         <w:br/>
-        <w:t xml:space="preserve">            Audio</w:t>
+        <w:t xml:space="preserve">            AudioAttributes.Builder()</w:t>
       </w:r>
       <w:r>
         <w:rPr>
           <w:sz w:val="23"/>
           <w:szCs w:val="23"/>
         </w:rPr>
-        <w:t>Attributes.Builder()</w:t>
-      </w:r>
-      <w:r>
-        <w:rPr>
-          <w:sz w:val="23"/>
-          <w:szCs w:val="23"/>
-        </w:rPr>
         <w:br/>
-        <w:t xml:space="preserve"> </w:t>
-      </w:r>
-      <w:r>
-        <w:rPr>
-          <w:sz w:val="23"/>
-          <w:szCs w:val="23"/>
-        </w:rPr>
-        <w:t xml:space="preserve">     .setContentType(AudioAttributes.</w:t>
+        <w:t xml:space="preserve">      .setContentType(AudioAttributes.</w:t>
       </w:r>
       <w:r>
         <w:rPr>
@@ -16205,7 +16086,7 @@
           <w:lang w:val="en-US"/>
         </w:rPr>
       </w:pPr>
-      <w:bookmarkStart w:id="43" w:name="_Toc122097435"/>
+      <w:bookmarkStart w:id="43" w:name="_Toc122286867"/>
       <w:r>
         <w:rPr>
           <w:lang w:val="en-US"/>
@@ -16230,7 +16111,7 @@
           <w:lang w:val="en-US"/>
         </w:rPr>
       </w:pPr>
-      <w:bookmarkStart w:id="44" w:name="_Toc122097436"/>
+      <w:bookmarkStart w:id="44" w:name="_Toc122286868"/>
       <w:r>
         <w:rPr>
           <w:lang w:val="en-US"/>
@@ -16253,6 +16134,151 @@
             <wp:extent cx="5546048" cy="2978150"/>
             <wp:effectExtent l="0" t="0" r="0" b="0"/>
             <wp:docPr id="18" name="Picture 18"/>
+            <wp:cNvGraphicFramePr>
+              <a:graphicFrameLocks xmlns:a="http://schemas.openxmlformats.org/drawingml/2006/main" noChangeAspect="1"/>
+            </wp:cNvGraphicFramePr>
+            <a:graphic xmlns:a="http://schemas.openxmlformats.org/drawingml/2006/main">
+              <a:graphicData uri="http://schemas.openxmlformats.org/drawingml/2006/picture">
+                <pic:pic xmlns:pic="http://schemas.openxmlformats.org/drawingml/2006/picture">
+                  <pic:nvPicPr>
+                    <pic:cNvPr id="1" name=""/>
+                    <pic:cNvPicPr/>
+                  </pic:nvPicPr>
+                  <pic:blipFill>
+                    <a:blip r:embed="rId14"/>
+                    <a:stretch>
+                      <a:fillRect/>
+                    </a:stretch>
+                  </pic:blipFill>
+                  <pic:spPr>
+                    <a:xfrm>
+                      <a:off x="0" y="0"/>
+                      <a:ext cx="5552043" cy="2981369"/>
+                    </a:xfrm>
+                    <a:prstGeom prst="rect">
+                      <a:avLst/>
+                    </a:prstGeom>
+                  </pic:spPr>
+                </pic:pic>
+              </a:graphicData>
+            </a:graphic>
+          </wp:inline>
+        </w:drawing>
+      </w:r>
+    </w:p>
+    <w:p>
+      <w:pPr>
+        <w:pStyle w:val="Caption"/>
+        <w:rPr>
+          <w:b/>
+          <w:i w:val="0"/>
+          <w:sz w:val="22"/>
+          <w:szCs w:val="22"/>
+          <w:lang w:val="en-US"/>
+        </w:rPr>
+      </w:pPr>
+      <w:bookmarkStart w:id="45" w:name="_Toc122286882"/>
+      <w:r>
+        <w:rPr>
+          <w:b/>
+          <w:i w:val="0"/>
+          <w:sz w:val="22"/>
+          <w:szCs w:val="22"/>
+        </w:rPr>
+        <w:t xml:space="preserve">Hình </w:t>
+      </w:r>
+      <w:r>
+        <w:rPr>
+          <w:b/>
+          <w:i w:val="0"/>
+          <w:sz w:val="22"/>
+          <w:szCs w:val="22"/>
+        </w:rPr>
+        <w:fldChar w:fldCharType="begin"/>
+      </w:r>
+      <w:r>
+        <w:rPr>
+          <w:b/>
+          <w:i w:val="0"/>
+          <w:sz w:val="22"/>
+          <w:szCs w:val="22"/>
+        </w:rPr>
+        <w:instrText xml:space="preserve"> SEQ Hình \* ARABIC </w:instrText>
+      </w:r>
+      <w:r>
+        <w:rPr>
+          <w:b/>
+          <w:i w:val="0"/>
+          <w:sz w:val="22"/>
+          <w:szCs w:val="22"/>
+        </w:rPr>
+        <w:fldChar w:fldCharType="separate"/>
+      </w:r>
+      <w:r>
+        <w:rPr>
+          <w:b/>
+          <w:i w:val="0"/>
+          <w:noProof/>
+          <w:sz w:val="22"/>
+          <w:szCs w:val="22"/>
+        </w:rPr>
+        <w:t>4</w:t>
+      </w:r>
+      <w:r>
+        <w:rPr>
+          <w:b/>
+          <w:i w:val="0"/>
+          <w:noProof/>
+          <w:sz w:val="22"/>
+          <w:szCs w:val="22"/>
+        </w:rPr>
+        <w:fldChar w:fldCharType="end"/>
+      </w:r>
+      <w:r>
+        <w:rPr>
+          <w:b/>
+          <w:i w:val="0"/>
+          <w:sz w:val="22"/>
+          <w:szCs w:val="22"/>
+          <w:lang w:val="en-US"/>
+        </w:rPr>
+        <w:t>. Cơ sở dữ liệu trực tuyến</w:t>
+      </w:r>
+      <w:bookmarkEnd w:id="45"/>
+    </w:p>
+    <w:p>
+      <w:pPr>
+        <w:pStyle w:val="Heading3"/>
+        <w:spacing w:after="160"/>
+        <w:ind w:left="274"/>
+        <w:rPr>
+          <w:lang w:val="en-US"/>
+        </w:rPr>
+      </w:pPr>
+      <w:bookmarkStart w:id="46" w:name="_Toc122286869"/>
+      <w:r>
+        <w:rPr>
+          <w:lang w:val="en-US"/>
+        </w:rPr>
+        <w:t>Ngoại tuyến</w:t>
+      </w:r>
+      <w:bookmarkEnd w:id="46"/>
+    </w:p>
+    <w:p>
+      <w:pPr>
+        <w:keepNext/>
+        <w:jc w:val="center"/>
+      </w:pPr>
+      <w:r>
+        <w:rPr>
+          <w:noProof/>
+          <w:lang w:val="en-US"/>
+        </w:rPr>
+        <w:drawing>
+          <wp:inline distT="0" distB="0" distL="0" distR="0" wp14:anchorId="0D737F54" wp14:editId="6CFA1C95">
+            <wp:extent cx="4147718" cy="3927763"/>
+            <wp:effectExtent l="0" t="0" r="5715" b="0"/>
+            <wp:docPr id="9" name="Picture 9"/>
             <wp:cNvGraphicFramePr>
               <a:graphicFrameLocks xmlns:a="http://schemas.openxmlformats.org/drawingml/2006/main" noChangeAspect="1"/>
             </wp:cNvGraphicFramePr>
@@ -16272,98 +16298,6 @@
                   <pic:spPr>
                     <a:xfrm>
                       <a:off x="0" y="0"/>
-                      <a:ext cx="5552043" cy="2981369"/>
-                    </a:xfrm>
-                    <a:prstGeom prst="rect">
-                      <a:avLst/>
-                    </a:prstGeom>
-                  </pic:spPr>
-                </pic:pic>
-              </a:graphicData>
-            </a:graphic>
-          </wp:inline>
-        </w:drawing>
-      </w:r>
-    </w:p>
-    <w:p>
-      <w:pPr>
-        <w:pStyle w:val="Caption"/>
-        <w:rPr>
-          <w:lang w:val="en-US"/>
-        </w:rPr>
-      </w:pPr>
-      <w:bookmarkStart w:id="45" w:name="_Toc122097450"/>
-      <w:r>
-        <w:t xml:space="preserve">Hình </w:t>
-      </w:r>
-      <w:fldSimple w:instr=" SEQ Hình \* ARABIC ">
-        <w:r>
-          <w:rPr>
-            <w:noProof/>
-          </w:rPr>
-          <w:t>4</w:t>
-        </w:r>
-      </w:fldSimple>
-      <w:r>
-        <w:rPr>
-          <w:lang w:val="en-US"/>
-        </w:rPr>
-        <w:t>. Cơ sở dữ liệu trực tuyến</w:t>
-      </w:r>
-      <w:bookmarkEnd w:id="45"/>
-    </w:p>
-    <w:p>
-      <w:pPr>
-        <w:pStyle w:val="Heading3"/>
-        <w:spacing w:after="160"/>
-        <w:ind w:left="274"/>
-        <w:rPr>
-          <w:lang w:val="en-US"/>
-        </w:rPr>
-      </w:pPr>
-      <w:bookmarkStart w:id="46" w:name="_Toc122097437"/>
-      <w:r>
-        <w:rPr>
-          <w:lang w:val="en-US"/>
-        </w:rPr>
-        <w:t>Ngoại tuyến</w:t>
-      </w:r>
-      <w:bookmarkEnd w:id="46"/>
-    </w:p>
-    <w:p>
-      <w:pPr>
-        <w:keepNext/>
-        <w:jc w:val="center"/>
-      </w:pPr>
-      <w:r>
-        <w:rPr>
-          <w:noProof/>
-          <w:lang w:val="en-US"/>
-        </w:rPr>
-        <w:drawing>
-          <wp:inline distT="0" distB="0" distL="0" distR="0" wp14:anchorId="0D737F54" wp14:editId="6CFA1C95">
-            <wp:extent cx="4147718" cy="3927763"/>
-            <wp:effectExtent l="0" t="0" r="5715" b="0"/>
-            <wp:docPr id="9" name="Picture 9"/>
-            <wp:cNvGraphicFramePr>
-              <a:graphicFrameLocks xmlns:a="http://schemas.openxmlformats.org/drawingml/2006/main" noChangeAspect="1"/>
-            </wp:cNvGraphicFramePr>
-            <a:graphic xmlns:a="http://schemas.openxmlformats.org/drawingml/2006/main">
-              <a:graphicData uri="http://schemas.openxmlformats.org/drawingml/2006/picture">
-                <pic:pic xmlns:pic="http://schemas.openxmlformats.org/drawingml/2006/picture">
-                  <pic:nvPicPr>
-                    <pic:cNvPr id="1" name=""/>
-                    <pic:cNvPicPr/>
-                  </pic:nvPicPr>
-                  <pic:blipFill>
-                    <a:blip r:embed="rId16"/>
-                    <a:stretch>
-                      <a:fillRect/>
-                    </a:stretch>
-                  </pic:blipFill>
-                  <pic:spPr>
-                    <a:xfrm>
-                      <a:off x="0" y="0"/>
                       <a:ext cx="4195782" cy="3973278"/>
                     </a:xfrm>
                     <a:prstGeom prst="rect">
@@ -16381,23 +16315,76 @@
       <w:pPr>
         <w:pStyle w:val="Caption"/>
         <w:rPr>
-          <w:lang w:val="en-US"/>
-        </w:rPr>
-      </w:pPr>
-      <w:bookmarkStart w:id="47" w:name="_Toc122097451"/>
-      <w:r>
+          <w:b/>
+          <w:i w:val="0"/>
+          <w:sz w:val="22"/>
+          <w:szCs w:val="22"/>
+          <w:lang w:val="en-US"/>
+        </w:rPr>
+      </w:pPr>
+      <w:bookmarkStart w:id="47" w:name="_Toc122286883"/>
+      <w:r>
+        <w:rPr>
+          <w:b/>
+          <w:i w:val="0"/>
+          <w:sz w:val="22"/>
+          <w:szCs w:val="22"/>
+        </w:rPr>
         <w:t xml:space="preserve">Hình </w:t>
       </w:r>
-      <w:fldSimple w:instr=" SEQ Hình \* ARABIC ">
-        <w:r>
-          <w:rPr>
-            <w:noProof/>
-          </w:rPr>
-          <w:t>5</w:t>
-        </w:r>
-      </w:fldSimple>
-      <w:r>
-        <w:rPr>
+      <w:r>
+        <w:rPr>
+          <w:b/>
+          <w:i w:val="0"/>
+          <w:sz w:val="22"/>
+          <w:szCs w:val="22"/>
+        </w:rPr>
+        <w:fldChar w:fldCharType="begin"/>
+      </w:r>
+      <w:r>
+        <w:rPr>
+          <w:b/>
+          <w:i w:val="0"/>
+          <w:sz w:val="22"/>
+          <w:szCs w:val="22"/>
+        </w:rPr>
+        <w:instrText xml:space="preserve"> SEQ Hình \* ARABIC </w:instrText>
+      </w:r>
+      <w:r>
+        <w:rPr>
+          <w:b/>
+          <w:i w:val="0"/>
+          <w:sz w:val="22"/>
+          <w:szCs w:val="22"/>
+        </w:rPr>
+        <w:fldChar w:fldCharType="separate"/>
+      </w:r>
+      <w:r>
+        <w:rPr>
+          <w:b/>
+          <w:i w:val="0"/>
+          <w:noProof/>
+          <w:sz w:val="22"/>
+          <w:szCs w:val="22"/>
+        </w:rPr>
+        <w:t>5</w:t>
+      </w:r>
+      <w:r>
+        <w:rPr>
+          <w:b/>
+          <w:i w:val="0"/>
+          <w:noProof/>
+          <w:sz w:val="22"/>
+          <w:szCs w:val="22"/>
+        </w:rPr>
+        <w:fldChar w:fldCharType="end"/>
+      </w:r>
+      <w:r>
+        <w:rPr>
+          <w:b/>
+          <w:i w:val="0"/>
+          <w:sz w:val="22"/>
+          <w:szCs w:val="22"/>
           <w:lang w:val="en-US"/>
         </w:rPr>
         <w:t>. Cơ sở dữ liệu ngoại tuyến</w:t>
@@ -16413,7 +16400,7 @@
           <w:lang w:val="en-US"/>
         </w:rPr>
       </w:pPr>
-      <w:bookmarkStart w:id="48" w:name="_Toc122097438"/>
+      <w:bookmarkStart w:id="48" w:name="_Toc122286870"/>
       <w:r>
         <w:rPr>
           <w:lang w:val="en-US"/>
@@ -16470,7 +16457,7 @@
                     </pic:cNvPicPr>
                   </pic:nvPicPr>
                   <pic:blipFill>
-                    <a:blip r:embed="rId17" cstate="print">
+                    <a:blip r:embed="rId16" cstate="print">
                       <a:extLst>
                         <a:ext uri="{28A0092B-C50C-407E-A947-70E740481C1C}">
                           <a14:useLocalDpi xmlns:a14="http://schemas.microsoft.com/office/drawing/2010/main" val="0"/>
@@ -16506,23 +16493,76 @@
       <w:pPr>
         <w:pStyle w:val="Caption"/>
         <w:rPr>
-          <w:lang w:val="en-US"/>
-        </w:rPr>
-      </w:pPr>
-      <w:bookmarkStart w:id="49" w:name="_Toc122097452"/>
-      <w:r>
+          <w:b/>
+          <w:i w:val="0"/>
+          <w:sz w:val="22"/>
+          <w:szCs w:val="22"/>
+          <w:lang w:val="en-US"/>
+        </w:rPr>
+      </w:pPr>
+      <w:bookmarkStart w:id="49" w:name="_Toc122286884"/>
+      <w:r>
+        <w:rPr>
+          <w:b/>
+          <w:i w:val="0"/>
+          <w:sz w:val="22"/>
+          <w:szCs w:val="22"/>
+        </w:rPr>
         <w:t xml:space="preserve">Hình </w:t>
       </w:r>
-      <w:fldSimple w:instr=" SEQ Hình \* ARABIC ">
-        <w:r>
-          <w:rPr>
-            <w:noProof/>
-          </w:rPr>
-          <w:t>6</w:t>
-        </w:r>
-      </w:fldSimple>
-      <w:r>
-        <w:rPr>
+      <w:r>
+        <w:rPr>
+          <w:b/>
+          <w:i w:val="0"/>
+          <w:sz w:val="22"/>
+          <w:szCs w:val="22"/>
+        </w:rPr>
+        <w:fldChar w:fldCharType="begin"/>
+      </w:r>
+      <w:r>
+        <w:rPr>
+          <w:b/>
+          <w:i w:val="0"/>
+          <w:sz w:val="22"/>
+          <w:szCs w:val="22"/>
+        </w:rPr>
+        <w:instrText xml:space="preserve"> SEQ Hình \* ARABIC </w:instrText>
+      </w:r>
+      <w:r>
+        <w:rPr>
+          <w:b/>
+          <w:i w:val="0"/>
+          <w:sz w:val="22"/>
+          <w:szCs w:val="22"/>
+        </w:rPr>
+        <w:fldChar w:fldCharType="separate"/>
+      </w:r>
+      <w:r>
+        <w:rPr>
+          <w:b/>
+          <w:i w:val="0"/>
+          <w:noProof/>
+          <w:sz w:val="22"/>
+          <w:szCs w:val="22"/>
+        </w:rPr>
+        <w:t>6</w:t>
+      </w:r>
+      <w:r>
+        <w:rPr>
+          <w:b/>
+          <w:i w:val="0"/>
+          <w:noProof/>
+          <w:sz w:val="22"/>
+          <w:szCs w:val="22"/>
+        </w:rPr>
+        <w:fldChar w:fldCharType="end"/>
+      </w:r>
+      <w:r>
+        <w:rPr>
+          <w:b/>
+          <w:i w:val="0"/>
+          <w:sz w:val="22"/>
+          <w:szCs w:val="22"/>
           <w:lang w:val="en-US"/>
         </w:rPr>
         <w:t>. Màn hình chủ</w:t>
@@ -16558,7 +16598,7 @@
                     </pic:cNvPicPr>
                   </pic:nvPicPr>
                   <pic:blipFill>
-                    <a:blip r:embed="rId18" cstate="print">
+                    <a:blip r:embed="rId17" cstate="print">
                       <a:extLst>
                         <a:ext uri="{28A0092B-C50C-407E-A947-70E740481C1C}">
                           <a14:useLocalDpi xmlns:a14="http://schemas.microsoft.com/office/drawing/2010/main" val="0"/>
@@ -16594,23 +16634,76 @@
       <w:pPr>
         <w:pStyle w:val="Caption"/>
         <w:rPr>
-          <w:lang w:val="en-US"/>
-        </w:rPr>
-      </w:pPr>
-      <w:bookmarkStart w:id="50" w:name="_Toc122097453"/>
-      <w:r>
+          <w:b/>
+          <w:i w:val="0"/>
+          <w:sz w:val="22"/>
+          <w:szCs w:val="22"/>
+          <w:lang w:val="en-US"/>
+        </w:rPr>
+      </w:pPr>
+      <w:bookmarkStart w:id="50" w:name="_Toc122286885"/>
+      <w:r>
+        <w:rPr>
+          <w:b/>
+          <w:i w:val="0"/>
+          <w:sz w:val="22"/>
+          <w:szCs w:val="22"/>
+        </w:rPr>
         <w:t xml:space="preserve">Hình </w:t>
       </w:r>
-      <w:fldSimple w:instr=" SEQ Hình \* ARABIC ">
-        <w:r>
-          <w:rPr>
-            <w:noProof/>
-          </w:rPr>
-          <w:t>7</w:t>
-        </w:r>
-      </w:fldSimple>
-      <w:r>
-        <w:rPr>
+      <w:r>
+        <w:rPr>
+          <w:b/>
+          <w:i w:val="0"/>
+          <w:sz w:val="22"/>
+          <w:szCs w:val="22"/>
+        </w:rPr>
+        <w:fldChar w:fldCharType="begin"/>
+      </w:r>
+      <w:r>
+        <w:rPr>
+          <w:b/>
+          <w:i w:val="0"/>
+          <w:sz w:val="22"/>
+          <w:szCs w:val="22"/>
+        </w:rPr>
+        <w:instrText xml:space="preserve"> SEQ Hình \* ARABIC </w:instrText>
+      </w:r>
+      <w:r>
+        <w:rPr>
+          <w:b/>
+          <w:i w:val="0"/>
+          <w:sz w:val="22"/>
+          <w:szCs w:val="22"/>
+        </w:rPr>
+        <w:fldChar w:fldCharType="separate"/>
+      </w:r>
+      <w:r>
+        <w:rPr>
+          <w:b/>
+          <w:i w:val="0"/>
+          <w:noProof/>
+          <w:sz w:val="22"/>
+          <w:szCs w:val="22"/>
+        </w:rPr>
+        <w:t>7</w:t>
+      </w:r>
+      <w:r>
+        <w:rPr>
+          <w:b/>
+          <w:i w:val="0"/>
+          <w:noProof/>
+          <w:sz w:val="22"/>
+          <w:szCs w:val="22"/>
+        </w:rPr>
+        <w:fldChar w:fldCharType="end"/>
+      </w:r>
+      <w:r>
+        <w:rPr>
+          <w:b/>
+          <w:i w:val="0"/>
+          <w:sz w:val="22"/>
+          <w:szCs w:val="22"/>
           <w:lang w:val="en-US"/>
         </w:rPr>
         <w:t>. Màn hình quản lý tài khoản (quyền quản trị)</w:t>
@@ -16650,12 +16743,16 @@
         <w:pStyle w:val="Heading1"/>
         <w:spacing w:before="0" w:line="360" w:lineRule="auto"/>
         <w:rPr>
-          <w:lang w:val="en-US"/>
-        </w:rPr>
-      </w:pPr>
-      <w:bookmarkStart w:id="51" w:name="_Toc122097439"/>
-      <w:r>
-        <w:rPr>
+          <w:sz w:val="28"/>
+          <w:szCs w:val="28"/>
+          <w:lang w:val="en-US"/>
+        </w:rPr>
+      </w:pPr>
+      <w:bookmarkStart w:id="51" w:name="_Toc122286871"/>
+      <w:r>
+        <w:rPr>
+          <w:sz w:val="28"/>
+          <w:szCs w:val="28"/>
           <w:lang w:val="en-US"/>
         </w:rPr>
         <w:lastRenderedPageBreak/>
@@ -16672,7 +16769,7 @@
           <w:lang w:val="en-US"/>
         </w:rPr>
       </w:pPr>
-      <w:bookmarkStart w:id="52" w:name="_Toc122097440"/>
+      <w:bookmarkStart w:id="52" w:name="_Toc122286872"/>
       <w:r>
         <w:rPr>
           <w:lang w:val="en-US"/>
@@ -16870,7 +16967,7 @@
           <w:lang w:val="en-US"/>
         </w:rPr>
       </w:pPr>
-      <w:bookmarkStart w:id="53" w:name="_Toc122097441"/>
+      <w:bookmarkStart w:id="53" w:name="_Toc122286873"/>
       <w:r>
         <w:rPr>
           <w:lang w:val="en-US"/>
@@ -16944,7 +17041,7 @@
           <w:lang w:val="en-US"/>
         </w:rPr>
       </w:pPr>
-      <w:bookmarkStart w:id="54" w:name="_Toc122097442"/>
+      <w:bookmarkStart w:id="54" w:name="_Toc122286874"/>
       <w:r>
         <w:rPr>
           <w:lang w:val="en-US"/>
@@ -17050,7 +17147,7 @@
           <w:lang w:val="en-US"/>
         </w:rPr>
       </w:pPr>
-      <w:bookmarkStart w:id="55" w:name="_Toc122097443"/>
+      <w:bookmarkStart w:id="55" w:name="_Toc122286875"/>
       <w:r>
         <w:rPr>
           <w:lang w:val="en-US"/>
@@ -17096,7 +17193,7 @@
           <w:lang w:val="en-US"/>
         </w:rPr>
       </w:pPr>
-      <w:bookmarkStart w:id="56" w:name="_Toc122097444"/>
+      <w:bookmarkStart w:id="56" w:name="_Toc122286876"/>
       <w:r>
         <w:rPr>
           <w:lang w:val="en-US"/>
@@ -17142,7 +17239,7 @@
           <w:lang w:val="en-US"/>
         </w:rPr>
       </w:pPr>
-      <w:bookmarkStart w:id="57" w:name="_Toc122097445"/>
+      <w:bookmarkStart w:id="57" w:name="_Toc122286877"/>
       <w:r>
         <w:rPr>
           <w:lang w:val="en-US"/>
@@ -17256,12 +17353,16 @@
         <w:spacing w:before="0" w:line="360" w:lineRule="auto"/>
         <w:ind w:left="360"/>
         <w:rPr>
-          <w:lang w:val="en-US"/>
-        </w:rPr>
-      </w:pPr>
-      <w:bookmarkStart w:id="58" w:name="_Toc122097446"/>
-      <w:r>
-        <w:rPr>
+          <w:sz w:val="28"/>
+          <w:szCs w:val="28"/>
+          <w:lang w:val="en-US"/>
+        </w:rPr>
+      </w:pPr>
+      <w:bookmarkStart w:id="58" w:name="_Toc122286878"/>
+      <w:r>
+        <w:rPr>
+          <w:sz w:val="28"/>
+          <w:szCs w:val="28"/>
           <w:lang w:val="en-US"/>
         </w:rPr>
         <w:lastRenderedPageBreak/>
@@ -17280,17 +17381,20 @@
       <w:pPr>
         <w:spacing w:after="0" w:line="360" w:lineRule="auto"/>
         <w:rPr>
-          <w:lang w:val="en-US"/>
-        </w:rPr>
-      </w:pPr>
-      <w:r>
-        <w:rPr>
+          <w:sz w:val="22"/>
+          <w:lang w:val="en-US"/>
+        </w:rPr>
+      </w:pPr>
+      <w:r>
+        <w:rPr>
+          <w:sz w:val="22"/>
           <w:lang w:val="en-US"/>
         </w:rPr>
         <w:t xml:space="preserve">[1] </w:t>
       </w:r>
       <w:r>
         <w:rPr>
+          <w:sz w:val="22"/>
           <w:lang w:val="en-US"/>
         </w:rPr>
         <w:t>https://viblo.asia/p/tim-hieu-ve-mo-hinh-mvvm-maGK7vW95j2</w:t>
@@ -17300,40 +17404,32 @@
       <w:pPr>
         <w:spacing w:after="0" w:line="360" w:lineRule="auto"/>
         <w:rPr>
-          <w:lang w:val="en-US"/>
-        </w:rPr>
-      </w:pPr>
-      <w:r>
-        <w:rPr>
-          <w:lang w:val="en-US"/>
-        </w:rPr>
-        <w:t xml:space="preserve">[2] </w:t>
-      </w:r>
-      <w:r>
-        <w:rPr>
-          <w:lang w:val="en-US"/>
-        </w:rPr>
-        <w:t>https://viblo.asia/p/cung-tim-hieu-ve-kotlin-coroutines-bWrZnp7Q5xw</w:t>
+          <w:sz w:val="22"/>
+          <w:lang w:val="en-US"/>
+        </w:rPr>
+      </w:pPr>
+      <w:r>
+        <w:rPr>
+          <w:sz w:val="22"/>
+          <w:lang w:val="en-US"/>
+        </w:rPr>
+        <w:t>[2] https://viblo.asia/p/cung-tim-hieu-ve-kotlin-coroutines-bWrZnp7Q5xw</w:t>
       </w:r>
     </w:p>
     <w:p>
       <w:pPr>
         <w:spacing w:after="0" w:line="360" w:lineRule="auto"/>
         <w:rPr>
-          <w:lang w:val="en-US"/>
-        </w:rPr>
-      </w:pPr>
-      <w:r>
-        <w:rPr>
-          <w:lang w:val="en-US"/>
-        </w:rPr>
-        <w:t xml:space="preserve">[3] </w:t>
-      </w:r>
-      <w:r>
-        <w:rPr>
-          <w:lang w:val="en-US"/>
-        </w:rPr>
-        <w:t>https://codelearn.io/sharing/hieu-ro-ve-dependency-injection</w:t>
+          <w:sz w:val="22"/>
+          <w:lang w:val="en-US"/>
+        </w:rPr>
+      </w:pPr>
+      <w:r>
+        <w:rPr>
+          <w:sz w:val="22"/>
+          <w:lang w:val="en-US"/>
+        </w:rPr>
+        <w:t>[3] https://codelearn.io/sharing/hieu-ro-ve-dependency-injection</w:t>
       </w:r>
     </w:p>
     <w:p>
@@ -17341,20 +17437,16 @@
         <w:spacing w:after="0" w:line="360" w:lineRule="auto"/>
         <w:jc w:val="left"/>
         <w:rPr>
-          <w:lang w:val="en-US"/>
-        </w:rPr>
-      </w:pPr>
-      <w:r>
-        <w:rPr>
-          <w:lang w:val="en-US"/>
-        </w:rPr>
-        <w:t xml:space="preserve">[4] </w:t>
-      </w:r>
-      <w:r>
-        <w:rPr>
-          <w:lang w:val="en-US"/>
-        </w:rPr>
-        <w:t>https://viblo.asia/p/thay-the-database-cua-ung-dung-bang-room-database-RQqKLvarl7z</w:t>
+          <w:sz w:val="22"/>
+          <w:lang w:val="en-US"/>
+        </w:rPr>
+      </w:pPr>
+      <w:r>
+        <w:rPr>
+          <w:sz w:val="22"/>
+          <w:lang w:val="en-US"/>
+        </w:rPr>
+        <w:t>[4] https://viblo.asia/p/thay-the-database-cua-ung-dung-bang-room-database-RQqKLvarl7z</w:t>
       </w:r>
     </w:p>
     <w:p>
@@ -17362,20 +17454,16 @@
         <w:spacing w:after="0" w:line="360" w:lineRule="auto"/>
         <w:jc w:val="left"/>
         <w:rPr>
-          <w:lang w:val="en-US"/>
-        </w:rPr>
-      </w:pPr>
-      <w:r>
-        <w:rPr>
-          <w:lang w:val="en-US"/>
-        </w:rPr>
-        <w:t xml:space="preserve">[5] </w:t>
-      </w:r>
-      <w:r>
-        <w:rPr>
-          <w:lang w:val="en-US"/>
-        </w:rPr>
-        <w:t>https://viblo.asia/p/firebase-realtime-database-cloud-firestore-la-gi-nen-chon-frd-hay-cf-cho-app-cua-ban-63vKj2xdK2R</w:t>
+          <w:sz w:val="22"/>
+          <w:lang w:val="en-US"/>
+        </w:rPr>
+      </w:pPr>
+      <w:r>
+        <w:rPr>
+          <w:sz w:val="22"/>
+          <w:lang w:val="en-US"/>
+        </w:rPr>
+        <w:t>[5] https://viblo.asia/p/firebase-realtime-database-cloud-firestore-la-gi-nen-chon-frd-hay-cf-cho-app-cua-ban-63vKj2xdK2R</w:t>
       </w:r>
     </w:p>
     <w:p>
@@ -17386,8 +17474,8 @@
       </w:pPr>
     </w:p>
     <w:sectPr>
-      <w:headerReference w:type="default" r:id="rId19"/>
-      <w:footerReference w:type="default" r:id="rId20"/>
+      <w:headerReference w:type="default" r:id="rId18"/>
+      <w:footerReference w:type="default" r:id="rId19"/>
       <w:endnotePr>
         <w:numFmt w:val="decimal"/>
       </w:endnotePr>
@@ -17447,23 +17535,28 @@
 <w:ftr xmlns:wpc="http://schemas.microsoft.com/office/word/2010/wordprocessingCanvas" xmlns:cx="http://schemas.microsoft.com/office/drawing/2014/chartex" xmlns:mc="http://schemas.openxmlformats.org/markup-compatibility/2006" xmlns:o="urn:schemas-microsoft-com:office:office" xmlns:r="http://schemas.openxmlformats.org/officeDocument/2006/relationships" xmlns:m="http://schemas.openxmlformats.org/officeDocument/2006/math" xmlns:v="urn:schemas-microsoft-com:vml" xmlns:wp14="http://schemas.microsoft.com/office/word/2010/wordprocessingDrawing" xmlns:wp="http://schemas.openxmlformats.org/drawingml/2006/wordprocessingDrawing" xmlns:w10="urn:schemas-microsoft-com:office:word" xmlns:w="http://schemas.openxmlformats.org/wordprocessingml/2006/main" xmlns:w14="http://schemas.microsoft.com/office/word/2010/wordml" xmlns:w15="http://schemas.microsoft.com/office/word/2012/wordml" xmlns:w16se="http://schemas.microsoft.com/office/word/2015/wordml/symex" xmlns:wpg="http://schemas.microsoft.com/office/word/2010/wordprocessingGroup" xmlns:wpi="http://schemas.microsoft.com/office/word/2010/wordprocessingInk" xmlns:wne="http://schemas.microsoft.com/office/word/2006/wordml" xmlns:wps="http://schemas.microsoft.com/office/word/2010/wordprocessingShape" mc:Ignorable="w14 w15 w16se wp14">
   <w:sdt>
     <w:sdtPr>
-      <w:id w:val="-865681760"/>
+      <w:id w:val="2120418163"/>
       <w:docPartObj>
         <w:docPartGallery w:val="Page Numbers (Bottom of Page)"/>
         <w:docPartUnique/>
       </w:docPartObj>
     </w:sdtPr>
+    <w:sdtEndPr>
+      <w:rPr>
+        <w:noProof/>
+      </w:rPr>
+    </w:sdtEndPr>
     <w:sdtContent>
       <w:p>
         <w:pPr>
           <w:pStyle w:val="Footer"/>
-          <w:jc w:val="right"/>
+          <w:jc w:val="center"/>
         </w:pPr>
         <w:r>
           <w:fldChar w:fldCharType="begin"/>
         </w:r>
         <w:r>
-          <w:instrText>PAGE   \* MERGEFORMAT</w:instrText>
+          <w:instrText xml:space="preserve"> PAGE   \* MERGEFORMAT </w:instrText>
         </w:r>
         <w:r>
           <w:fldChar w:fldCharType="separate"/>
@@ -17472,9 +17565,12 @@
           <w:rPr>
             <w:noProof/>
           </w:rPr>
-          <w:t>7</w:t>
-        </w:r>
-        <w:r>
+          <w:t>2</w:t>
+        </w:r>
+        <w:r>
+          <w:rPr>
+            <w:noProof/>
+          </w:rPr>
           <w:fldChar w:fldCharType="end"/>
         </w:r>
       </w:p>
@@ -18539,7 +18635,7 @@
   <w:abstractNum w:abstractNumId="10" w15:restartNumberingAfterBreak="0">
     <w:nsid w:val="39941EDA"/>
     <w:multiLevelType w:val="multilevel"/>
-    <w:tmpl w:val="1E146AFC"/>
+    <w:tmpl w:val="E00CB6D6"/>
     <w:lvl w:ilvl="0">
       <w:start w:val="1"/>
       <w:numFmt w:val="decimal"/>
@@ -18555,7 +18651,8 @@
         <w:b/>
         <w:i w:val="0"/>
         <w:color w:val="auto"/>
-        <w:sz w:val="26"/>
+        <w:sz w:val="28"/>
+        <w:szCs w:val="28"/>
         <w:u w:val="none"/>
       </w:rPr>
     </w:lvl>
@@ -21336,7 +21433,7 @@
 </file>
 
 <file path=customXml/itemProps1.xml><?xml version="1.0" encoding="utf-8"?>
-<ds:datastoreItem xmlns:ds="http://schemas.openxmlformats.org/officeDocument/2006/customXml" ds:itemID="{6E9AF06E-E598-4CD2-B8FD-60AF400CBDE0}">
+<ds:datastoreItem xmlns:ds="http://schemas.openxmlformats.org/officeDocument/2006/customXml" ds:itemID="{F0DA32DC-273B-49C2-8F1D-567C8E4F6C30}">
   <ds:schemaRefs>
     <ds:schemaRef ds:uri="http://schemas.openxmlformats.org/officeDocument/2006/bibliography"/>
   </ds:schemaRefs>

</xml_diff>

<commit_message>
update ui, chart for trending song added
</commit_message>
<xml_diff>
--- a/Document/document.docx
+++ b/Document/document.docx
@@ -1,6 +1,6 @@
 
 <file path=word/document.xml><?xml version="1.0" encoding="utf-8"?>
-<w:document xmlns:wpc="http://schemas.microsoft.com/office/word/2010/wordprocessingCanvas" xmlns:cx="http://schemas.microsoft.com/office/drawing/2014/chartex" xmlns:mc="http://schemas.openxmlformats.org/markup-compatibility/2006" xmlns:o="urn:schemas-microsoft-com:office:office" xmlns:r="http://schemas.openxmlformats.org/officeDocument/2006/relationships" xmlns:m="http://schemas.openxmlformats.org/officeDocument/2006/math" xmlns:v="urn:schemas-microsoft-com:vml" xmlns:wp14="http://schemas.microsoft.com/office/word/2010/wordprocessingDrawing" xmlns:wp="http://schemas.openxmlformats.org/drawingml/2006/wordprocessingDrawing" xmlns:w10="urn:schemas-microsoft-com:office:word" xmlns:w="http://schemas.openxmlformats.org/wordprocessingml/2006/main" xmlns:w14="http://schemas.microsoft.com/office/word/2010/wordml" xmlns:w15="http://schemas.microsoft.com/office/word/2012/wordml" xmlns:w16se="http://schemas.microsoft.com/office/word/2015/wordml/symex" xmlns:wpg="http://schemas.microsoft.com/office/word/2010/wordprocessingGroup" xmlns:wpi="http://schemas.microsoft.com/office/word/2010/wordprocessingInk" xmlns:wne="http://schemas.microsoft.com/office/word/2006/wordml" xmlns:wps="http://schemas.microsoft.com/office/word/2010/wordprocessingShape" mc:Ignorable="w14 w15 w16se wp14">
+<w:document xmlns:wpc="http://schemas.microsoft.com/office/word/2010/wordprocessingCanvas" xmlns:cx="http://schemas.microsoft.com/office/drawing/2014/chartex" xmlns:cx1="http://schemas.microsoft.com/office/drawing/2015/9/8/chartex" xmlns:cx2="http://schemas.microsoft.com/office/drawing/2015/10/21/chartex" xmlns:cx3="http://schemas.microsoft.com/office/drawing/2016/5/9/chartex" xmlns:cx4="http://schemas.microsoft.com/office/drawing/2016/5/10/chartex" xmlns:cx5="http://schemas.microsoft.com/office/drawing/2016/5/11/chartex" xmlns:cx6="http://schemas.microsoft.com/office/drawing/2016/5/12/chartex" xmlns:cx7="http://schemas.microsoft.com/office/drawing/2016/5/13/chartex" xmlns:cx8="http://schemas.microsoft.com/office/drawing/2016/5/14/chartex" xmlns:mc="http://schemas.openxmlformats.org/markup-compatibility/2006" xmlns:aink="http://schemas.microsoft.com/office/drawing/2016/ink" xmlns:am3d="http://schemas.microsoft.com/office/drawing/2017/model3d" xmlns:o="urn:schemas-microsoft-com:office:office" xmlns:oel="http://schemas.microsoft.com/office/2019/extlst" xmlns:r="http://schemas.openxmlformats.org/officeDocument/2006/relationships" xmlns:m="http://schemas.openxmlformats.org/officeDocument/2006/math" xmlns:v="urn:schemas-microsoft-com:vml" xmlns:wp14="http://schemas.microsoft.com/office/word/2010/wordprocessingDrawing" xmlns:wp="http://schemas.openxmlformats.org/drawingml/2006/wordprocessingDrawing" xmlns:w10="urn:schemas-microsoft-com:office:word" xmlns:w="http://schemas.openxmlformats.org/wordprocessingml/2006/main" xmlns:w14="http://schemas.microsoft.com/office/word/2010/wordml" xmlns:w15="http://schemas.microsoft.com/office/word/2012/wordml" xmlns:w16cex="http://schemas.microsoft.com/office/word/2018/wordml/cex" xmlns:w16cid="http://schemas.microsoft.com/office/word/2016/wordml/cid" xmlns:w16="http://schemas.microsoft.com/office/word/2018/wordml" xmlns:w16du="http://schemas.microsoft.com/office/word/2023/wordml/word16du" xmlns:w16sdtdh="http://schemas.microsoft.com/office/word/2020/wordml/sdtdatahash" xmlns:w16se="http://schemas.microsoft.com/office/word/2015/wordml/symex" xmlns:wpg="http://schemas.microsoft.com/office/word/2010/wordprocessingGroup" xmlns:wpi="http://schemas.microsoft.com/office/word/2010/wordprocessingInk" xmlns:wne="http://schemas.microsoft.com/office/word/2006/wordml" xmlns:wps="http://schemas.microsoft.com/office/word/2010/wordprocessingShape" mc:Ignorable="w14 w15 w16se w16cid w16 w16cex w16sdtdh wp14">
   <w:body>
     <w:p>
       <w:pPr>
@@ -308,7 +308,7 @@
           <w:szCs w:val="28"/>
           <w:lang w:val="en-US"/>
         </w:rPr>
-        <w:t>TRẦN CÔNG TÚ</w:t>
+        <w:t>NGUYỄN THUỶ AN</w:t>
       </w:r>
     </w:p>
     <w:p>
@@ -376,29 +376,7 @@
           <w:szCs w:val="28"/>
           <w:lang w:val="en-US"/>
         </w:rPr>
-        <w:t xml:space="preserve">NGUYỄN PHƯƠNG </w:t>
-      </w:r>
-      <w:proofErr w:type="gramStart"/>
-      <w:r>
-        <w:rPr>
-          <w:rFonts w:ascii="Tahoma" w:hAnsi="Tahoma" w:cs="Tahoma"/>
-          <w:b/>
-          <w:sz w:val="28"/>
-          <w:szCs w:val="28"/>
-          <w:lang w:val="en-US"/>
-        </w:rPr>
-        <w:t>NAM :</w:t>
-      </w:r>
-      <w:proofErr w:type="gramEnd"/>
-      <w:r>
-        <w:rPr>
-          <w:rFonts w:ascii="Tahoma" w:hAnsi="Tahoma" w:cs="Tahoma"/>
-          <w:b/>
-          <w:sz w:val="28"/>
-          <w:szCs w:val="28"/>
-          <w:lang w:val="en-US"/>
-        </w:rPr>
-        <w:t xml:space="preserve"> 19110402</w:t>
+        <w:t>NGUYỄN PHƯƠNG NAM : 19110402</w:t>
       </w:r>
     </w:p>
     <w:p>
@@ -653,7 +631,20 @@
         <w:rPr>
           <w:szCs w:val="26"/>
         </w:rPr>
-        <w:t xml:space="preserve"> em rất mong được sự góp ý của thầy để đề tài nghiên cứu của em ngày càng hoàn thiện hơn và được ứng dụng trong thực tế</w:t>
+        <w:t xml:space="preserve"> em rất mong được sự góp ý của </w:t>
+      </w:r>
+      <w:r>
+        <w:rPr>
+          <w:szCs w:val="26"/>
+          <w:lang w:val="en-US"/>
+        </w:rPr>
+        <w:t>cô</w:t>
+      </w:r>
+      <w:r>
+        <w:rPr>
+          <w:szCs w:val="26"/>
+        </w:rPr>
+        <w:t xml:space="preserve"> để đề tài nghiên cứu của em ngày càng hoàn thiện hơn và được ứng dụng trong thực tế</w:t>
       </w:r>
       <w:r>
         <w:rPr>
@@ -761,7 +752,7 @@
           <w:szCs w:val="26"/>
           <w:lang w:val="vi-VN"/>
         </w:rPr>
-        <w:t xml:space="preserve"> chân thành đến thầy </w:t>
+        <w:t xml:space="preserve"> chân thành đến </w:t>
       </w:r>
       <w:r>
         <w:rPr>
@@ -769,7 +760,7 @@
           <w:sz w:val="26"/>
           <w:szCs w:val="26"/>
         </w:rPr>
-        <w:t>Trần Công Tú</w:t>
+        <w:t>cô</w:t>
       </w:r>
       <w:r>
         <w:rPr>
@@ -778,7 +769,15 @@
           <w:szCs w:val="26"/>
           <w:lang w:val="vi-VN"/>
         </w:rPr>
-        <w:t>,</w:t>
+        <w:t xml:space="preserve"> </w:t>
+      </w:r>
+      <w:r>
+        <w:rPr>
+          <w:color w:val="000000"/>
+          <w:sz w:val="26"/>
+          <w:szCs w:val="26"/>
+        </w:rPr>
+        <w:t>Nguyễn Thuỷ An</w:t>
       </w:r>
       <w:r>
         <w:rPr>
@@ -787,7 +786,7 @@
           <w:szCs w:val="26"/>
           <w:lang w:val="vi-VN"/>
         </w:rPr>
-        <w:t xml:space="preserve"> người đã trực tiếp hỗ trợ</w:t>
+        <w:t>,</w:t>
       </w:r>
       <w:r>
         <w:rPr>
@@ -796,7 +795,7 @@
           <w:szCs w:val="26"/>
           <w:lang w:val="vi-VN"/>
         </w:rPr>
-        <w:t xml:space="preserve"> em trong su</w:t>
+        <w:t xml:space="preserve"> người đã trực tiếp hỗ trợ</w:t>
       </w:r>
       <w:r>
         <w:rPr>
@@ -805,15 +804,7 @@
           <w:szCs w:val="26"/>
           <w:lang w:val="vi-VN"/>
         </w:rPr>
-        <w:t xml:space="preserve">ốt quá trình làm đề tài. </w:t>
-      </w:r>
-      <w:r>
-        <w:rPr>
-          <w:color w:val="000000"/>
-          <w:sz w:val="26"/>
-          <w:szCs w:val="26"/>
-        </w:rPr>
-        <w:t>T</w:t>
+        <w:t xml:space="preserve"> em trong su</w:t>
       </w:r>
       <w:r>
         <w:rPr>
@@ -822,7 +813,15 @@
           <w:szCs w:val="26"/>
           <w:lang w:val="vi-VN"/>
         </w:rPr>
-        <w:t xml:space="preserve">hầy đã đưa ra những lời khuyên từ kinh nghiệm thực tiễn </w:t>
+        <w:t xml:space="preserve">ốt quá trình làm đề tài. </w:t>
+      </w:r>
+      <w:r>
+        <w:rPr>
+          <w:color w:val="000000"/>
+          <w:sz w:val="26"/>
+          <w:szCs w:val="26"/>
+        </w:rPr>
+        <w:t>Cô</w:t>
       </w:r>
       <w:r>
         <w:rPr>
@@ -831,7 +830,7 @@
           <w:szCs w:val="26"/>
           <w:lang w:val="vi-VN"/>
         </w:rPr>
-        <w:t>của mình để định hướng cho</w:t>
+        <w:t xml:space="preserve"> đã đưa ra những lời khuyên từ kinh nghiệm thực tiễn </w:t>
       </w:r>
       <w:r>
         <w:rPr>
@@ -840,7 +839,7 @@
           <w:szCs w:val="26"/>
           <w:lang w:val="vi-VN"/>
         </w:rPr>
-        <w:t xml:space="preserve"> em đi đúng với yêu cầu của đề tài đã chọn, luôn giải đáp thắc mắc và đưa ra những góp </w:t>
+        <w:t>của mình để định hướng cho</w:t>
       </w:r>
       <w:r>
         <w:rPr>
@@ -849,7 +848,7 @@
           <w:szCs w:val="26"/>
           <w:lang w:val="vi-VN"/>
         </w:rPr>
-        <w:t>ý, chỉnh sửa kịp thời giúp</w:t>
+        <w:t xml:space="preserve"> em đi đúng với yêu cầu của đề tài đã chọn, luôn giải đáp thắc mắc và đưa ra những góp </w:t>
       </w:r>
       <w:r>
         <w:rPr>
@@ -858,6 +857,15 @@
           <w:szCs w:val="26"/>
           <w:lang w:val="vi-VN"/>
         </w:rPr>
+        <w:t>ý, chỉnh sửa kịp thời giúp</w:t>
+      </w:r>
+      <w:r>
+        <w:rPr>
+          <w:color w:val="000000"/>
+          <w:sz w:val="26"/>
+          <w:szCs w:val="26"/>
+          <w:lang w:val="vi-VN"/>
+        </w:rPr>
         <w:t xml:space="preserve"> em khắc phục nhược điểm và hoàn thành tốt cũng như đúng thời hạn đã đề ra. </w:t>
       </w:r>
     </w:p>
@@ -906,7 +914,15 @@
           <w:szCs w:val="26"/>
           <w:lang w:val="vi-VN"/>
         </w:rPr>
-        <w:t xml:space="preserve"> kính chúc thầy luôn dồi dào sức khỏe và thành công hơn nữa trong sự nghiệ</w:t>
+        <w:t xml:space="preserve"> kính chúc </w:t>
+      </w:r>
+      <w:r>
+        <w:rPr>
+          <w:color w:val="000000"/>
+          <w:sz w:val="26"/>
+          <w:szCs w:val="26"/>
+        </w:rPr>
+        <w:t>cô</w:t>
       </w:r>
       <w:r>
         <w:rPr>
@@ -915,7 +931,7 @@
           <w:szCs w:val="26"/>
           <w:lang w:val="vi-VN"/>
         </w:rPr>
-        <w:t>p trồng người. Một lần nữa</w:t>
+        <w:t xml:space="preserve"> luôn dồi dào sức khỏe và thành công hơn nữa trong sự nghiệ</w:t>
       </w:r>
       <w:r>
         <w:rPr>
@@ -924,6 +940,15 @@
           <w:szCs w:val="26"/>
           <w:lang w:val="vi-VN"/>
         </w:rPr>
+        <w:t>p trồng người. Một lần nữa</w:t>
+      </w:r>
+      <w:r>
+        <w:rPr>
+          <w:color w:val="000000"/>
+          <w:sz w:val="26"/>
+          <w:szCs w:val="26"/>
+          <w:lang w:val="vi-VN"/>
+        </w:rPr>
         <w:t xml:space="preserve"> em xin chân thành cảm ơn. </w:t>
       </w:r>
     </w:p>
@@ -2245,9 +2270,7 @@
         <w:lastRenderedPageBreak/>
         <w:t>MỤC LỤC</w:t>
       </w:r>
-      <w:bookmarkStart w:id="3" w:name="_GoBack"/>
       <w:bookmarkEnd w:id="2"/>
-      <w:bookmarkEnd w:id="3"/>
     </w:p>
     <w:p>
       <w:pPr>
@@ -7357,7 +7380,7 @@
           <w:lang w:val="fr-FR"/>
         </w:rPr>
       </w:pPr>
-      <w:bookmarkStart w:id="4" w:name="_Toc133833216"/>
+      <w:bookmarkStart w:id="3" w:name="_Toc133833216"/>
       <w:r>
         <w:rPr>
           <w:lang w:val="fr-FR"/>
@@ -7365,7 +7388,7 @@
         <w:lastRenderedPageBreak/>
         <w:t>TỔNG QUAN VỀ ĐỀ TÀI</w:t>
       </w:r>
-      <w:bookmarkEnd w:id="4"/>
+      <w:bookmarkEnd w:id="3"/>
     </w:p>
     <w:p>
       <w:pPr>
@@ -7432,16 +7455,8 @@
         <w:rPr>
           <w:lang w:val="fr-FR"/>
         </w:rPr>
-        <w:t xml:space="preserve">n </w:t>
-      </w:r>
-      <w:proofErr w:type="gramStart"/>
-      <w:r>
-        <w:rPr>
-          <w:lang w:val="fr-FR"/>
-        </w:rPr>
-        <w:t>túy:</w:t>
-      </w:r>
-      <w:proofErr w:type="gramEnd"/>
+        <w:t>n túy:</w:t>
+      </w:r>
     </w:p>
     <w:p>
       <w:pPr>
@@ -7582,14 +7597,14 @@
           <w:lang w:val="fr-FR"/>
         </w:rPr>
       </w:pPr>
-      <w:bookmarkStart w:id="5" w:name="_Toc133833217"/>
+      <w:bookmarkStart w:id="4" w:name="_Toc133833217"/>
       <w:r>
         <w:rPr>
           <w:lang w:val="fr-FR"/>
         </w:rPr>
         <w:t>Lý do chọn đề tài</w:t>
       </w:r>
-      <w:bookmarkEnd w:id="5"/>
+      <w:bookmarkEnd w:id="4"/>
     </w:p>
     <w:p>
       <w:pPr>
@@ -7697,14 +7712,14 @@
           <w:lang w:val="fr-FR"/>
         </w:rPr>
       </w:pPr>
-      <w:bookmarkStart w:id="6" w:name="_Toc133833218"/>
+      <w:bookmarkStart w:id="5" w:name="_Toc133833218"/>
       <w:r>
         <w:rPr>
           <w:lang w:val="fr-FR"/>
         </w:rPr>
         <w:t>Yêu cầu chức năng</w:t>
       </w:r>
-      <w:bookmarkEnd w:id="6"/>
+      <w:bookmarkEnd w:id="5"/>
     </w:p>
     <w:p>
       <w:pPr>
@@ -7717,16 +7732,8 @@
         <w:rPr>
           <w:lang w:val="fr-FR"/>
         </w:rPr>
-        <w:t xml:space="preserve">Các chức năng cần thiết cho ứng </w:t>
-      </w:r>
-      <w:proofErr w:type="gramStart"/>
-      <w:r>
-        <w:rPr>
-          <w:lang w:val="fr-FR"/>
-        </w:rPr>
-        <w:t>dụng:</w:t>
-      </w:r>
-      <w:proofErr w:type="gramEnd"/>
+        <w:t>Các chức năng cần thiết cho ứng dụng:</w:t>
+      </w:r>
     </w:p>
     <w:p>
       <w:pPr>
@@ -7998,7 +8005,7 @@
           <w:lang w:val="fr-FR"/>
         </w:rPr>
       </w:pPr>
-      <w:bookmarkStart w:id="7" w:name="_Toc133833219"/>
+      <w:bookmarkStart w:id="6" w:name="_Toc133833219"/>
       <w:r>
         <w:rPr>
           <w:lang w:val="fr-FR"/>
@@ -8017,7 +8024,7 @@
         </w:rPr>
         <w:t xml:space="preserve"> chức năng</w:t>
       </w:r>
-      <w:bookmarkEnd w:id="7"/>
+      <w:bookmarkEnd w:id="6"/>
     </w:p>
     <w:p>
       <w:pPr>
@@ -8030,16 +8037,8 @@
         <w:rPr>
           <w:lang w:val="fr-FR"/>
         </w:rPr>
-        <w:t xml:space="preserve">Các yêu cầu phi chức năng của ứng </w:t>
-      </w:r>
-      <w:proofErr w:type="gramStart"/>
-      <w:r>
-        <w:rPr>
-          <w:lang w:val="fr-FR"/>
-        </w:rPr>
-        <w:t>dụng:</w:t>
-      </w:r>
-      <w:proofErr w:type="gramEnd"/>
+        <w:t>Các yêu cầu phi chức năng của ứng dụng:</w:t>
+      </w:r>
     </w:p>
     <w:p>
       <w:pPr>
@@ -8113,7 +8112,7 @@
           <w:lang w:val="en-US"/>
         </w:rPr>
       </w:pPr>
-      <w:bookmarkStart w:id="8" w:name="_Toc133833220"/>
+      <w:bookmarkStart w:id="7" w:name="_Toc133833220"/>
       <w:r>
         <w:rPr>
           <w:sz w:val="28"/>
@@ -8131,7 +8130,7 @@
         </w:rPr>
         <w:t xml:space="preserve"> THỰC TẾ</w:t>
       </w:r>
-      <w:bookmarkEnd w:id="8"/>
+      <w:bookmarkEnd w:id="7"/>
     </w:p>
     <w:p>
       <w:pPr>
@@ -8160,14 +8159,14 @@
           <w:lang w:val="en-US"/>
         </w:rPr>
       </w:pPr>
-      <w:bookmarkStart w:id="9" w:name="_Toc133833221"/>
+      <w:bookmarkStart w:id="8" w:name="_Toc133833221"/>
       <w:r>
         <w:rPr>
           <w:lang w:val="en-US"/>
         </w:rPr>
         <w:t>Spotify</w:t>
       </w:r>
-      <w:bookmarkEnd w:id="9"/>
+      <w:bookmarkEnd w:id="8"/>
     </w:p>
     <w:p>
       <w:pPr>
@@ -8397,14 +8396,14 @@
           <w:lang w:val="en-US"/>
         </w:rPr>
       </w:pPr>
-      <w:bookmarkStart w:id="10" w:name="_Toc133833222"/>
+      <w:bookmarkStart w:id="9" w:name="_Toc133833222"/>
       <w:r>
         <w:rPr>
           <w:lang w:val="en-US"/>
         </w:rPr>
         <w:t>SoundCloud</w:t>
       </w:r>
-      <w:bookmarkEnd w:id="10"/>
+      <w:bookmarkEnd w:id="9"/>
     </w:p>
     <w:p>
       <w:pPr>
@@ -8683,14 +8682,14 @@
           <w:lang w:val="en-US"/>
         </w:rPr>
       </w:pPr>
-      <w:bookmarkStart w:id="11" w:name="_Toc133833223"/>
+      <w:bookmarkStart w:id="10" w:name="_Toc133833223"/>
       <w:r>
         <w:rPr>
           <w:lang w:val="en-US"/>
         </w:rPr>
         <w:t>Zing Mp3</w:t>
       </w:r>
-      <w:bookmarkEnd w:id="11"/>
+      <w:bookmarkEnd w:id="10"/>
     </w:p>
     <w:p>
       <w:pPr>
@@ -8923,14 +8922,14 @@
           <w:lang w:val="en-US"/>
         </w:rPr>
       </w:pPr>
-      <w:bookmarkStart w:id="12" w:name="_Toc133833224"/>
+      <w:bookmarkStart w:id="11" w:name="_Toc133833224"/>
       <w:r>
         <w:rPr>
           <w:lang w:val="en-US"/>
         </w:rPr>
         <w:t>NCT</w:t>
       </w:r>
-      <w:bookmarkEnd w:id="12"/>
+      <w:bookmarkEnd w:id="11"/>
     </w:p>
     <w:p>
       <w:pPr>
@@ -9159,14 +9158,14 @@
           <w:lang w:val="en-US"/>
         </w:rPr>
       </w:pPr>
-      <w:bookmarkStart w:id="13" w:name="_Toc133833225"/>
+      <w:bookmarkStart w:id="12" w:name="_Toc133833225"/>
       <w:r>
         <w:rPr>
           <w:lang w:val="en-US"/>
         </w:rPr>
         <w:t>Kết luận</w:t>
       </w:r>
-      <w:bookmarkEnd w:id="13"/>
+      <w:bookmarkEnd w:id="12"/>
     </w:p>
     <w:p>
       <w:pPr>
@@ -9221,7 +9220,7 @@
           <w:lang w:val="en-US"/>
         </w:rPr>
       </w:pPr>
-      <w:bookmarkStart w:id="14" w:name="_Toc133833226"/>
+      <w:bookmarkStart w:id="13" w:name="_Toc133833226"/>
       <w:r>
         <w:rPr>
           <w:lang w:val="en-US"/>
@@ -9234,7 +9233,7 @@
         </w:rPr>
         <w:t xml:space="preserve"> của ứng dụng</w:t>
       </w:r>
-      <w:bookmarkEnd w:id="14"/>
+      <w:bookmarkEnd w:id="13"/>
     </w:p>
     <w:p>
       <w:pPr>
@@ -9413,7 +9412,7 @@
           <w:lang w:val="en-US"/>
         </w:rPr>
       </w:pPr>
-      <w:bookmarkStart w:id="15" w:name="_Toc133833227"/>
+      <w:bookmarkStart w:id="14" w:name="_Toc133833227"/>
       <w:r>
         <w:rPr>
           <w:sz w:val="28"/>
@@ -9431,7 +9430,7 @@
         </w:rPr>
         <w:t>Ơ SỞ LÝ THUYẾT</w:t>
       </w:r>
-      <w:bookmarkEnd w:id="15"/>
+      <w:bookmarkEnd w:id="14"/>
     </w:p>
     <w:p>
       <w:pPr>
@@ -9443,14 +9442,14 @@
         <w:spacing w:before="0" w:line="360" w:lineRule="auto"/>
         <w:ind w:left="284"/>
       </w:pPr>
-      <w:bookmarkStart w:id="16" w:name="_Toc133833228"/>
+      <w:bookmarkStart w:id="15" w:name="_Toc133833228"/>
       <w:r>
         <w:rPr>
           <w:lang w:val="en-US"/>
         </w:rPr>
         <w:t>Mô hình phát triển ứng dụng Model – View – ViewModel</w:t>
       </w:r>
-      <w:bookmarkEnd w:id="16"/>
+      <w:bookmarkEnd w:id="15"/>
     </w:p>
     <w:p>
       <w:pPr>
@@ -9779,7 +9778,7 @@
         <w:spacing w:before="0" w:line="360" w:lineRule="auto"/>
         <w:ind w:left="284"/>
       </w:pPr>
-      <w:bookmarkStart w:id="17" w:name="_Toc133833229"/>
+      <w:bookmarkStart w:id="16" w:name="_Toc133833229"/>
       <w:r>
         <w:rPr>
           <w:lang w:val="en-US"/>
@@ -9798,7 +9797,7 @@
         </w:rPr>
         <w:t xml:space="preserve"> và Firestore</w:t>
       </w:r>
-      <w:bookmarkEnd w:id="17"/>
+      <w:bookmarkEnd w:id="16"/>
     </w:p>
     <w:p>
       <w:pPr>
@@ -9924,7 +9923,7 @@
         <w:spacing w:before="0" w:line="360" w:lineRule="auto"/>
         <w:ind w:left="284"/>
       </w:pPr>
-      <w:bookmarkStart w:id="18" w:name="_Toc133833230"/>
+      <w:bookmarkStart w:id="17" w:name="_Toc133833230"/>
       <w:r>
         <w:rPr>
           <w:lang w:val="en-US"/>
@@ -9947,7 +9946,7 @@
         </w:rPr>
         <w:t xml:space="preserve"> ứng dụng</w:t>
       </w:r>
-      <w:bookmarkEnd w:id="18"/>
+      <w:bookmarkEnd w:id="17"/>
     </w:p>
     <w:p>
       <w:pPr>
@@ -10137,7 +10136,7 @@
           <w:lang w:val="en-US"/>
         </w:rPr>
       </w:pPr>
-      <w:bookmarkStart w:id="19" w:name="_Toc133833231"/>
+      <w:bookmarkStart w:id="18" w:name="_Toc133833231"/>
       <w:r>
         <w:rPr>
           <w:sz w:val="28"/>
@@ -10155,7 +10154,7 @@
         </w:rPr>
         <w:t>THIẾT KẾ HỆ THỐNG</w:t>
       </w:r>
-      <w:bookmarkEnd w:id="19"/>
+      <w:bookmarkEnd w:id="18"/>
     </w:p>
     <w:p>
       <w:pPr>
@@ -10166,14 +10165,14 @@
           <w:lang w:val="en-US"/>
         </w:rPr>
       </w:pPr>
-      <w:bookmarkStart w:id="20" w:name="_Toc133833232"/>
+      <w:bookmarkStart w:id="19" w:name="_Toc133833232"/>
       <w:r>
         <w:rPr>
           <w:lang w:val="en-US"/>
         </w:rPr>
         <w:t>Sơ đồ chức năng</w:t>
       </w:r>
-      <w:bookmarkEnd w:id="20"/>
+      <w:bookmarkEnd w:id="19"/>
     </w:p>
     <w:p>
       <w:pPr>
@@ -10245,7 +10244,7 @@
           <w:szCs w:val="22"/>
         </w:rPr>
       </w:pPr>
-      <w:bookmarkStart w:id="21" w:name="_Toc133833906"/>
+      <w:bookmarkStart w:id="20" w:name="_Toc133833906"/>
       <w:r>
         <w:rPr>
           <w:b/>
@@ -10319,7 +10318,7 @@
         </w:rPr>
         <w:t xml:space="preserve"> Sơ đồ chức năng</w:t>
       </w:r>
-      <w:bookmarkEnd w:id="21"/>
+      <w:bookmarkEnd w:id="20"/>
       <w:r>
         <w:rPr>
           <w:b/>
@@ -10792,25 +10791,25 @@
           <w:lang w:val="en-US"/>
         </w:rPr>
       </w:pPr>
-      <w:bookmarkStart w:id="22" w:name="_Toc133833233"/>
+      <w:bookmarkStart w:id="21" w:name="_Toc133833233"/>
       <w:r>
         <w:rPr>
           <w:lang w:val="en-US"/>
         </w:rPr>
         <w:t>Đặc tả chức năng</w:t>
       </w:r>
-      <w:bookmarkEnd w:id="22"/>
+      <w:bookmarkEnd w:id="21"/>
     </w:p>
     <w:p>
       <w:pPr>
         <w:pStyle w:val="Heading3"/>
         <w:ind w:left="270"/>
       </w:pPr>
-      <w:bookmarkStart w:id="23" w:name="_Toc133833234"/>
+      <w:bookmarkStart w:id="22" w:name="_Toc133833234"/>
       <w:r>
         <w:t>Đăng ký</w:t>
       </w:r>
-      <w:bookmarkEnd w:id="23"/>
+      <w:bookmarkEnd w:id="22"/>
     </w:p>
     <w:tbl>
       <w:tblPr>
@@ -11258,11 +11257,11 @@
         <w:pStyle w:val="Heading3"/>
         <w:ind w:left="288"/>
       </w:pPr>
-      <w:bookmarkStart w:id="24" w:name="_Toc133833235"/>
+      <w:bookmarkStart w:id="23" w:name="_Toc133833235"/>
       <w:r>
         <w:t>Đăng nhập</w:t>
       </w:r>
-      <w:bookmarkEnd w:id="24"/>
+      <w:bookmarkEnd w:id="23"/>
     </w:p>
     <w:tbl>
       <w:tblPr>
@@ -11743,11 +11742,11 @@
         <w:pStyle w:val="Heading3"/>
         <w:ind w:left="288"/>
       </w:pPr>
-      <w:bookmarkStart w:id="25" w:name="_Toc133833236"/>
+      <w:bookmarkStart w:id="24" w:name="_Toc133833236"/>
       <w:r>
         <w:t>Đăng xuất</w:t>
       </w:r>
-      <w:bookmarkEnd w:id="25"/>
+      <w:bookmarkEnd w:id="24"/>
     </w:p>
     <w:tbl>
       <w:tblPr>
@@ -12212,11 +12211,11 @@
         <w:pStyle w:val="Heading3"/>
         <w:ind w:left="288"/>
       </w:pPr>
-      <w:bookmarkStart w:id="26" w:name="_Toc133833237"/>
+      <w:bookmarkStart w:id="25" w:name="_Toc133833237"/>
       <w:r>
         <w:t>Quên mật khẩu</w:t>
       </w:r>
-      <w:bookmarkEnd w:id="26"/>
+      <w:bookmarkEnd w:id="25"/>
     </w:p>
     <w:tbl>
       <w:tblPr>
@@ -12672,11 +12671,11 @@
         <w:pStyle w:val="Heading3"/>
         <w:ind w:left="288"/>
       </w:pPr>
-      <w:bookmarkStart w:id="27" w:name="_Toc133833238"/>
+      <w:bookmarkStart w:id="26" w:name="_Toc133833238"/>
       <w:r>
         <w:t>Tìm kiếm</w:t>
       </w:r>
-      <w:bookmarkEnd w:id="27"/>
+      <w:bookmarkEnd w:id="26"/>
     </w:p>
     <w:tbl>
       <w:tblPr>
@@ -13160,11 +13159,11 @@
         <w:pStyle w:val="Heading3"/>
         <w:ind w:left="288"/>
       </w:pPr>
-      <w:bookmarkStart w:id="28" w:name="_Toc133833239"/>
+      <w:bookmarkStart w:id="27" w:name="_Toc133833239"/>
       <w:r>
         <w:t>Phát bài hát</w:t>
       </w:r>
-      <w:bookmarkEnd w:id="28"/>
+      <w:bookmarkEnd w:id="27"/>
     </w:p>
     <w:tbl>
       <w:tblPr>
@@ -13622,12 +13621,12 @@
         <w:pStyle w:val="Heading3"/>
         <w:ind w:left="288"/>
       </w:pPr>
-      <w:bookmarkStart w:id="29" w:name="_Toc133833240"/>
+      <w:bookmarkStart w:id="28" w:name="_Toc133833240"/>
       <w:r>
         <w:lastRenderedPageBreak/>
         <w:t>Tải bài hát</w:t>
       </w:r>
-      <w:bookmarkEnd w:id="29"/>
+      <w:bookmarkEnd w:id="28"/>
     </w:p>
     <w:tbl>
       <w:tblPr>
@@ -14086,11 +14085,11 @@
         <w:pStyle w:val="Heading3"/>
         <w:ind w:left="288"/>
       </w:pPr>
-      <w:bookmarkStart w:id="30" w:name="_Toc133833241"/>
+      <w:bookmarkStart w:id="29" w:name="_Toc133833241"/>
       <w:r>
         <w:t>Quản lý thông tin cá nhân</w:t>
       </w:r>
-      <w:bookmarkEnd w:id="30"/>
+      <w:bookmarkEnd w:id="29"/>
     </w:p>
     <w:tbl>
       <w:tblPr>
@@ -14581,11 +14580,11 @@
         <w:pStyle w:val="Heading3"/>
         <w:ind w:left="288"/>
       </w:pPr>
-      <w:bookmarkStart w:id="31" w:name="_Toc133833242"/>
+      <w:bookmarkStart w:id="30" w:name="_Toc133833242"/>
       <w:r>
         <w:t>Quản lý bình luận</w:t>
       </w:r>
-      <w:bookmarkEnd w:id="31"/>
+      <w:bookmarkEnd w:id="30"/>
     </w:p>
     <w:tbl>
       <w:tblPr>
@@ -15066,7 +15065,7 @@
         <w:pStyle w:val="Heading3"/>
         <w:ind w:left="288"/>
       </w:pPr>
-      <w:bookmarkStart w:id="32" w:name="_Toc133833243"/>
+      <w:bookmarkStart w:id="31" w:name="_Toc133833243"/>
       <w:r>
         <w:t>Quả</w:t>
       </w:r>
@@ -15076,7 +15075,7 @@
       <w:r>
         <w:t>cá nhân</w:t>
       </w:r>
-      <w:bookmarkEnd w:id="32"/>
+      <w:bookmarkEnd w:id="31"/>
     </w:p>
     <w:tbl>
       <w:tblPr>
@@ -15561,14 +15560,14 @@
           <w:lang w:val="en-US"/>
         </w:rPr>
       </w:pPr>
-      <w:bookmarkStart w:id="33" w:name="_Toc133833244"/>
+      <w:bookmarkStart w:id="32" w:name="_Toc133833244"/>
       <w:r>
         <w:rPr>
           <w:lang w:val="en-US"/>
         </w:rPr>
         <w:t>Quản lý nhật ký</w:t>
       </w:r>
-      <w:bookmarkEnd w:id="33"/>
+      <w:bookmarkEnd w:id="32"/>
     </w:p>
     <w:tbl>
       <w:tblPr>
@@ -16152,11 +16151,11 @@
         <w:pStyle w:val="Heading3"/>
         <w:ind w:left="288"/>
       </w:pPr>
-      <w:bookmarkStart w:id="34" w:name="_Toc133833245"/>
+      <w:bookmarkStart w:id="33" w:name="_Toc133833245"/>
       <w:r>
         <w:t>Quản lý các thực thể của hệ thống</w:t>
       </w:r>
-      <w:bookmarkEnd w:id="34"/>
+      <w:bookmarkEnd w:id="33"/>
     </w:p>
     <w:tbl>
       <w:tblPr>
@@ -16657,7 +16656,7 @@
           <w:lang w:val="en-US"/>
         </w:rPr>
       </w:pPr>
-      <w:bookmarkStart w:id="35" w:name="_Toc133833246"/>
+      <w:bookmarkStart w:id="34" w:name="_Toc133833246"/>
       <w:r>
         <w:rPr>
           <w:lang w:val="en-US"/>
@@ -16665,7 +16664,7 @@
         <w:lastRenderedPageBreak/>
         <w:t>Thiết kế cơ sở dữ liệu</w:t>
       </w:r>
-      <w:bookmarkEnd w:id="35"/>
+      <w:bookmarkEnd w:id="34"/>
     </w:p>
     <w:p>
       <w:pPr>
@@ -16675,14 +16674,14 @@
           <w:lang w:val="en-US"/>
         </w:rPr>
       </w:pPr>
-      <w:bookmarkStart w:id="36" w:name="_Toc133833247"/>
+      <w:bookmarkStart w:id="35" w:name="_Toc133833247"/>
       <w:r>
         <w:rPr>
           <w:lang w:val="en-US"/>
         </w:rPr>
         <w:t>Trực tuyến</w:t>
       </w:r>
-      <w:bookmarkEnd w:id="36"/>
+      <w:bookmarkEnd w:id="35"/>
     </w:p>
     <w:p>
       <w:pPr>
@@ -16754,7 +16753,7 @@
           <w:szCs w:val="22"/>
         </w:rPr>
       </w:pPr>
-      <w:bookmarkStart w:id="37" w:name="_Toc133833907"/>
+      <w:bookmarkStart w:id="36" w:name="_Toc133833907"/>
       <w:r>
         <w:rPr>
           <w:b/>
@@ -16819,7 +16818,7 @@
         </w:rPr>
         <w:t>. Mô hình hoá cơ sở dữ liệu trực tuyến</w:t>
       </w:r>
-      <w:bookmarkEnd w:id="37"/>
+      <w:bookmarkEnd w:id="36"/>
     </w:p>
     <w:p>
       <w:pPr>
@@ -16952,14 +16951,14 @@
           <w:lang w:val="en-US"/>
         </w:rPr>
       </w:pPr>
-      <w:bookmarkStart w:id="38" w:name="_Toc133833248"/>
+      <w:bookmarkStart w:id="37" w:name="_Toc133833248"/>
       <w:r>
         <w:rPr>
           <w:lang w:val="en-US"/>
         </w:rPr>
         <w:t>Ngoại tuyến</w:t>
       </w:r>
-      <w:bookmarkEnd w:id="38"/>
+      <w:bookmarkEnd w:id="37"/>
     </w:p>
     <w:p>
       <w:pPr>
@@ -17031,7 +17030,7 @@
           <w:szCs w:val="22"/>
         </w:rPr>
       </w:pPr>
-      <w:bookmarkStart w:id="39" w:name="_Toc133833908"/>
+      <w:bookmarkStart w:id="38" w:name="_Toc133833908"/>
       <w:r>
         <w:rPr>
           <w:b/>
@@ -17096,7 +17095,7 @@
         </w:rPr>
         <w:t>. Mô hình hoá cơ sở dữ liệu ngoại tuyến</w:t>
       </w:r>
-      <w:bookmarkEnd w:id="39"/>
+      <w:bookmarkEnd w:id="38"/>
     </w:p>
     <w:p>
       <w:pPr>
@@ -17193,7 +17192,7 @@
           <w:lang w:val="en-US"/>
         </w:rPr>
       </w:pPr>
-      <w:bookmarkStart w:id="40" w:name="_Toc133833249"/>
+      <w:bookmarkStart w:id="39" w:name="_Toc133833249"/>
       <w:r>
         <w:rPr>
           <w:lang w:val="en-US"/>
@@ -17201,7 +17200,7 @@
         <w:lastRenderedPageBreak/>
         <w:t>Sơ đồ tuần tự</w:t>
       </w:r>
-      <w:bookmarkEnd w:id="40"/>
+      <w:bookmarkEnd w:id="39"/>
     </w:p>
     <w:p>
       <w:pPr>
@@ -17211,14 +17210,14 @@
           <w:lang w:val="en-US"/>
         </w:rPr>
       </w:pPr>
-      <w:bookmarkStart w:id="41" w:name="_Toc133833250"/>
+      <w:bookmarkStart w:id="40" w:name="_Toc133833250"/>
       <w:r>
         <w:rPr>
           <w:lang w:val="en-US"/>
         </w:rPr>
         <w:t>Đăng ký</w:t>
       </w:r>
-      <w:bookmarkEnd w:id="41"/>
+      <w:bookmarkEnd w:id="40"/>
     </w:p>
     <w:p>
       <w:pPr>
@@ -17290,7 +17289,7 @@
           <w:szCs w:val="22"/>
         </w:rPr>
       </w:pPr>
-      <w:bookmarkStart w:id="42" w:name="_Toc133833909"/>
+      <w:bookmarkStart w:id="41" w:name="_Toc133833909"/>
       <w:r>
         <w:rPr>
           <w:b/>
@@ -17354,7 +17353,7 @@
         </w:rPr>
         <w:t>. Sơ đồ tuần tự đăng ký</w:t>
       </w:r>
-      <w:bookmarkEnd w:id="42"/>
+      <w:bookmarkEnd w:id="41"/>
     </w:p>
     <w:p>
       <w:pPr>
@@ -17364,14 +17363,14 @@
           <w:lang w:val="en-US"/>
         </w:rPr>
       </w:pPr>
-      <w:bookmarkStart w:id="43" w:name="_Toc133833251"/>
+      <w:bookmarkStart w:id="42" w:name="_Toc133833251"/>
       <w:r>
         <w:rPr>
           <w:lang w:val="en-US"/>
         </w:rPr>
         <w:t>Đăng nhập</w:t>
       </w:r>
-      <w:bookmarkEnd w:id="43"/>
+      <w:bookmarkEnd w:id="42"/>
     </w:p>
     <w:p>
       <w:pPr>
@@ -17388,6 +17387,7 @@
         <w:rPr>
           <w:b/>
           <w:i w:val="0"/>
+          <w:noProof/>
           <w:sz w:val="22"/>
           <w:szCs w:val="22"/>
         </w:rPr>
@@ -17452,7 +17452,7 @@
           <w:szCs w:val="22"/>
         </w:rPr>
       </w:pPr>
-      <w:bookmarkStart w:id="44" w:name="_Toc133833910"/>
+      <w:bookmarkStart w:id="43" w:name="_Toc133833910"/>
       <w:r>
         <w:rPr>
           <w:b/>
@@ -17516,7 +17516,7 @@
         </w:rPr>
         <w:t>. Sơ đồ tuần tự đăng nhập</w:t>
       </w:r>
-      <w:bookmarkEnd w:id="44"/>
+      <w:bookmarkEnd w:id="43"/>
     </w:p>
     <w:p>
       <w:pPr>
@@ -17526,7 +17526,7 @@
           <w:lang w:val="en-US"/>
         </w:rPr>
       </w:pPr>
-      <w:bookmarkStart w:id="45" w:name="_Toc133833252"/>
+      <w:bookmarkStart w:id="44" w:name="_Toc133833252"/>
       <w:r>
         <w:rPr>
           <w:lang w:val="en-US"/>
@@ -17534,7 +17534,7 @@
         <w:lastRenderedPageBreak/>
         <w:t>Đăng xuất</w:t>
       </w:r>
-      <w:bookmarkEnd w:id="45"/>
+      <w:bookmarkEnd w:id="44"/>
     </w:p>
     <w:p>
       <w:pPr>
@@ -17606,7 +17606,7 @@
           <w:szCs w:val="22"/>
         </w:rPr>
       </w:pPr>
-      <w:bookmarkStart w:id="46" w:name="_Toc133833911"/>
+      <w:bookmarkStart w:id="45" w:name="_Toc133833911"/>
       <w:r>
         <w:rPr>
           <w:b/>
@@ -17670,7 +17670,7 @@
         </w:rPr>
         <w:t>. Sơ đồ tuần tự đăng xuất</w:t>
       </w:r>
-      <w:bookmarkEnd w:id="46"/>
+      <w:bookmarkEnd w:id="45"/>
     </w:p>
     <w:p>
       <w:pPr>
@@ -17680,14 +17680,14 @@
           <w:lang w:val="en-US"/>
         </w:rPr>
       </w:pPr>
-      <w:bookmarkStart w:id="47" w:name="_Toc133833253"/>
+      <w:bookmarkStart w:id="46" w:name="_Toc133833253"/>
       <w:r>
         <w:rPr>
           <w:lang w:val="en-US"/>
         </w:rPr>
         <w:t>Quên mật khẩu</w:t>
       </w:r>
-      <w:bookmarkEnd w:id="47"/>
+      <w:bookmarkEnd w:id="46"/>
     </w:p>
     <w:p>
       <w:pPr>
@@ -17759,7 +17759,7 @@
           <w:szCs w:val="22"/>
         </w:rPr>
       </w:pPr>
-      <w:bookmarkStart w:id="48" w:name="_Toc133833912"/>
+      <w:bookmarkStart w:id="47" w:name="_Toc133833912"/>
       <w:r>
         <w:rPr>
           <w:b/>
@@ -17823,7 +17823,7 @@
         </w:rPr>
         <w:t>. Sơ đồ tuần tự quên mật khẩu</w:t>
       </w:r>
-      <w:bookmarkEnd w:id="48"/>
+      <w:bookmarkEnd w:id="47"/>
     </w:p>
     <w:p>
       <w:pPr>
@@ -17833,7 +17833,7 @@
           <w:lang w:val="en-US"/>
         </w:rPr>
       </w:pPr>
-      <w:bookmarkStart w:id="49" w:name="_Toc133833254"/>
+      <w:bookmarkStart w:id="48" w:name="_Toc133833254"/>
       <w:r>
         <w:rPr>
           <w:lang w:val="en-US"/>
@@ -17841,7 +17841,7 @@
         <w:lastRenderedPageBreak/>
         <w:t>Tìm kiếm</w:t>
       </w:r>
-      <w:bookmarkEnd w:id="49"/>
+      <w:bookmarkEnd w:id="48"/>
     </w:p>
     <w:p>
       <w:pPr>
@@ -17913,7 +17913,7 @@
           <w:szCs w:val="22"/>
         </w:rPr>
       </w:pPr>
-      <w:bookmarkStart w:id="50" w:name="_Toc133833913"/>
+      <w:bookmarkStart w:id="49" w:name="_Toc133833913"/>
       <w:r>
         <w:rPr>
           <w:b/>
@@ -17977,7 +17977,7 @@
         </w:rPr>
         <w:t>. Sơ đồ tuần tự tìm kiếm</w:t>
       </w:r>
-      <w:bookmarkEnd w:id="50"/>
+      <w:bookmarkEnd w:id="49"/>
     </w:p>
     <w:p>
       <w:pPr>
@@ -17987,14 +17987,14 @@
           <w:lang w:val="en-US"/>
         </w:rPr>
       </w:pPr>
-      <w:bookmarkStart w:id="51" w:name="_Toc133833255"/>
+      <w:bookmarkStart w:id="50" w:name="_Toc133833255"/>
       <w:r>
         <w:rPr>
           <w:lang w:val="en-US"/>
         </w:rPr>
         <w:t>Phát bài hát</w:t>
       </w:r>
-      <w:bookmarkEnd w:id="51"/>
+      <w:bookmarkEnd w:id="50"/>
     </w:p>
     <w:p>
       <w:pPr>
@@ -18066,7 +18066,7 @@
           <w:szCs w:val="22"/>
         </w:rPr>
       </w:pPr>
-      <w:bookmarkStart w:id="52" w:name="_Toc133833914"/>
+      <w:bookmarkStart w:id="51" w:name="_Toc133833914"/>
       <w:r>
         <w:rPr>
           <w:b/>
@@ -18130,7 +18130,7 @@
         </w:rPr>
         <w:t>. Sơ đồ tuần tự phát bài hát</w:t>
       </w:r>
-      <w:bookmarkEnd w:id="52"/>
+      <w:bookmarkEnd w:id="51"/>
     </w:p>
     <w:p>
       <w:pPr>
@@ -18140,7 +18140,7 @@
           <w:lang w:val="en-US"/>
         </w:rPr>
       </w:pPr>
-      <w:bookmarkStart w:id="53" w:name="_Toc133833256"/>
+      <w:bookmarkStart w:id="52" w:name="_Toc133833256"/>
       <w:r>
         <w:rPr>
           <w:lang w:val="en-US"/>
@@ -18148,7 +18148,7 @@
         <w:lastRenderedPageBreak/>
         <w:t>Tải bài hát</w:t>
       </w:r>
-      <w:bookmarkEnd w:id="53"/>
+      <w:bookmarkEnd w:id="52"/>
     </w:p>
     <w:p>
       <w:pPr>
@@ -18220,7 +18220,7 @@
           <w:szCs w:val="22"/>
         </w:rPr>
       </w:pPr>
-      <w:bookmarkStart w:id="54" w:name="_Toc133833915"/>
+      <w:bookmarkStart w:id="53" w:name="_Toc133833915"/>
       <w:r>
         <w:rPr>
           <w:b/>
@@ -18284,7 +18284,7 @@
         </w:rPr>
         <w:t>. Sơ đồ tuần tự tải bài hát</w:t>
       </w:r>
-      <w:bookmarkEnd w:id="54"/>
+      <w:bookmarkEnd w:id="53"/>
     </w:p>
     <w:p>
       <w:pPr>
@@ -18294,14 +18294,14 @@
           <w:lang w:val="en-US"/>
         </w:rPr>
       </w:pPr>
-      <w:bookmarkStart w:id="55" w:name="_Toc133833257"/>
+      <w:bookmarkStart w:id="54" w:name="_Toc133833257"/>
       <w:r>
         <w:rPr>
           <w:lang w:val="en-US"/>
         </w:rPr>
         <w:t>Quản lý thông tin cá nhân</w:t>
       </w:r>
-      <w:bookmarkEnd w:id="55"/>
+      <w:bookmarkEnd w:id="54"/>
     </w:p>
     <w:p>
       <w:pPr>
@@ -18373,7 +18373,7 @@
           <w:szCs w:val="22"/>
         </w:rPr>
       </w:pPr>
-      <w:bookmarkStart w:id="56" w:name="_Toc133833916"/>
+      <w:bookmarkStart w:id="55" w:name="_Toc133833916"/>
       <w:r>
         <w:rPr>
           <w:b/>
@@ -18437,7 +18437,7 @@
         </w:rPr>
         <w:t>. Sơ đồ tuần tự quản lý thông tin cá nhân</w:t>
       </w:r>
-      <w:bookmarkEnd w:id="56"/>
+      <w:bookmarkEnd w:id="55"/>
     </w:p>
     <w:p>
       <w:pPr>
@@ -18447,7 +18447,7 @@
           <w:lang w:val="en-US"/>
         </w:rPr>
       </w:pPr>
-      <w:bookmarkStart w:id="57" w:name="_Toc133833258"/>
+      <w:bookmarkStart w:id="56" w:name="_Toc133833258"/>
       <w:r>
         <w:rPr>
           <w:lang w:val="en-US"/>
@@ -18455,7 +18455,7 @@
         <w:lastRenderedPageBreak/>
         <w:t>Quản lý bình luận</w:t>
       </w:r>
-      <w:bookmarkEnd w:id="57"/>
+      <w:bookmarkEnd w:id="56"/>
     </w:p>
     <w:p>
       <w:pPr>
@@ -18527,7 +18527,7 @@
           <w:szCs w:val="22"/>
         </w:rPr>
       </w:pPr>
-      <w:bookmarkStart w:id="58" w:name="_Toc133833917"/>
+      <w:bookmarkStart w:id="57" w:name="_Toc133833917"/>
       <w:r>
         <w:rPr>
           <w:b/>
@@ -18591,7 +18591,7 @@
         </w:rPr>
         <w:t>. Sơ đồ tuần tự quản lý bình luận</w:t>
       </w:r>
-      <w:bookmarkEnd w:id="58"/>
+      <w:bookmarkEnd w:id="57"/>
     </w:p>
     <w:p>
       <w:pPr>
@@ -18605,14 +18605,14 @@
           <w:lang w:val="en-US"/>
         </w:rPr>
       </w:pPr>
-      <w:bookmarkStart w:id="59" w:name="_Toc133833259"/>
+      <w:bookmarkStart w:id="58" w:name="_Toc133833259"/>
       <w:r>
         <w:rPr>
           <w:lang w:val="en-US"/>
         </w:rPr>
         <w:t>Quản lý danh sách phát cá nhân</w:t>
       </w:r>
-      <w:bookmarkEnd w:id="59"/>
+      <w:bookmarkEnd w:id="58"/>
     </w:p>
     <w:p>
       <w:pPr>
@@ -18684,7 +18684,7 @@
           <w:szCs w:val="22"/>
         </w:rPr>
       </w:pPr>
-      <w:bookmarkStart w:id="60" w:name="_Toc133833918"/>
+      <w:bookmarkStart w:id="59" w:name="_Toc133833918"/>
       <w:r>
         <w:rPr>
           <w:b/>
@@ -18748,7 +18748,7 @@
         </w:rPr>
         <w:t>. Sơ đồ tuần tự quản lý danh sách phát cá nhân</w:t>
       </w:r>
-      <w:bookmarkEnd w:id="60"/>
+      <w:bookmarkEnd w:id="59"/>
     </w:p>
     <w:p>
       <w:pPr>
@@ -18758,7 +18758,7 @@
           <w:lang w:val="en-US"/>
         </w:rPr>
       </w:pPr>
-      <w:bookmarkStart w:id="61" w:name="_Toc133833260"/>
+      <w:bookmarkStart w:id="60" w:name="_Toc133833260"/>
       <w:r>
         <w:rPr>
           <w:lang w:val="en-US"/>
@@ -18766,7 +18766,7 @@
         <w:lastRenderedPageBreak/>
         <w:t>Quản lý nhật ký</w:t>
       </w:r>
-      <w:bookmarkEnd w:id="61"/>
+      <w:bookmarkEnd w:id="60"/>
     </w:p>
     <w:p>
       <w:pPr>
@@ -18838,7 +18838,7 @@
           <w:szCs w:val="22"/>
         </w:rPr>
       </w:pPr>
-      <w:bookmarkStart w:id="62" w:name="_Toc133833919"/>
+      <w:bookmarkStart w:id="61" w:name="_Toc133833919"/>
       <w:r>
         <w:rPr>
           <w:b/>
@@ -18902,7 +18902,7 @@
         </w:rPr>
         <w:t>. Sơ đồ tuần tự quản lý nhật ký</w:t>
       </w:r>
-      <w:bookmarkEnd w:id="62"/>
+      <w:bookmarkEnd w:id="61"/>
     </w:p>
     <w:p>
       <w:pPr>
@@ -18912,14 +18912,14 @@
           <w:lang w:val="en-US"/>
         </w:rPr>
       </w:pPr>
-      <w:bookmarkStart w:id="63" w:name="_Toc133833261"/>
+      <w:bookmarkStart w:id="62" w:name="_Toc133833261"/>
       <w:r>
         <w:rPr>
           <w:lang w:val="en-US"/>
         </w:rPr>
         <w:t>Quản lý các thực thể của hệ thống</w:t>
       </w:r>
-      <w:bookmarkEnd w:id="63"/>
+      <w:bookmarkEnd w:id="62"/>
     </w:p>
     <w:p>
       <w:pPr>
@@ -18992,7 +18992,7 @@
           <w:szCs w:val="22"/>
         </w:rPr>
       </w:pPr>
-      <w:bookmarkStart w:id="64" w:name="_Toc133833920"/>
+      <w:bookmarkStart w:id="63" w:name="_Toc133833920"/>
       <w:r>
         <w:rPr>
           <w:b/>
@@ -19056,7 +19056,7 @@
         </w:rPr>
         <w:t>. Sơ đồ tuần tự quản lý các thực thể của hệ thống</w:t>
       </w:r>
-      <w:bookmarkEnd w:id="64"/>
+      <w:bookmarkEnd w:id="63"/>
     </w:p>
     <w:p>
       <w:pPr>
@@ -19067,7 +19067,7 @@
           <w:lang w:val="en-US"/>
         </w:rPr>
       </w:pPr>
-      <w:bookmarkStart w:id="65" w:name="_Toc133833262"/>
+      <w:bookmarkStart w:id="64" w:name="_Toc133833262"/>
       <w:r>
         <w:rPr>
           <w:lang w:val="en-US"/>
@@ -19081,7 +19081,7 @@
         </w:rPr>
         <w:t>n</w:t>
       </w:r>
-      <w:bookmarkEnd w:id="65"/>
+      <w:bookmarkEnd w:id="64"/>
     </w:p>
     <w:p>
       <w:pPr>
@@ -19164,7 +19164,7 @@
           <w:lang w:val="en-US"/>
         </w:rPr>
       </w:pPr>
-      <w:bookmarkStart w:id="66" w:name="_Toc133833263"/>
+      <w:bookmarkStart w:id="65" w:name="_Toc133833263"/>
       <w:r>
         <w:rPr>
           <w:sz w:val="28"/>
@@ -19174,7 +19174,7 @@
         <w:lastRenderedPageBreak/>
         <w:t>XÂY DỰNG ỨNG DỤNG</w:t>
       </w:r>
-      <w:bookmarkEnd w:id="66"/>
+      <w:bookmarkEnd w:id="65"/>
     </w:p>
     <w:p>
       <w:pPr>
@@ -19185,14 +19185,14 @@
           <w:lang w:val="en-US"/>
         </w:rPr>
       </w:pPr>
-      <w:bookmarkStart w:id="67" w:name="_Toc133833264"/>
+      <w:bookmarkStart w:id="66" w:name="_Toc133833264"/>
       <w:r>
         <w:rPr>
           <w:lang w:val="en-US"/>
         </w:rPr>
         <w:t>Tổ chức ứng dụng</w:t>
       </w:r>
-      <w:bookmarkEnd w:id="67"/>
+      <w:bookmarkEnd w:id="66"/>
     </w:p>
     <w:p>
       <w:pPr>
@@ -19391,7 +19391,7 @@
           <w:lang w:val="en-US"/>
         </w:rPr>
       </w:pPr>
-      <w:bookmarkStart w:id="68" w:name="_Toc133833265"/>
+      <w:bookmarkStart w:id="67" w:name="_Toc133833265"/>
       <w:r>
         <w:rPr>
           <w:lang w:val="en-US"/>
@@ -19404,7 +19404,7 @@
         </w:rPr>
         <w:t>hức năng</w:t>
       </w:r>
-      <w:bookmarkEnd w:id="68"/>
+      <w:bookmarkEnd w:id="67"/>
     </w:p>
     <w:p>
       <w:pPr>
@@ -20364,7 +20364,7 @@
           <w:lang w:val="en-US"/>
         </w:rPr>
       </w:pPr>
-      <w:bookmarkStart w:id="69" w:name="_Toc133833266"/>
+      <w:bookmarkStart w:id="68" w:name="_Toc133833266"/>
       <w:r>
         <w:rPr>
           <w:lang w:val="en-US"/>
@@ -20378,7 +20378,7 @@
         </w:rPr>
         <w:t>ơ sở dữ liệu</w:t>
       </w:r>
-      <w:bookmarkEnd w:id="69"/>
+      <w:bookmarkEnd w:id="68"/>
     </w:p>
     <w:p>
       <w:pPr>
@@ -20389,14 +20389,14 @@
           <w:lang w:val="en-US"/>
         </w:rPr>
       </w:pPr>
-      <w:bookmarkStart w:id="70" w:name="_Toc133833267"/>
+      <w:bookmarkStart w:id="69" w:name="_Toc133833267"/>
       <w:r>
         <w:rPr>
           <w:lang w:val="en-US"/>
         </w:rPr>
         <w:t>Trực tuyến</w:t>
       </w:r>
-      <w:bookmarkEnd w:id="70"/>
+      <w:bookmarkEnd w:id="69"/>
     </w:p>
     <w:p>
       <w:pPr>
@@ -20454,7 +20454,7 @@
           <w:szCs w:val="22"/>
         </w:rPr>
       </w:pPr>
-      <w:bookmarkStart w:id="71" w:name="_Toc133833921"/>
+      <w:bookmarkStart w:id="70" w:name="_Toc133833921"/>
       <w:r>
         <w:rPr>
           <w:b/>
@@ -20519,7 +20519,7 @@
         </w:rPr>
         <w:t>. Cơ sở dữ liệu trực tuyến</w:t>
       </w:r>
-      <w:bookmarkEnd w:id="71"/>
+      <w:bookmarkEnd w:id="70"/>
     </w:p>
     <w:p>
       <w:pPr>
@@ -20530,14 +20530,14 @@
           <w:lang w:val="en-US"/>
         </w:rPr>
       </w:pPr>
-      <w:bookmarkStart w:id="72" w:name="_Toc133833268"/>
+      <w:bookmarkStart w:id="71" w:name="_Toc133833268"/>
       <w:r>
         <w:rPr>
           <w:lang w:val="en-US"/>
         </w:rPr>
         <w:t>Ngoại tuyến</w:t>
       </w:r>
-      <w:bookmarkEnd w:id="72"/>
+      <w:bookmarkEnd w:id="71"/>
     </w:p>
     <w:p>
       <w:pPr>
@@ -20596,7 +20596,7 @@
           <w:szCs w:val="22"/>
         </w:rPr>
       </w:pPr>
-      <w:bookmarkStart w:id="73" w:name="_Toc133833922"/>
+      <w:bookmarkStart w:id="72" w:name="_Toc133833922"/>
       <w:r>
         <w:rPr>
           <w:b/>
@@ -20660,7 +20660,7 @@
         </w:rPr>
         <w:t>. Cơ sở dữ liệu ngoại tuyến</w:t>
       </w:r>
-      <w:bookmarkEnd w:id="73"/>
+      <w:bookmarkEnd w:id="72"/>
     </w:p>
     <w:p>
       <w:pPr>
@@ -20671,7 +20671,7 @@
           <w:lang w:val="en-US"/>
         </w:rPr>
       </w:pPr>
-      <w:bookmarkStart w:id="74" w:name="_Toc133833269"/>
+      <w:bookmarkStart w:id="73" w:name="_Toc133833269"/>
       <w:r>
         <w:rPr>
           <w:lang w:val="en-US"/>
@@ -20685,7 +20685,7 @@
         </w:rPr>
         <w:t>iao diện</w:t>
       </w:r>
-      <w:bookmarkEnd w:id="74"/>
+      <w:bookmarkEnd w:id="73"/>
     </w:p>
     <w:p>
       <w:pPr>
@@ -20852,7 +20852,7 @@
           <w:lang w:val="en-US"/>
         </w:rPr>
       </w:pPr>
-      <w:bookmarkStart w:id="75" w:name="_Toc133833270"/>
+      <w:bookmarkStart w:id="74" w:name="_Toc133833270"/>
       <w:r>
         <w:rPr>
           <w:sz w:val="28"/>
@@ -20862,7 +20862,7 @@
         <w:lastRenderedPageBreak/>
         <w:t>TỔNG KẾT</w:t>
       </w:r>
-      <w:bookmarkEnd w:id="75"/>
+      <w:bookmarkEnd w:id="74"/>
     </w:p>
     <w:p>
       <w:pPr>
@@ -20873,14 +20873,14 @@
           <w:lang w:val="en-US"/>
         </w:rPr>
       </w:pPr>
-      <w:bookmarkStart w:id="76" w:name="_Toc133833271"/>
+      <w:bookmarkStart w:id="75" w:name="_Toc133833271"/>
       <w:r>
         <w:rPr>
           <w:lang w:val="en-US"/>
         </w:rPr>
         <w:t>Kết quả đạt được</w:t>
       </w:r>
-      <w:bookmarkEnd w:id="76"/>
+      <w:bookmarkEnd w:id="75"/>
     </w:p>
     <w:p>
       <w:pPr>
@@ -21071,14 +21071,14 @@
           <w:lang w:val="en-US"/>
         </w:rPr>
       </w:pPr>
-      <w:bookmarkStart w:id="77" w:name="_Toc133833272"/>
+      <w:bookmarkStart w:id="76" w:name="_Toc133833272"/>
       <w:r>
         <w:rPr>
           <w:lang w:val="en-US"/>
         </w:rPr>
         <w:t>Ưu điểm</w:t>
       </w:r>
-      <w:bookmarkEnd w:id="77"/>
+      <w:bookmarkEnd w:id="76"/>
     </w:p>
     <w:p>
       <w:pPr>
@@ -21145,14 +21145,14 @@
           <w:lang w:val="en-US"/>
         </w:rPr>
       </w:pPr>
-      <w:bookmarkStart w:id="78" w:name="_Toc133833273"/>
+      <w:bookmarkStart w:id="77" w:name="_Toc133833273"/>
       <w:r>
         <w:rPr>
           <w:lang w:val="en-US"/>
         </w:rPr>
         <w:t>Nhược điểm</w:t>
       </w:r>
-      <w:bookmarkEnd w:id="78"/>
+      <w:bookmarkEnd w:id="77"/>
     </w:p>
     <w:p>
       <w:pPr>
@@ -21251,14 +21251,14 @@
           <w:lang w:val="en-US"/>
         </w:rPr>
       </w:pPr>
-      <w:bookmarkStart w:id="79" w:name="_Toc133833274"/>
+      <w:bookmarkStart w:id="78" w:name="_Toc133833274"/>
       <w:r>
         <w:rPr>
           <w:lang w:val="en-US"/>
         </w:rPr>
         <w:t>Khó khăn</w:t>
       </w:r>
-      <w:bookmarkEnd w:id="79"/>
+      <w:bookmarkEnd w:id="78"/>
     </w:p>
     <w:p>
       <w:pPr>
@@ -21297,14 +21297,14 @@
           <w:lang w:val="en-US"/>
         </w:rPr>
       </w:pPr>
-      <w:bookmarkStart w:id="80" w:name="_Toc133833275"/>
+      <w:bookmarkStart w:id="79" w:name="_Toc133833275"/>
       <w:r>
         <w:rPr>
           <w:lang w:val="en-US"/>
         </w:rPr>
         <w:t>Bài học kinh nghiệm</w:t>
       </w:r>
-      <w:bookmarkEnd w:id="80"/>
+      <w:bookmarkEnd w:id="79"/>
     </w:p>
     <w:p>
       <w:pPr>
@@ -21343,7 +21343,7 @@
           <w:lang w:val="en-US"/>
         </w:rPr>
       </w:pPr>
-      <w:bookmarkStart w:id="81" w:name="_Toc133833276"/>
+      <w:bookmarkStart w:id="80" w:name="_Toc133833276"/>
       <w:r>
         <w:rPr>
           <w:lang w:val="en-US"/>
@@ -21351,7 +21351,7 @@
         <w:lastRenderedPageBreak/>
         <w:t>Hướng phát triển</w:t>
       </w:r>
-      <w:bookmarkEnd w:id="81"/>
+      <w:bookmarkEnd w:id="80"/>
     </w:p>
     <w:p>
       <w:pPr>
@@ -21462,7 +21462,7 @@
           <w:lang w:val="en-US"/>
         </w:rPr>
       </w:pPr>
-      <w:bookmarkStart w:id="82" w:name="_Toc133833277"/>
+      <w:bookmarkStart w:id="81" w:name="_Toc133833277"/>
       <w:r>
         <w:rPr>
           <w:sz w:val="28"/>
@@ -21472,7 +21472,7 @@
         <w:lastRenderedPageBreak/>
         <w:t>TÀI LIỆU THAM KHẢO</w:t>
       </w:r>
-      <w:bookmarkEnd w:id="82"/>
+      <w:bookmarkEnd w:id="81"/>
     </w:p>
     <w:p>
       <w:pPr>
@@ -21594,7 +21594,7 @@
 </file>
 
 <file path=word/endnotes.xml><?xml version="1.0" encoding="utf-8"?>
-<w:endnotes xmlns:wpc="http://schemas.microsoft.com/office/word/2010/wordprocessingCanvas" xmlns:cx="http://schemas.microsoft.com/office/drawing/2014/chartex" xmlns:mc="http://schemas.openxmlformats.org/markup-compatibility/2006" xmlns:o="urn:schemas-microsoft-com:office:office" xmlns:r="http://schemas.openxmlformats.org/officeDocument/2006/relationships" xmlns:m="http://schemas.openxmlformats.org/officeDocument/2006/math" xmlns:v="urn:schemas-microsoft-com:vml" xmlns:wp14="http://schemas.microsoft.com/office/word/2010/wordprocessingDrawing" xmlns:wp="http://schemas.openxmlformats.org/drawingml/2006/wordprocessingDrawing" xmlns:w10="urn:schemas-microsoft-com:office:word" xmlns:w="http://schemas.openxmlformats.org/wordprocessingml/2006/main" xmlns:w14="http://schemas.microsoft.com/office/word/2010/wordml" xmlns:w15="http://schemas.microsoft.com/office/word/2012/wordml" xmlns:w16se="http://schemas.microsoft.com/office/word/2015/wordml/symex" xmlns:wpg="http://schemas.microsoft.com/office/word/2010/wordprocessingGroup" xmlns:wpi="http://schemas.microsoft.com/office/word/2010/wordprocessingInk" xmlns:wne="http://schemas.microsoft.com/office/word/2006/wordml" xmlns:wps="http://schemas.microsoft.com/office/word/2010/wordprocessingShape" mc:Ignorable="w14 w15 w16se wp14">
+<w:endnotes xmlns:wpc="http://schemas.microsoft.com/office/word/2010/wordprocessingCanvas" xmlns:cx="http://schemas.microsoft.com/office/drawing/2014/chartex" xmlns:cx1="http://schemas.microsoft.com/office/drawing/2015/9/8/chartex" xmlns:cx2="http://schemas.microsoft.com/office/drawing/2015/10/21/chartex" xmlns:cx3="http://schemas.microsoft.com/office/drawing/2016/5/9/chartex" xmlns:cx4="http://schemas.microsoft.com/office/drawing/2016/5/10/chartex" xmlns:cx5="http://schemas.microsoft.com/office/drawing/2016/5/11/chartex" xmlns:cx6="http://schemas.microsoft.com/office/drawing/2016/5/12/chartex" xmlns:cx7="http://schemas.microsoft.com/office/drawing/2016/5/13/chartex" xmlns:cx8="http://schemas.microsoft.com/office/drawing/2016/5/14/chartex" xmlns:mc="http://schemas.openxmlformats.org/markup-compatibility/2006" xmlns:aink="http://schemas.microsoft.com/office/drawing/2016/ink" xmlns:am3d="http://schemas.microsoft.com/office/drawing/2017/model3d" xmlns:o="urn:schemas-microsoft-com:office:office" xmlns:oel="http://schemas.microsoft.com/office/2019/extlst" xmlns:r="http://schemas.openxmlformats.org/officeDocument/2006/relationships" xmlns:m="http://schemas.openxmlformats.org/officeDocument/2006/math" xmlns:v="urn:schemas-microsoft-com:vml" xmlns:wp14="http://schemas.microsoft.com/office/word/2010/wordprocessingDrawing" xmlns:wp="http://schemas.openxmlformats.org/drawingml/2006/wordprocessingDrawing" xmlns:w10="urn:schemas-microsoft-com:office:word" xmlns:w="http://schemas.openxmlformats.org/wordprocessingml/2006/main" xmlns:w14="http://schemas.microsoft.com/office/word/2010/wordml" xmlns:w15="http://schemas.microsoft.com/office/word/2012/wordml" xmlns:w16cex="http://schemas.microsoft.com/office/word/2018/wordml/cex" xmlns:w16cid="http://schemas.microsoft.com/office/word/2016/wordml/cid" xmlns:w16="http://schemas.microsoft.com/office/word/2018/wordml" xmlns:w16du="http://schemas.microsoft.com/office/word/2023/wordml/word16du" xmlns:w16sdtdh="http://schemas.microsoft.com/office/word/2020/wordml/sdtdatahash" xmlns:w16se="http://schemas.microsoft.com/office/word/2015/wordml/symex" xmlns:wpg="http://schemas.microsoft.com/office/word/2010/wordprocessingGroup" xmlns:wpi="http://schemas.microsoft.com/office/word/2010/wordprocessingInk" xmlns:wne="http://schemas.microsoft.com/office/word/2006/wordml" xmlns:wps="http://schemas.microsoft.com/office/word/2010/wordprocessingShape" mc:Ignorable="w14 w15 w16se w16cid w16 w16cex w16sdtdh wp14">
   <w:endnote w:type="separator" w:id="-1">
     <w:p>
       <w:pPr>
@@ -21619,7 +21619,7 @@
 </file>
 
 <file path=word/footer1.xml><?xml version="1.0" encoding="utf-8"?>
-<w:ftr xmlns:wpc="http://schemas.microsoft.com/office/word/2010/wordprocessingCanvas" xmlns:cx="http://schemas.microsoft.com/office/drawing/2014/chartex" xmlns:mc="http://schemas.openxmlformats.org/markup-compatibility/2006" xmlns:o="urn:schemas-microsoft-com:office:office" xmlns:r="http://schemas.openxmlformats.org/officeDocument/2006/relationships" xmlns:m="http://schemas.openxmlformats.org/officeDocument/2006/math" xmlns:v="urn:schemas-microsoft-com:vml" xmlns:wp14="http://schemas.microsoft.com/office/word/2010/wordprocessingDrawing" xmlns:wp="http://schemas.openxmlformats.org/drawingml/2006/wordprocessingDrawing" xmlns:w10="urn:schemas-microsoft-com:office:word" xmlns:w="http://schemas.openxmlformats.org/wordprocessingml/2006/main" xmlns:w14="http://schemas.microsoft.com/office/word/2010/wordml" xmlns:w15="http://schemas.microsoft.com/office/word/2012/wordml" xmlns:w16se="http://schemas.microsoft.com/office/word/2015/wordml/symex" xmlns:wpg="http://schemas.microsoft.com/office/word/2010/wordprocessingGroup" xmlns:wpi="http://schemas.microsoft.com/office/word/2010/wordprocessingInk" xmlns:wne="http://schemas.microsoft.com/office/word/2006/wordml" xmlns:wps="http://schemas.microsoft.com/office/word/2010/wordprocessingShape" mc:Ignorable="w14 w15 w16se wp14">
+<w:ftr xmlns:wpc="http://schemas.microsoft.com/office/word/2010/wordprocessingCanvas" xmlns:cx="http://schemas.microsoft.com/office/drawing/2014/chartex" xmlns:cx1="http://schemas.microsoft.com/office/drawing/2015/9/8/chartex" xmlns:cx2="http://schemas.microsoft.com/office/drawing/2015/10/21/chartex" xmlns:cx3="http://schemas.microsoft.com/office/drawing/2016/5/9/chartex" xmlns:cx4="http://schemas.microsoft.com/office/drawing/2016/5/10/chartex" xmlns:cx5="http://schemas.microsoft.com/office/drawing/2016/5/11/chartex" xmlns:cx6="http://schemas.microsoft.com/office/drawing/2016/5/12/chartex" xmlns:cx7="http://schemas.microsoft.com/office/drawing/2016/5/13/chartex" xmlns:cx8="http://schemas.microsoft.com/office/drawing/2016/5/14/chartex" xmlns:mc="http://schemas.openxmlformats.org/markup-compatibility/2006" xmlns:aink="http://schemas.microsoft.com/office/drawing/2016/ink" xmlns:am3d="http://schemas.microsoft.com/office/drawing/2017/model3d" xmlns:o="urn:schemas-microsoft-com:office:office" xmlns:oel="http://schemas.microsoft.com/office/2019/extlst" xmlns:r="http://schemas.openxmlformats.org/officeDocument/2006/relationships" xmlns:m="http://schemas.openxmlformats.org/officeDocument/2006/math" xmlns:v="urn:schemas-microsoft-com:vml" xmlns:wp14="http://schemas.microsoft.com/office/word/2010/wordprocessingDrawing" xmlns:wp="http://schemas.openxmlformats.org/drawingml/2006/wordprocessingDrawing" xmlns:w10="urn:schemas-microsoft-com:office:word" xmlns:w="http://schemas.openxmlformats.org/wordprocessingml/2006/main" xmlns:w14="http://schemas.microsoft.com/office/word/2010/wordml" xmlns:w15="http://schemas.microsoft.com/office/word/2012/wordml" xmlns:w16cex="http://schemas.microsoft.com/office/word/2018/wordml/cex" xmlns:w16cid="http://schemas.microsoft.com/office/word/2016/wordml/cid" xmlns:w16="http://schemas.microsoft.com/office/word/2018/wordml" xmlns:w16du="http://schemas.microsoft.com/office/word/2023/wordml/word16du" xmlns:w16sdtdh="http://schemas.microsoft.com/office/word/2020/wordml/sdtdatahash" xmlns:w16se="http://schemas.microsoft.com/office/word/2015/wordml/symex" xmlns:wpg="http://schemas.microsoft.com/office/word/2010/wordprocessingGroup" xmlns:wpi="http://schemas.microsoft.com/office/word/2010/wordprocessingInk" xmlns:wne="http://schemas.microsoft.com/office/word/2006/wordml" xmlns:wps="http://schemas.microsoft.com/office/word/2010/wordprocessingShape" mc:Ignorable="w14 w15 w16se w16cid w16 w16cex w16sdtdh wp14">
   <w:p>
     <w:pPr>
       <w:pStyle w:val="Footer"/>
@@ -21636,7 +21636,7 @@
 </file>
 
 <file path=word/footer2.xml><?xml version="1.0" encoding="utf-8"?>
-<w:ftr xmlns:wpc="http://schemas.microsoft.com/office/word/2010/wordprocessingCanvas" xmlns:cx="http://schemas.microsoft.com/office/drawing/2014/chartex" xmlns:mc="http://schemas.openxmlformats.org/markup-compatibility/2006" xmlns:o="urn:schemas-microsoft-com:office:office" xmlns:r="http://schemas.openxmlformats.org/officeDocument/2006/relationships" xmlns:m="http://schemas.openxmlformats.org/officeDocument/2006/math" xmlns:v="urn:schemas-microsoft-com:vml" xmlns:wp14="http://schemas.microsoft.com/office/word/2010/wordprocessingDrawing" xmlns:wp="http://schemas.openxmlformats.org/drawingml/2006/wordprocessingDrawing" xmlns:w10="urn:schemas-microsoft-com:office:word" xmlns:w="http://schemas.openxmlformats.org/wordprocessingml/2006/main" xmlns:w14="http://schemas.microsoft.com/office/word/2010/wordml" xmlns:w15="http://schemas.microsoft.com/office/word/2012/wordml" xmlns:w16se="http://schemas.microsoft.com/office/word/2015/wordml/symex" xmlns:wpg="http://schemas.microsoft.com/office/word/2010/wordprocessingGroup" xmlns:wpi="http://schemas.microsoft.com/office/word/2010/wordprocessingInk" xmlns:wne="http://schemas.microsoft.com/office/word/2006/wordml" xmlns:wps="http://schemas.microsoft.com/office/word/2010/wordprocessingShape" mc:Ignorable="w14 w15 w16se wp14">
+<w:ftr xmlns:wpc="http://schemas.microsoft.com/office/word/2010/wordprocessingCanvas" xmlns:cx="http://schemas.microsoft.com/office/drawing/2014/chartex" xmlns:cx1="http://schemas.microsoft.com/office/drawing/2015/9/8/chartex" xmlns:cx2="http://schemas.microsoft.com/office/drawing/2015/10/21/chartex" xmlns:cx3="http://schemas.microsoft.com/office/drawing/2016/5/9/chartex" xmlns:cx4="http://schemas.microsoft.com/office/drawing/2016/5/10/chartex" xmlns:cx5="http://schemas.microsoft.com/office/drawing/2016/5/11/chartex" xmlns:cx6="http://schemas.microsoft.com/office/drawing/2016/5/12/chartex" xmlns:cx7="http://schemas.microsoft.com/office/drawing/2016/5/13/chartex" xmlns:cx8="http://schemas.microsoft.com/office/drawing/2016/5/14/chartex" xmlns:mc="http://schemas.openxmlformats.org/markup-compatibility/2006" xmlns:aink="http://schemas.microsoft.com/office/drawing/2016/ink" xmlns:am3d="http://schemas.microsoft.com/office/drawing/2017/model3d" xmlns:o="urn:schemas-microsoft-com:office:office" xmlns:oel="http://schemas.microsoft.com/office/2019/extlst" xmlns:r="http://schemas.openxmlformats.org/officeDocument/2006/relationships" xmlns:m="http://schemas.openxmlformats.org/officeDocument/2006/math" xmlns:v="urn:schemas-microsoft-com:vml" xmlns:wp14="http://schemas.microsoft.com/office/word/2010/wordprocessingDrawing" xmlns:wp="http://schemas.openxmlformats.org/drawingml/2006/wordprocessingDrawing" xmlns:w10="urn:schemas-microsoft-com:office:word" xmlns:w="http://schemas.openxmlformats.org/wordprocessingml/2006/main" xmlns:w14="http://schemas.microsoft.com/office/word/2010/wordml" xmlns:w15="http://schemas.microsoft.com/office/word/2012/wordml" xmlns:w16cex="http://schemas.microsoft.com/office/word/2018/wordml/cex" xmlns:w16cid="http://schemas.microsoft.com/office/word/2016/wordml/cid" xmlns:w16="http://schemas.microsoft.com/office/word/2018/wordml" xmlns:w16du="http://schemas.microsoft.com/office/word/2023/wordml/word16du" xmlns:w16sdtdh="http://schemas.microsoft.com/office/word/2020/wordml/sdtdatahash" xmlns:w16se="http://schemas.microsoft.com/office/word/2015/wordml/symex" xmlns:wpg="http://schemas.microsoft.com/office/word/2010/wordprocessingGroup" xmlns:wpi="http://schemas.microsoft.com/office/word/2010/wordprocessingInk" xmlns:wne="http://schemas.microsoft.com/office/word/2006/wordml" xmlns:wps="http://schemas.microsoft.com/office/word/2010/wordprocessingShape" mc:Ignorable="w14 w15 w16se w16cid w16 w16cex w16sdtdh wp14">
   <w:sdt>
     <w:sdtPr>
       <w:id w:val="2120418163"/>
@@ -21690,7 +21690,7 @@
 </file>
 
 <file path=word/footnotes.xml><?xml version="1.0" encoding="utf-8"?>
-<w:footnotes xmlns:wpc="http://schemas.microsoft.com/office/word/2010/wordprocessingCanvas" xmlns:cx="http://schemas.microsoft.com/office/drawing/2014/chartex" xmlns:mc="http://schemas.openxmlformats.org/markup-compatibility/2006" xmlns:o="urn:schemas-microsoft-com:office:office" xmlns:r="http://schemas.openxmlformats.org/officeDocument/2006/relationships" xmlns:m="http://schemas.openxmlformats.org/officeDocument/2006/math" xmlns:v="urn:schemas-microsoft-com:vml" xmlns:wp14="http://schemas.microsoft.com/office/word/2010/wordprocessingDrawing" xmlns:wp="http://schemas.openxmlformats.org/drawingml/2006/wordprocessingDrawing" xmlns:w10="urn:schemas-microsoft-com:office:word" xmlns:w="http://schemas.openxmlformats.org/wordprocessingml/2006/main" xmlns:w14="http://schemas.microsoft.com/office/word/2010/wordml" xmlns:w15="http://schemas.microsoft.com/office/word/2012/wordml" xmlns:w16se="http://schemas.microsoft.com/office/word/2015/wordml/symex" xmlns:wpg="http://schemas.microsoft.com/office/word/2010/wordprocessingGroup" xmlns:wpi="http://schemas.microsoft.com/office/word/2010/wordprocessingInk" xmlns:wne="http://schemas.microsoft.com/office/word/2006/wordml" xmlns:wps="http://schemas.microsoft.com/office/word/2010/wordprocessingShape" mc:Ignorable="w14 w15 w16se wp14">
+<w:footnotes xmlns:wpc="http://schemas.microsoft.com/office/word/2010/wordprocessingCanvas" xmlns:cx="http://schemas.microsoft.com/office/drawing/2014/chartex" xmlns:cx1="http://schemas.microsoft.com/office/drawing/2015/9/8/chartex" xmlns:cx2="http://schemas.microsoft.com/office/drawing/2015/10/21/chartex" xmlns:cx3="http://schemas.microsoft.com/office/drawing/2016/5/9/chartex" xmlns:cx4="http://schemas.microsoft.com/office/drawing/2016/5/10/chartex" xmlns:cx5="http://schemas.microsoft.com/office/drawing/2016/5/11/chartex" xmlns:cx6="http://schemas.microsoft.com/office/drawing/2016/5/12/chartex" xmlns:cx7="http://schemas.microsoft.com/office/drawing/2016/5/13/chartex" xmlns:cx8="http://schemas.microsoft.com/office/drawing/2016/5/14/chartex" xmlns:mc="http://schemas.openxmlformats.org/markup-compatibility/2006" xmlns:aink="http://schemas.microsoft.com/office/drawing/2016/ink" xmlns:am3d="http://schemas.microsoft.com/office/drawing/2017/model3d" xmlns:o="urn:schemas-microsoft-com:office:office" xmlns:oel="http://schemas.microsoft.com/office/2019/extlst" xmlns:r="http://schemas.openxmlformats.org/officeDocument/2006/relationships" xmlns:m="http://schemas.openxmlformats.org/officeDocument/2006/math" xmlns:v="urn:schemas-microsoft-com:vml" xmlns:wp14="http://schemas.microsoft.com/office/word/2010/wordprocessingDrawing" xmlns:wp="http://schemas.openxmlformats.org/drawingml/2006/wordprocessingDrawing" xmlns:w10="urn:schemas-microsoft-com:office:word" xmlns:w="http://schemas.openxmlformats.org/wordprocessingml/2006/main" xmlns:w14="http://schemas.microsoft.com/office/word/2010/wordml" xmlns:w15="http://schemas.microsoft.com/office/word/2012/wordml" xmlns:w16cex="http://schemas.microsoft.com/office/word/2018/wordml/cex" xmlns:w16cid="http://schemas.microsoft.com/office/word/2016/wordml/cid" xmlns:w16="http://schemas.microsoft.com/office/word/2018/wordml" xmlns:w16du="http://schemas.microsoft.com/office/word/2023/wordml/word16du" xmlns:w16sdtdh="http://schemas.microsoft.com/office/word/2020/wordml/sdtdatahash" xmlns:w16se="http://schemas.microsoft.com/office/word/2015/wordml/symex" xmlns:wpg="http://schemas.microsoft.com/office/word/2010/wordprocessingGroup" xmlns:wpi="http://schemas.microsoft.com/office/word/2010/wordprocessingInk" xmlns:wne="http://schemas.microsoft.com/office/word/2006/wordml" xmlns:wps="http://schemas.microsoft.com/office/word/2010/wordprocessingShape" mc:Ignorable="w14 w15 w16se w16cid w16 w16cex w16sdtdh wp14">
   <w:footnote w:type="separator" w:id="-1">
     <w:p>
       <w:pPr>
@@ -21715,7 +21715,7 @@
 </file>
 
 <file path=word/header1.xml><?xml version="1.0" encoding="utf-8"?>
-<w:hdr xmlns:wpc="http://schemas.microsoft.com/office/word/2010/wordprocessingCanvas" xmlns:cx="http://schemas.microsoft.com/office/drawing/2014/chartex" xmlns:mc="http://schemas.openxmlformats.org/markup-compatibility/2006" xmlns:o="urn:schemas-microsoft-com:office:office" xmlns:r="http://schemas.openxmlformats.org/officeDocument/2006/relationships" xmlns:m="http://schemas.openxmlformats.org/officeDocument/2006/math" xmlns:v="urn:schemas-microsoft-com:vml" xmlns:wp14="http://schemas.microsoft.com/office/word/2010/wordprocessingDrawing" xmlns:wp="http://schemas.openxmlformats.org/drawingml/2006/wordprocessingDrawing" xmlns:w10="urn:schemas-microsoft-com:office:word" xmlns:w="http://schemas.openxmlformats.org/wordprocessingml/2006/main" xmlns:w14="http://schemas.microsoft.com/office/word/2010/wordml" xmlns:w15="http://schemas.microsoft.com/office/word/2012/wordml" xmlns:w16se="http://schemas.microsoft.com/office/word/2015/wordml/symex" xmlns:wpg="http://schemas.microsoft.com/office/word/2010/wordprocessingGroup" xmlns:wpi="http://schemas.microsoft.com/office/word/2010/wordprocessingInk" xmlns:wne="http://schemas.microsoft.com/office/word/2006/wordml" xmlns:wps="http://schemas.microsoft.com/office/word/2010/wordprocessingShape" mc:Ignorable="w14 w15 w16se wp14">
+<w:hdr xmlns:wpc="http://schemas.microsoft.com/office/word/2010/wordprocessingCanvas" xmlns:cx="http://schemas.microsoft.com/office/drawing/2014/chartex" xmlns:cx1="http://schemas.microsoft.com/office/drawing/2015/9/8/chartex" xmlns:cx2="http://schemas.microsoft.com/office/drawing/2015/10/21/chartex" xmlns:cx3="http://schemas.microsoft.com/office/drawing/2016/5/9/chartex" xmlns:cx4="http://schemas.microsoft.com/office/drawing/2016/5/10/chartex" xmlns:cx5="http://schemas.microsoft.com/office/drawing/2016/5/11/chartex" xmlns:cx6="http://schemas.microsoft.com/office/drawing/2016/5/12/chartex" xmlns:cx7="http://schemas.microsoft.com/office/drawing/2016/5/13/chartex" xmlns:cx8="http://schemas.microsoft.com/office/drawing/2016/5/14/chartex" xmlns:mc="http://schemas.openxmlformats.org/markup-compatibility/2006" xmlns:aink="http://schemas.microsoft.com/office/drawing/2016/ink" xmlns:am3d="http://schemas.microsoft.com/office/drawing/2017/model3d" xmlns:o="urn:schemas-microsoft-com:office:office" xmlns:oel="http://schemas.microsoft.com/office/2019/extlst" xmlns:r="http://schemas.openxmlformats.org/officeDocument/2006/relationships" xmlns:m="http://schemas.openxmlformats.org/officeDocument/2006/math" xmlns:v="urn:schemas-microsoft-com:vml" xmlns:wp14="http://schemas.microsoft.com/office/word/2010/wordprocessingDrawing" xmlns:wp="http://schemas.openxmlformats.org/drawingml/2006/wordprocessingDrawing" xmlns:w10="urn:schemas-microsoft-com:office:word" xmlns:w="http://schemas.openxmlformats.org/wordprocessingml/2006/main" xmlns:w14="http://schemas.microsoft.com/office/word/2010/wordml" xmlns:w15="http://schemas.microsoft.com/office/word/2012/wordml" xmlns:w16cex="http://schemas.microsoft.com/office/word/2018/wordml/cex" xmlns:w16cid="http://schemas.microsoft.com/office/word/2016/wordml/cid" xmlns:w16="http://schemas.microsoft.com/office/word/2018/wordml" xmlns:w16du="http://schemas.microsoft.com/office/word/2023/wordml/word16du" xmlns:w16sdtdh="http://schemas.microsoft.com/office/word/2020/wordml/sdtdatahash" xmlns:w16se="http://schemas.microsoft.com/office/word/2015/wordml/symex" xmlns:wpg="http://schemas.microsoft.com/office/word/2010/wordprocessingGroup" xmlns:wpi="http://schemas.microsoft.com/office/word/2010/wordprocessingInk" xmlns:wne="http://schemas.microsoft.com/office/word/2006/wordml" xmlns:wps="http://schemas.microsoft.com/office/word/2010/wordprocessingShape" mc:Ignorable="w14 w15 w16se w16cid w16 w16cex w16sdtdh wp14">
   <w:p>
     <w:pPr>
       <w:pStyle w:val="Header"/>
@@ -21731,7 +21731,7 @@
 </file>
 
 <file path=word/header2.xml><?xml version="1.0" encoding="utf-8"?>
-<w:hdr xmlns:wpc="http://schemas.microsoft.com/office/word/2010/wordprocessingCanvas" xmlns:cx="http://schemas.microsoft.com/office/drawing/2014/chartex" xmlns:mc="http://schemas.openxmlformats.org/markup-compatibility/2006" xmlns:o="urn:schemas-microsoft-com:office:office" xmlns:r="http://schemas.openxmlformats.org/officeDocument/2006/relationships" xmlns:m="http://schemas.openxmlformats.org/officeDocument/2006/math" xmlns:v="urn:schemas-microsoft-com:vml" xmlns:wp14="http://schemas.microsoft.com/office/word/2010/wordprocessingDrawing" xmlns:wp="http://schemas.openxmlformats.org/drawingml/2006/wordprocessingDrawing" xmlns:w10="urn:schemas-microsoft-com:office:word" xmlns:w="http://schemas.openxmlformats.org/wordprocessingml/2006/main" xmlns:w14="http://schemas.microsoft.com/office/word/2010/wordml" xmlns:w15="http://schemas.microsoft.com/office/word/2012/wordml" xmlns:w16se="http://schemas.microsoft.com/office/word/2015/wordml/symex" xmlns:wpg="http://schemas.microsoft.com/office/word/2010/wordprocessingGroup" xmlns:wpi="http://schemas.microsoft.com/office/word/2010/wordprocessingInk" xmlns:wne="http://schemas.microsoft.com/office/word/2006/wordml" xmlns:wps="http://schemas.microsoft.com/office/word/2010/wordprocessingShape" mc:Ignorable="w14 w15 w16se wp14">
+<w:hdr xmlns:wpc="http://schemas.microsoft.com/office/word/2010/wordprocessingCanvas" xmlns:cx="http://schemas.microsoft.com/office/drawing/2014/chartex" xmlns:cx1="http://schemas.microsoft.com/office/drawing/2015/9/8/chartex" xmlns:cx2="http://schemas.microsoft.com/office/drawing/2015/10/21/chartex" xmlns:cx3="http://schemas.microsoft.com/office/drawing/2016/5/9/chartex" xmlns:cx4="http://schemas.microsoft.com/office/drawing/2016/5/10/chartex" xmlns:cx5="http://schemas.microsoft.com/office/drawing/2016/5/11/chartex" xmlns:cx6="http://schemas.microsoft.com/office/drawing/2016/5/12/chartex" xmlns:cx7="http://schemas.microsoft.com/office/drawing/2016/5/13/chartex" xmlns:cx8="http://schemas.microsoft.com/office/drawing/2016/5/14/chartex" xmlns:mc="http://schemas.openxmlformats.org/markup-compatibility/2006" xmlns:aink="http://schemas.microsoft.com/office/drawing/2016/ink" xmlns:am3d="http://schemas.microsoft.com/office/drawing/2017/model3d" xmlns:o="urn:schemas-microsoft-com:office:office" xmlns:oel="http://schemas.microsoft.com/office/2019/extlst" xmlns:r="http://schemas.openxmlformats.org/officeDocument/2006/relationships" xmlns:m="http://schemas.openxmlformats.org/officeDocument/2006/math" xmlns:v="urn:schemas-microsoft-com:vml" xmlns:wp14="http://schemas.microsoft.com/office/word/2010/wordprocessingDrawing" xmlns:wp="http://schemas.openxmlformats.org/drawingml/2006/wordprocessingDrawing" xmlns:w10="urn:schemas-microsoft-com:office:word" xmlns:w="http://schemas.openxmlformats.org/wordprocessingml/2006/main" xmlns:w14="http://schemas.microsoft.com/office/word/2010/wordml" xmlns:w15="http://schemas.microsoft.com/office/word/2012/wordml" xmlns:w16cex="http://schemas.microsoft.com/office/word/2018/wordml/cex" xmlns:w16cid="http://schemas.microsoft.com/office/word/2016/wordml/cid" xmlns:w16="http://schemas.microsoft.com/office/word/2018/wordml" xmlns:w16du="http://schemas.microsoft.com/office/word/2023/wordml/word16du" xmlns:w16sdtdh="http://schemas.microsoft.com/office/word/2020/wordml/sdtdatahash" xmlns:w16se="http://schemas.microsoft.com/office/word/2015/wordml/symex" xmlns:wpg="http://schemas.microsoft.com/office/word/2010/wordprocessingGroup" xmlns:wpi="http://schemas.microsoft.com/office/word/2010/wordprocessingInk" xmlns:wne="http://schemas.microsoft.com/office/word/2006/wordml" xmlns:wps="http://schemas.microsoft.com/office/word/2010/wordprocessingShape" mc:Ignorable="w14 w15 w16se w16cid w16 w16cex w16sdtdh wp14">
   <w:p>
     <w:pPr>
       <w:pStyle w:val="Header"/>
@@ -21741,7 +21741,7 @@
 </file>
 
 <file path=word/numbering.xml><?xml version="1.0" encoding="utf-8"?>
-<w:numbering xmlns:wpc="http://schemas.microsoft.com/office/word/2010/wordprocessingCanvas" xmlns:cx="http://schemas.microsoft.com/office/drawing/2014/chartex" xmlns:mc="http://schemas.openxmlformats.org/markup-compatibility/2006" xmlns:o="urn:schemas-microsoft-com:office:office" xmlns:r="http://schemas.openxmlformats.org/officeDocument/2006/relationships" xmlns:m="http://schemas.openxmlformats.org/officeDocument/2006/math" xmlns:v="urn:schemas-microsoft-com:vml" xmlns:wp14="http://schemas.microsoft.com/office/word/2010/wordprocessingDrawing" xmlns:wp="http://schemas.openxmlformats.org/drawingml/2006/wordprocessingDrawing" xmlns:w10="urn:schemas-microsoft-com:office:word" xmlns:w="http://schemas.openxmlformats.org/wordprocessingml/2006/main" xmlns:w14="http://schemas.microsoft.com/office/word/2010/wordml" xmlns:w15="http://schemas.microsoft.com/office/word/2012/wordml" xmlns:w16se="http://schemas.microsoft.com/office/word/2015/wordml/symex" xmlns:wpg="http://schemas.microsoft.com/office/word/2010/wordprocessingGroup" xmlns:wpi="http://schemas.microsoft.com/office/word/2010/wordprocessingInk" xmlns:wne="http://schemas.microsoft.com/office/word/2006/wordml" xmlns:wps="http://schemas.microsoft.com/office/word/2010/wordprocessingShape" mc:Ignorable="w14 w15 w16se wp14">
+<w:numbering xmlns:wpc="http://schemas.microsoft.com/office/word/2010/wordprocessingCanvas" xmlns:cx="http://schemas.microsoft.com/office/drawing/2014/chartex" xmlns:cx1="http://schemas.microsoft.com/office/drawing/2015/9/8/chartex" xmlns:cx2="http://schemas.microsoft.com/office/drawing/2015/10/21/chartex" xmlns:cx3="http://schemas.microsoft.com/office/drawing/2016/5/9/chartex" xmlns:cx4="http://schemas.microsoft.com/office/drawing/2016/5/10/chartex" xmlns:cx5="http://schemas.microsoft.com/office/drawing/2016/5/11/chartex" xmlns:cx6="http://schemas.microsoft.com/office/drawing/2016/5/12/chartex" xmlns:cx7="http://schemas.microsoft.com/office/drawing/2016/5/13/chartex" xmlns:cx8="http://schemas.microsoft.com/office/drawing/2016/5/14/chartex" xmlns:mc="http://schemas.openxmlformats.org/markup-compatibility/2006" xmlns:aink="http://schemas.microsoft.com/office/drawing/2016/ink" xmlns:am3d="http://schemas.microsoft.com/office/drawing/2017/model3d" xmlns:o="urn:schemas-microsoft-com:office:office" xmlns:oel="http://schemas.microsoft.com/office/2019/extlst" xmlns:r="http://schemas.openxmlformats.org/officeDocument/2006/relationships" xmlns:m="http://schemas.openxmlformats.org/officeDocument/2006/math" xmlns:v="urn:schemas-microsoft-com:vml" xmlns:wp14="http://schemas.microsoft.com/office/word/2010/wordprocessingDrawing" xmlns:wp="http://schemas.openxmlformats.org/drawingml/2006/wordprocessingDrawing" xmlns:w10="urn:schemas-microsoft-com:office:word" xmlns:w="http://schemas.openxmlformats.org/wordprocessingml/2006/main" xmlns:w14="http://schemas.microsoft.com/office/word/2010/wordml" xmlns:w15="http://schemas.microsoft.com/office/word/2012/wordml" xmlns:w16cex="http://schemas.microsoft.com/office/word/2018/wordml/cex" xmlns:w16cid="http://schemas.microsoft.com/office/word/2016/wordml/cid" xmlns:w16="http://schemas.microsoft.com/office/word/2018/wordml" xmlns:w16du="http://schemas.microsoft.com/office/word/2023/wordml/word16du" xmlns:w16sdtdh="http://schemas.microsoft.com/office/word/2020/wordml/sdtdatahash" xmlns:w16se="http://schemas.microsoft.com/office/word/2015/wordml/symex" xmlns:wpg="http://schemas.microsoft.com/office/word/2010/wordprocessingGroup" xmlns:wpi="http://schemas.microsoft.com/office/word/2010/wordprocessingInk" xmlns:wne="http://schemas.microsoft.com/office/word/2006/wordml" xmlns:wps="http://schemas.microsoft.com/office/word/2010/wordprocessingShape" mc:Ignorable="w14 w15 w16se w16cid w16 w16cex w16sdtdh wp14">
   <w:abstractNum w:abstractNumId="0" w15:restartNumberingAfterBreak="0">
     <w:nsid w:val="007712E3"/>
     <w:multiLevelType w:val="hybridMultilevel"/>
@@ -24157,13 +24157,13 @@
       </w:rPr>
     </w:lvl>
   </w:abstractNum>
-  <w:num w:numId="1">
+  <w:num w:numId="1" w16cid:durableId="76169253">
     <w:abstractNumId w:val="11"/>
   </w:num>
-  <w:num w:numId="2">
+  <w:num w:numId="2" w16cid:durableId="592708565">
     <w:abstractNumId w:val="18"/>
   </w:num>
-  <w:num w:numId="3">
+  <w:num w:numId="3" w16cid:durableId="1881430915">
     <w:abstractNumId w:val="11"/>
     <w:lvlOverride w:ilvl="0">
       <w:startOverride w:val="1"/>
@@ -24193,112 +24193,112 @@
       <w:startOverride w:val="1"/>
     </w:lvlOverride>
   </w:num>
-  <w:num w:numId="4">
+  <w:num w:numId="4" w16cid:durableId="875770905">
     <w:abstractNumId w:val="23"/>
   </w:num>
-  <w:num w:numId="5">
+  <w:num w:numId="5" w16cid:durableId="1604916259">
     <w:abstractNumId w:val="9"/>
   </w:num>
-  <w:num w:numId="6">
+  <w:num w:numId="6" w16cid:durableId="1214927018">
     <w:abstractNumId w:val="0"/>
   </w:num>
-  <w:num w:numId="7">
+  <w:num w:numId="7" w16cid:durableId="2079671945">
     <w:abstractNumId w:val="4"/>
   </w:num>
-  <w:num w:numId="8">
+  <w:num w:numId="8" w16cid:durableId="1103454317">
     <w:abstractNumId w:val="21"/>
   </w:num>
-  <w:num w:numId="9">
+  <w:num w:numId="9" w16cid:durableId="1582911495">
     <w:abstractNumId w:val="20"/>
   </w:num>
-  <w:num w:numId="10">
+  <w:num w:numId="10" w16cid:durableId="1619530955">
     <w:abstractNumId w:val="17"/>
   </w:num>
-  <w:num w:numId="11">
+  <w:num w:numId="11" w16cid:durableId="74397924">
     <w:abstractNumId w:val="14"/>
   </w:num>
-  <w:num w:numId="12">
+  <w:num w:numId="12" w16cid:durableId="273053412">
     <w:abstractNumId w:val="3"/>
   </w:num>
-  <w:num w:numId="13">
+  <w:num w:numId="13" w16cid:durableId="1403992238">
     <w:abstractNumId w:val="10"/>
   </w:num>
-  <w:num w:numId="14">
+  <w:num w:numId="14" w16cid:durableId="46884618">
     <w:abstractNumId w:val="15"/>
   </w:num>
-  <w:num w:numId="15">
+  <w:num w:numId="15" w16cid:durableId="30346373">
     <w:abstractNumId w:val="22"/>
   </w:num>
-  <w:num w:numId="16">
+  <w:num w:numId="16" w16cid:durableId="1379889229">
     <w:abstractNumId w:val="2"/>
   </w:num>
-  <w:num w:numId="17">
+  <w:num w:numId="17" w16cid:durableId="1307973937">
     <w:abstractNumId w:val="13"/>
   </w:num>
-  <w:num w:numId="18">
+  <w:num w:numId="18" w16cid:durableId="57284235">
     <w:abstractNumId w:val="1"/>
   </w:num>
-  <w:num w:numId="19">
+  <w:num w:numId="19" w16cid:durableId="1123617003">
     <w:abstractNumId w:val="19"/>
   </w:num>
-  <w:num w:numId="20">
+  <w:num w:numId="20" w16cid:durableId="760492380">
     <w:abstractNumId w:val="7"/>
   </w:num>
-  <w:num w:numId="21">
+  <w:num w:numId="21" w16cid:durableId="1089624024">
     <w:abstractNumId w:val="12"/>
   </w:num>
-  <w:num w:numId="22">
+  <w:num w:numId="22" w16cid:durableId="809783838">
     <w:abstractNumId w:val="8"/>
   </w:num>
-  <w:num w:numId="23">
+  <w:num w:numId="23" w16cid:durableId="446043660">
     <w:abstractNumId w:val="5"/>
   </w:num>
-  <w:num w:numId="24">
+  <w:num w:numId="24" w16cid:durableId="770393996">
     <w:abstractNumId w:val="16"/>
   </w:num>
-  <w:num w:numId="25">
+  <w:num w:numId="25" w16cid:durableId="356195010">
     <w:abstractNumId w:val="11"/>
   </w:num>
-  <w:num w:numId="26">
+  <w:num w:numId="26" w16cid:durableId="300575048">
     <w:abstractNumId w:val="11"/>
   </w:num>
-  <w:num w:numId="27">
+  <w:num w:numId="27" w16cid:durableId="510099169">
     <w:abstractNumId w:val="11"/>
   </w:num>
-  <w:num w:numId="28">
+  <w:num w:numId="28" w16cid:durableId="492989607">
     <w:abstractNumId w:val="11"/>
   </w:num>
-  <w:num w:numId="29">
+  <w:num w:numId="29" w16cid:durableId="1506506461">
     <w:abstractNumId w:val="11"/>
   </w:num>
-  <w:num w:numId="30">
+  <w:num w:numId="30" w16cid:durableId="2129228685">
     <w:abstractNumId w:val="11"/>
   </w:num>
-  <w:num w:numId="31">
+  <w:num w:numId="31" w16cid:durableId="631209350">
     <w:abstractNumId w:val="11"/>
   </w:num>
-  <w:num w:numId="32">
+  <w:num w:numId="32" w16cid:durableId="103768303">
     <w:abstractNumId w:val="11"/>
   </w:num>
-  <w:num w:numId="33">
+  <w:num w:numId="33" w16cid:durableId="2058965191">
     <w:abstractNumId w:val="11"/>
   </w:num>
-  <w:num w:numId="34">
+  <w:num w:numId="34" w16cid:durableId="625743614">
     <w:abstractNumId w:val="11"/>
   </w:num>
-  <w:num w:numId="35">
+  <w:num w:numId="35" w16cid:durableId="1397128342">
     <w:abstractNumId w:val="11"/>
   </w:num>
-  <w:num w:numId="36">
+  <w:num w:numId="36" w16cid:durableId="110127860">
     <w:abstractNumId w:val="11"/>
   </w:num>
-  <w:num w:numId="37">
+  <w:num w:numId="37" w16cid:durableId="1632712733">
     <w:abstractNumId w:val="11"/>
   </w:num>
-  <w:num w:numId="38">
+  <w:num w:numId="38" w16cid:durableId="1600328928">
     <w:abstractNumId w:val="9"/>
   </w:num>
-  <w:num w:numId="39">
+  <w:num w:numId="39" w16cid:durableId="146438064">
     <w:abstractNumId w:val="6"/>
   </w:num>
   <w:numIdMacAtCleanup w:val="20"/>
@@ -24306,7 +24306,7 @@
 </file>
 
 <file path=word/styles.xml><?xml version="1.0" encoding="utf-8"?>
-<w:styles xmlns:mc="http://schemas.openxmlformats.org/markup-compatibility/2006" xmlns:r="http://schemas.openxmlformats.org/officeDocument/2006/relationships" xmlns:w="http://schemas.openxmlformats.org/wordprocessingml/2006/main" xmlns:w14="http://schemas.microsoft.com/office/word/2010/wordml" xmlns:w15="http://schemas.microsoft.com/office/word/2012/wordml" xmlns:w16se="http://schemas.microsoft.com/office/word/2015/wordml/symex" mc:Ignorable="w14 w15 w16se">
+<w:styles xmlns:mc="http://schemas.openxmlformats.org/markup-compatibility/2006" xmlns:r="http://schemas.openxmlformats.org/officeDocument/2006/relationships" xmlns:w="http://schemas.openxmlformats.org/wordprocessingml/2006/main" xmlns:w14="http://schemas.microsoft.com/office/word/2010/wordml" xmlns:w15="http://schemas.microsoft.com/office/word/2012/wordml" xmlns:w16cex="http://schemas.microsoft.com/office/word/2018/wordml/cex" xmlns:w16cid="http://schemas.microsoft.com/office/word/2016/wordml/cid" xmlns:w16="http://schemas.microsoft.com/office/word/2018/wordml" xmlns:w16sdtdh="http://schemas.microsoft.com/office/word/2020/wordml/sdtdatahash" xmlns:w16se="http://schemas.microsoft.com/office/word/2015/wordml/symex" mc:Ignorable="w14 w15 w16se w16cid w16 w16cex w16sdtdh">
   <w:docDefaults>
     <w:rPrDefault>
       <w:rPr>
@@ -24322,7 +24322,7 @@
       </w:pPr>
     </w:pPrDefault>
   </w:docDefaults>
-  <w:latentStyles w:defLockedState="0" w:defUIPriority="99" w:defSemiHidden="0" w:defUnhideWhenUsed="0" w:defQFormat="0" w:count="371">
+  <w:latentStyles w:defLockedState="0" w:defUIPriority="99" w:defSemiHidden="0" w:defUnhideWhenUsed="0" w:defQFormat="0" w:count="376">
     <w:lsdException w:name="Normal" w:uiPriority="0" w:qFormat="1"/>
     <w:lsdException w:name="heading 1" w:uiPriority="9" w:qFormat="1"/>
     <w:lsdException w:name="heading 2" w:semiHidden="1" w:uiPriority="9" w:unhideWhenUsed="1" w:qFormat="1"/>
@@ -24428,7 +24428,6 @@
     <w:lsdException w:name="HTML Sample" w:semiHidden="1" w:unhideWhenUsed="1"/>
     <w:lsdException w:name="HTML Typewriter" w:semiHidden="1" w:unhideWhenUsed="1"/>
     <w:lsdException w:name="HTML Variable" w:semiHidden="1" w:unhideWhenUsed="1"/>
-    <w:lsdException w:name="Normal Table" w:semiHidden="1" w:unhideWhenUsed="1"/>
     <w:lsdException w:name="annotation subject" w:semiHidden="1" w:unhideWhenUsed="1"/>
     <w:lsdException w:name="No List" w:semiHidden="1" w:unhideWhenUsed="1"/>
     <w:lsdException w:name="Outline List 1" w:semiHidden="1" w:unhideWhenUsed="1"/>
@@ -24471,11 +24470,8 @@
     <w:lsdException w:name="Table Contemporary" w:semiHidden="1" w:unhideWhenUsed="1"/>
     <w:lsdException w:name="Table Elegant" w:semiHidden="1" w:unhideWhenUsed="1"/>
     <w:lsdException w:name="Table Professional" w:semiHidden="1" w:unhideWhenUsed="1"/>
-    <w:lsdException w:name="Table Subtle 1" w:semiHidden="1" w:unhideWhenUsed="1"/>
     <w:lsdException w:name="Table Subtle 2" w:semiHidden="1" w:unhideWhenUsed="1"/>
     <w:lsdException w:name="Table Web 1" w:semiHidden="1" w:unhideWhenUsed="1"/>
-    <w:lsdException w:name="Table Web 2" w:semiHidden="1" w:unhideWhenUsed="1"/>
-    <w:lsdException w:name="Table Web 3" w:semiHidden="1" w:unhideWhenUsed="1"/>
     <w:lsdException w:name="Balloon Text" w:semiHidden="1" w:unhideWhenUsed="1"/>
     <w:lsdException w:name="Table Grid" w:uiPriority="39"/>
     <w:lsdException w:name="Table Theme" w:semiHidden="1" w:unhideWhenUsed="1"/>
@@ -24694,6 +24690,11 @@
     <w:lsdException w:name="List Table 5 Dark Accent 6" w:uiPriority="50"/>
     <w:lsdException w:name="List Table 6 Colorful Accent 6" w:uiPriority="51"/>
     <w:lsdException w:name="List Table 7 Colorful Accent 6" w:uiPriority="52"/>
+    <w:lsdException w:name="Mention" w:semiHidden="1" w:unhideWhenUsed="1"/>
+    <w:lsdException w:name="Smart Hyperlink" w:semiHidden="1" w:unhideWhenUsed="1"/>
+    <w:lsdException w:name="Hashtag" w:semiHidden="1" w:unhideWhenUsed="1"/>
+    <w:lsdException w:name="Unresolved Mention" w:semiHidden="1" w:unhideWhenUsed="1"/>
+    <w:lsdException w:name="Smart Link" w:semiHidden="1" w:unhideWhenUsed="1"/>
   </w:latentStyles>
   <w:style w:type="paragraph" w:default="1" w:styleId="Normal">
     <w:name w:val="Normal"/>
@@ -25197,8 +25198,8 @@
       <w:sz w:val="26"/>
     </w:rPr>
   </w:style>
-  <w:style w:type="character" w:customStyle="1" w:styleId="UnresolvedMention">
-    <w:name w:val="Unresolved Mention"/>
+  <w:style w:type="character" w:customStyle="1" w:styleId="UnresolvedMention2">
+    <w:name w:val="Unresolved Mention2"/>
     <w:basedOn w:val="DefaultParagraphFont"/>
     <w:uiPriority w:val="99"/>
     <w:semiHidden/>

</xml_diff>

<commit_message>
update document and ui
</commit_message>
<xml_diff>
--- a/Document/document.docx
+++ b/Document/document.docx
@@ -1001,10 +1001,8 @@
         <w:rPr>
           <w:rFonts w:asciiTheme="minorHAnsi" w:eastAsiaTheme="minorEastAsia" w:hAnsiTheme="minorHAnsi"/>
           <w:noProof/>
-          <w:kern w:val="2"/>
-          <w:sz w:val="22"/>
-          <w:lang w:val="en-US"/>
-          <w14:ligatures w14:val="standardContextual"/>
+          <w:sz w:val="22"/>
+          <w:lang w:val="en-US"/>
         </w:rPr>
       </w:pPr>
       <w:r>
@@ -1016,7 +1014,7 @@
       <w:r>
         <w:fldChar w:fldCharType="separate"/>
       </w:r>
-      <w:hyperlink w:anchor="_Toc134972655" w:history="1">
+      <w:hyperlink w:anchor="_Toc135588528" w:history="1">
         <w:r>
           <w:rPr>
             <w:rStyle w:val="Hyperlink"/>
@@ -1044,7 +1042,7 @@
             <w:noProof/>
             <w:webHidden/>
           </w:rPr>
-          <w:instrText xml:space="preserve"> PAGEREF _Toc134972655 \h </w:instrText>
+          <w:instrText xml:space="preserve"> PAGEREF _Toc135588528 \h </w:instrText>
         </w:r>
         <w:r>
           <w:rPr>
@@ -1084,13 +1082,11 @@
         <w:rPr>
           <w:rFonts w:asciiTheme="minorHAnsi" w:eastAsiaTheme="minorEastAsia" w:hAnsiTheme="minorHAnsi"/>
           <w:noProof/>
-          <w:kern w:val="2"/>
-          <w:sz w:val="22"/>
-          <w:lang w:val="en-US"/>
-          <w14:ligatures w14:val="standardContextual"/>
-        </w:rPr>
-      </w:pPr>
-      <w:hyperlink w:anchor="_Toc134972656" w:history="1">
+          <w:sz w:val="22"/>
+          <w:lang w:val="en-US"/>
+        </w:rPr>
+      </w:pPr>
+      <w:hyperlink w:anchor="_Toc135588529" w:history="1">
         <w:r>
           <w:rPr>
             <w:rStyle w:val="Hyperlink"/>
@@ -1118,7 +1114,7 @@
             <w:noProof/>
             <w:webHidden/>
           </w:rPr>
-          <w:instrText xml:space="preserve"> PAGEREF _Toc134972656 \h </w:instrText>
+          <w:instrText xml:space="preserve"> PAGEREF _Toc135588529 \h </w:instrText>
         </w:r>
         <w:r>
           <w:rPr>
@@ -1158,13 +1154,11 @@
         <w:rPr>
           <w:rFonts w:asciiTheme="minorHAnsi" w:eastAsiaTheme="minorEastAsia" w:hAnsiTheme="minorHAnsi"/>
           <w:noProof/>
-          <w:kern w:val="2"/>
-          <w:sz w:val="22"/>
-          <w:lang w:val="en-US"/>
-          <w14:ligatures w14:val="standardContextual"/>
-        </w:rPr>
-      </w:pPr>
-      <w:hyperlink w:anchor="_Toc134972657" w:history="1">
+          <w:sz w:val="22"/>
+          <w:lang w:val="en-US"/>
+        </w:rPr>
+      </w:pPr>
+      <w:hyperlink w:anchor="_Toc135588530" w:history="1">
         <w:r>
           <w:rPr>
             <w:rStyle w:val="Hyperlink"/>
@@ -1192,7 +1186,7 @@
             <w:noProof/>
             <w:webHidden/>
           </w:rPr>
-          <w:instrText xml:space="preserve"> PAGEREF _Toc134972657 \h </w:instrText>
+          <w:instrText xml:space="preserve"> PAGEREF _Toc135588530 \h </w:instrText>
         </w:r>
         <w:r>
           <w:rPr>
@@ -1232,13 +1226,11 @@
         <w:rPr>
           <w:rFonts w:asciiTheme="minorHAnsi" w:eastAsiaTheme="minorEastAsia" w:hAnsiTheme="minorHAnsi"/>
           <w:noProof/>
-          <w:kern w:val="2"/>
-          <w:sz w:val="22"/>
-          <w:lang w:val="en-US"/>
-          <w14:ligatures w14:val="standardContextual"/>
-        </w:rPr>
-      </w:pPr>
-      <w:hyperlink w:anchor="_Toc134972658" w:history="1">
+          <w:sz w:val="22"/>
+          <w:lang w:val="en-US"/>
+        </w:rPr>
+      </w:pPr>
+      <w:hyperlink w:anchor="_Toc135588531" w:history="1">
         <w:r>
           <w:rPr>
             <w:rStyle w:val="Hyperlink"/>
@@ -1266,7 +1258,7 @@
             <w:noProof/>
             <w:webHidden/>
           </w:rPr>
-          <w:instrText xml:space="preserve"> PAGEREF _Toc134972658 \h </w:instrText>
+          <w:instrText xml:space="preserve"> PAGEREF _Toc135588531 \h </w:instrText>
         </w:r>
         <w:r>
           <w:rPr>
@@ -1306,13 +1298,11 @@
         <w:rPr>
           <w:rFonts w:asciiTheme="minorHAnsi" w:eastAsiaTheme="minorEastAsia" w:hAnsiTheme="minorHAnsi"/>
           <w:noProof/>
-          <w:kern w:val="2"/>
-          <w:sz w:val="22"/>
-          <w:lang w:val="en-US"/>
-          <w14:ligatures w14:val="standardContextual"/>
-        </w:rPr>
-      </w:pPr>
-      <w:hyperlink w:anchor="_Toc134972659" w:history="1">
+          <w:sz w:val="22"/>
+          <w:lang w:val="en-US"/>
+        </w:rPr>
+      </w:pPr>
+      <w:hyperlink w:anchor="_Toc135588532" w:history="1">
         <w:r>
           <w:rPr>
             <w:rStyle w:val="Hyperlink"/>
@@ -1340,7 +1330,7 @@
             <w:noProof/>
             <w:webHidden/>
           </w:rPr>
-          <w:instrText xml:space="preserve"> PAGEREF _Toc134972659 \h </w:instrText>
+          <w:instrText xml:space="preserve"> PAGEREF _Toc135588532 \h </w:instrText>
         </w:r>
         <w:r>
           <w:rPr>
@@ -1380,13 +1370,11 @@
         <w:rPr>
           <w:rFonts w:asciiTheme="minorHAnsi" w:eastAsiaTheme="minorEastAsia" w:hAnsiTheme="minorHAnsi"/>
           <w:noProof/>
-          <w:kern w:val="2"/>
-          <w:sz w:val="22"/>
-          <w:lang w:val="en-US"/>
-          <w14:ligatures w14:val="standardContextual"/>
-        </w:rPr>
-      </w:pPr>
-      <w:hyperlink w:anchor="_Toc134972660" w:history="1">
+          <w:sz w:val="22"/>
+          <w:lang w:val="en-US"/>
+        </w:rPr>
+      </w:pPr>
+      <w:hyperlink w:anchor="_Toc135588533" w:history="1">
         <w:r>
           <w:rPr>
             <w:rStyle w:val="Hyperlink"/>
@@ -1414,7 +1402,7 @@
             <w:noProof/>
             <w:webHidden/>
           </w:rPr>
-          <w:instrText xml:space="preserve"> PAGEREF _Toc134972660 \h </w:instrText>
+          <w:instrText xml:space="preserve"> PAGEREF _Toc135588533 \h </w:instrText>
         </w:r>
         <w:r>
           <w:rPr>
@@ -1454,13 +1442,11 @@
         <w:rPr>
           <w:rFonts w:asciiTheme="minorHAnsi" w:eastAsiaTheme="minorEastAsia" w:hAnsiTheme="minorHAnsi"/>
           <w:noProof/>
-          <w:kern w:val="2"/>
-          <w:sz w:val="22"/>
-          <w:lang w:val="en-US"/>
-          <w14:ligatures w14:val="standardContextual"/>
-        </w:rPr>
-      </w:pPr>
-      <w:hyperlink w:anchor="_Toc134972661" w:history="1">
+          <w:sz w:val="22"/>
+          <w:lang w:val="en-US"/>
+        </w:rPr>
+      </w:pPr>
+      <w:hyperlink w:anchor="_Toc135588534" w:history="1">
         <w:r>
           <w:rPr>
             <w:rStyle w:val="Hyperlink"/>
@@ -1488,7 +1474,7 @@
             <w:noProof/>
             <w:webHidden/>
           </w:rPr>
-          <w:instrText xml:space="preserve"> PAGEREF _Toc134972661 \h </w:instrText>
+          <w:instrText xml:space="preserve"> PAGEREF _Toc135588534 \h </w:instrText>
         </w:r>
         <w:r>
           <w:rPr>
@@ -1528,13 +1514,11 @@
         <w:rPr>
           <w:rFonts w:asciiTheme="minorHAnsi" w:eastAsiaTheme="minorEastAsia" w:hAnsiTheme="minorHAnsi"/>
           <w:noProof/>
-          <w:kern w:val="2"/>
-          <w:sz w:val="22"/>
-          <w:lang w:val="en-US"/>
-          <w14:ligatures w14:val="standardContextual"/>
-        </w:rPr>
-      </w:pPr>
-      <w:hyperlink w:anchor="_Toc134972662" w:history="1">
+          <w:sz w:val="22"/>
+          <w:lang w:val="en-US"/>
+        </w:rPr>
+      </w:pPr>
+      <w:hyperlink w:anchor="_Toc135588535" w:history="1">
         <w:r>
           <w:rPr>
             <w:rStyle w:val="Hyperlink"/>
@@ -1562,7 +1546,7 @@
             <w:noProof/>
             <w:webHidden/>
           </w:rPr>
-          <w:instrText xml:space="preserve"> PAGEREF _Toc134972662 \h </w:instrText>
+          <w:instrText xml:space="preserve"> PAGEREF _Toc135588535 \h </w:instrText>
         </w:r>
         <w:r>
           <w:rPr>
@@ -1602,13 +1586,11 @@
         <w:rPr>
           <w:rFonts w:asciiTheme="minorHAnsi" w:eastAsiaTheme="minorEastAsia" w:hAnsiTheme="minorHAnsi"/>
           <w:noProof/>
-          <w:kern w:val="2"/>
-          <w:sz w:val="22"/>
-          <w:lang w:val="en-US"/>
-          <w14:ligatures w14:val="standardContextual"/>
-        </w:rPr>
-      </w:pPr>
-      <w:hyperlink w:anchor="_Toc134972663" w:history="1">
+          <w:sz w:val="22"/>
+          <w:lang w:val="en-US"/>
+        </w:rPr>
+      </w:pPr>
+      <w:hyperlink w:anchor="_Toc135588536" w:history="1">
         <w:r>
           <w:rPr>
             <w:rStyle w:val="Hyperlink"/>
@@ -1636,7 +1618,7 @@
             <w:noProof/>
             <w:webHidden/>
           </w:rPr>
-          <w:instrText xml:space="preserve"> PAGEREF _Toc134972663 \h </w:instrText>
+          <w:instrText xml:space="preserve"> PAGEREF _Toc135588536 \h </w:instrText>
         </w:r>
         <w:r>
           <w:rPr>
@@ -1676,13 +1658,11 @@
         <w:rPr>
           <w:rFonts w:asciiTheme="minorHAnsi" w:eastAsiaTheme="minorEastAsia" w:hAnsiTheme="minorHAnsi"/>
           <w:noProof/>
-          <w:kern w:val="2"/>
-          <w:sz w:val="22"/>
-          <w:lang w:val="en-US"/>
-          <w14:ligatures w14:val="standardContextual"/>
-        </w:rPr>
-      </w:pPr>
-      <w:hyperlink w:anchor="_Toc134972664" w:history="1">
+          <w:sz w:val="22"/>
+          <w:lang w:val="en-US"/>
+        </w:rPr>
+      </w:pPr>
+      <w:hyperlink w:anchor="_Toc135588537" w:history="1">
         <w:r>
           <w:rPr>
             <w:rStyle w:val="Hyperlink"/>
@@ -1710,7 +1690,7 @@
             <w:noProof/>
             <w:webHidden/>
           </w:rPr>
-          <w:instrText xml:space="preserve"> PAGEREF _Toc134972664 \h </w:instrText>
+          <w:instrText xml:space="preserve"> PAGEREF _Toc135588537 \h </w:instrText>
         </w:r>
         <w:r>
           <w:rPr>
@@ -1750,13 +1730,11 @@
         <w:rPr>
           <w:rFonts w:asciiTheme="minorHAnsi" w:eastAsiaTheme="minorEastAsia" w:hAnsiTheme="minorHAnsi"/>
           <w:noProof/>
-          <w:kern w:val="2"/>
-          <w:sz w:val="22"/>
-          <w:lang w:val="en-US"/>
-          <w14:ligatures w14:val="standardContextual"/>
-        </w:rPr>
-      </w:pPr>
-      <w:hyperlink w:anchor="_Toc134972665" w:history="1">
+          <w:sz w:val="22"/>
+          <w:lang w:val="en-US"/>
+        </w:rPr>
+      </w:pPr>
+      <w:hyperlink w:anchor="_Toc135588538" w:history="1">
         <w:r>
           <w:rPr>
             <w:rStyle w:val="Hyperlink"/>
@@ -1784,7 +1762,7 @@
             <w:noProof/>
             <w:webHidden/>
           </w:rPr>
-          <w:instrText xml:space="preserve"> PAGEREF _Toc134972665 \h </w:instrText>
+          <w:instrText xml:space="preserve"> PAGEREF _Toc135588538 \h </w:instrText>
         </w:r>
         <w:r>
           <w:rPr>
@@ -1824,13 +1802,11 @@
         <w:rPr>
           <w:rFonts w:asciiTheme="minorHAnsi" w:eastAsiaTheme="minorEastAsia" w:hAnsiTheme="minorHAnsi"/>
           <w:noProof/>
-          <w:kern w:val="2"/>
-          <w:sz w:val="22"/>
-          <w:lang w:val="en-US"/>
-          <w14:ligatures w14:val="standardContextual"/>
-        </w:rPr>
-      </w:pPr>
-      <w:hyperlink w:anchor="_Toc134972666" w:history="1">
+          <w:sz w:val="22"/>
+          <w:lang w:val="en-US"/>
+        </w:rPr>
+      </w:pPr>
+      <w:hyperlink w:anchor="_Toc135588539" w:history="1">
         <w:r>
           <w:rPr>
             <w:rStyle w:val="Hyperlink"/>
@@ -1858,7 +1834,7 @@
             <w:noProof/>
             <w:webHidden/>
           </w:rPr>
-          <w:instrText xml:space="preserve"> PAGEREF _Toc134972666 \h </w:instrText>
+          <w:instrText xml:space="preserve"> PAGEREF _Toc135588539 \h </w:instrText>
         </w:r>
         <w:r>
           <w:rPr>
@@ -1898,13 +1874,11 @@
         <w:rPr>
           <w:rFonts w:asciiTheme="minorHAnsi" w:eastAsiaTheme="minorEastAsia" w:hAnsiTheme="minorHAnsi"/>
           <w:noProof/>
-          <w:kern w:val="2"/>
-          <w:sz w:val="22"/>
-          <w:lang w:val="en-US"/>
-          <w14:ligatures w14:val="standardContextual"/>
-        </w:rPr>
-      </w:pPr>
-      <w:hyperlink w:anchor="_Toc134972667" w:history="1">
+          <w:sz w:val="22"/>
+          <w:lang w:val="en-US"/>
+        </w:rPr>
+      </w:pPr>
+      <w:hyperlink w:anchor="_Toc135588540" w:history="1">
         <w:r>
           <w:rPr>
             <w:rStyle w:val="Hyperlink"/>
@@ -1932,7 +1906,7 @@
             <w:noProof/>
             <w:webHidden/>
           </w:rPr>
-          <w:instrText xml:space="preserve"> PAGEREF _Toc134972667 \h </w:instrText>
+          <w:instrText xml:space="preserve"> PAGEREF _Toc135588540 \h </w:instrText>
         </w:r>
         <w:r>
           <w:rPr>
@@ -1972,13 +1946,11 @@
         <w:rPr>
           <w:rFonts w:asciiTheme="minorHAnsi" w:eastAsiaTheme="minorEastAsia" w:hAnsiTheme="minorHAnsi"/>
           <w:noProof/>
-          <w:kern w:val="2"/>
-          <w:sz w:val="22"/>
-          <w:lang w:val="en-US"/>
-          <w14:ligatures w14:val="standardContextual"/>
-        </w:rPr>
-      </w:pPr>
-      <w:hyperlink w:anchor="_Toc134972668" w:history="1">
+          <w:sz w:val="22"/>
+          <w:lang w:val="en-US"/>
+        </w:rPr>
+      </w:pPr>
+      <w:hyperlink w:anchor="_Toc135588541" w:history="1">
         <w:r>
           <w:rPr>
             <w:rStyle w:val="Hyperlink"/>
@@ -2006,7 +1978,7 @@
             <w:noProof/>
             <w:webHidden/>
           </w:rPr>
-          <w:instrText xml:space="preserve"> PAGEREF _Toc134972668 \h </w:instrText>
+          <w:instrText xml:space="preserve"> PAGEREF _Toc135588541 \h </w:instrText>
         </w:r>
         <w:r>
           <w:rPr>
@@ -2046,13 +2018,11 @@
         <w:rPr>
           <w:rFonts w:asciiTheme="minorHAnsi" w:eastAsiaTheme="minorEastAsia" w:hAnsiTheme="minorHAnsi"/>
           <w:noProof/>
-          <w:kern w:val="2"/>
-          <w:sz w:val="22"/>
-          <w:lang w:val="en-US"/>
-          <w14:ligatures w14:val="standardContextual"/>
-        </w:rPr>
-      </w:pPr>
-      <w:hyperlink w:anchor="_Toc134972669" w:history="1">
+          <w:sz w:val="22"/>
+          <w:lang w:val="en-US"/>
+        </w:rPr>
+      </w:pPr>
+      <w:hyperlink w:anchor="_Toc135588542" w:history="1">
         <w:r>
           <w:rPr>
             <w:rStyle w:val="Hyperlink"/>
@@ -2080,7 +2050,7 @@
             <w:noProof/>
             <w:webHidden/>
           </w:rPr>
-          <w:instrText xml:space="preserve"> PAGEREF _Toc134972669 \h </w:instrText>
+          <w:instrText xml:space="preserve"> PAGEREF _Toc135588542 \h </w:instrText>
         </w:r>
         <w:r>
           <w:rPr>
@@ -2120,13 +2090,11 @@
         <w:rPr>
           <w:rFonts w:asciiTheme="minorHAnsi" w:eastAsiaTheme="minorEastAsia" w:hAnsiTheme="minorHAnsi"/>
           <w:noProof/>
-          <w:kern w:val="2"/>
-          <w:sz w:val="22"/>
-          <w:lang w:val="en-US"/>
-          <w14:ligatures w14:val="standardContextual"/>
-        </w:rPr>
-      </w:pPr>
-      <w:hyperlink w:anchor="_Toc134972670" w:history="1">
+          <w:sz w:val="22"/>
+          <w:lang w:val="en-US"/>
+        </w:rPr>
+      </w:pPr>
+      <w:hyperlink w:anchor="_Toc135588543" w:history="1">
         <w:r>
           <w:rPr>
             <w:rStyle w:val="Hyperlink"/>
@@ -2154,7 +2122,7 @@
             <w:noProof/>
             <w:webHidden/>
           </w:rPr>
-          <w:instrText xml:space="preserve"> PAGEREF _Toc134972670 \h </w:instrText>
+          <w:instrText xml:space="preserve"> PAGEREF _Toc135588543 \h </w:instrText>
         </w:r>
         <w:r>
           <w:rPr>
@@ -2194,13 +2162,11 @@
         <w:rPr>
           <w:rFonts w:asciiTheme="minorHAnsi" w:eastAsiaTheme="minorEastAsia" w:hAnsiTheme="minorHAnsi"/>
           <w:noProof/>
-          <w:kern w:val="2"/>
-          <w:sz w:val="22"/>
-          <w:lang w:val="en-US"/>
-          <w14:ligatures w14:val="standardContextual"/>
-        </w:rPr>
-      </w:pPr>
-      <w:hyperlink w:anchor="_Toc134972671" w:history="1">
+          <w:sz w:val="22"/>
+          <w:lang w:val="en-US"/>
+        </w:rPr>
+      </w:pPr>
+      <w:hyperlink w:anchor="_Toc135588544" w:history="1">
         <w:r>
           <w:rPr>
             <w:rStyle w:val="Hyperlink"/>
@@ -2228,7 +2194,7 @@
             <w:noProof/>
             <w:webHidden/>
           </w:rPr>
-          <w:instrText xml:space="preserve"> PAGEREF _Toc134972671 \h </w:instrText>
+          <w:instrText xml:space="preserve"> PAGEREF _Toc135588544 \h </w:instrText>
         </w:r>
         <w:r>
           <w:rPr>
@@ -2268,13 +2234,11 @@
         <w:rPr>
           <w:rFonts w:asciiTheme="minorHAnsi" w:eastAsiaTheme="minorEastAsia" w:hAnsiTheme="minorHAnsi"/>
           <w:noProof/>
-          <w:kern w:val="2"/>
-          <w:sz w:val="22"/>
-          <w:lang w:val="en-US"/>
-          <w14:ligatures w14:val="standardContextual"/>
-        </w:rPr>
-      </w:pPr>
-      <w:hyperlink w:anchor="_Toc134972672" w:history="1">
+          <w:sz w:val="22"/>
+          <w:lang w:val="en-US"/>
+        </w:rPr>
+      </w:pPr>
+      <w:hyperlink w:anchor="_Toc135588545" w:history="1">
         <w:r>
           <w:rPr>
             <w:rStyle w:val="Hyperlink"/>
@@ -2302,7 +2266,7 @@
             <w:noProof/>
             <w:webHidden/>
           </w:rPr>
-          <w:instrText xml:space="preserve"> PAGEREF _Toc134972672 \h </w:instrText>
+          <w:instrText xml:space="preserve"> PAGEREF _Toc135588545 \h </w:instrText>
         </w:r>
         <w:r>
           <w:rPr>
@@ -2323,6 +2287,222 @@
             <w:webHidden/>
           </w:rPr>
           <w:t>29</w:t>
+        </w:r>
+        <w:r>
+          <w:rPr>
+            <w:noProof/>
+            <w:webHidden/>
+          </w:rPr>
+          <w:fldChar w:fldCharType="end"/>
+        </w:r>
+      </w:hyperlink>
+    </w:p>
+    <w:p>
+      <w:pPr>
+        <w:pStyle w:val="TableofFigures"/>
+        <w:tabs>
+          <w:tab w:val="right" w:leader="dot" w:pos="9061"/>
+        </w:tabs>
+        <w:rPr>
+          <w:rFonts w:asciiTheme="minorHAnsi" w:eastAsiaTheme="minorEastAsia" w:hAnsiTheme="minorHAnsi"/>
+          <w:noProof/>
+          <w:sz w:val="22"/>
+          <w:lang w:val="en-US"/>
+        </w:rPr>
+      </w:pPr>
+      <w:hyperlink w:anchor="_Toc135588546" w:history="1">
+        <w:r>
+          <w:rPr>
+            <w:rStyle w:val="Hyperlink"/>
+            <w:b/>
+            <w:noProof/>
+          </w:rPr>
+          <w:t>Hình 19. Màn hình chủ</w:t>
+        </w:r>
+        <w:r>
+          <w:rPr>
+            <w:noProof/>
+            <w:webHidden/>
+          </w:rPr>
+          <w:tab/>
+        </w:r>
+        <w:r>
+          <w:rPr>
+            <w:noProof/>
+            <w:webHidden/>
+          </w:rPr>
+          <w:fldChar w:fldCharType="begin"/>
+        </w:r>
+        <w:r>
+          <w:rPr>
+            <w:noProof/>
+            <w:webHidden/>
+          </w:rPr>
+          <w:instrText xml:space="preserve"> PAGEREF _Toc135588546 \h </w:instrText>
+        </w:r>
+        <w:r>
+          <w:rPr>
+            <w:noProof/>
+            <w:webHidden/>
+          </w:rPr>
+        </w:r>
+        <w:r>
+          <w:rPr>
+            <w:noProof/>
+            <w:webHidden/>
+          </w:rPr>
+          <w:fldChar w:fldCharType="separate"/>
+        </w:r>
+        <w:r>
+          <w:rPr>
+            <w:noProof/>
+            <w:webHidden/>
+          </w:rPr>
+          <w:t>30</w:t>
+        </w:r>
+        <w:r>
+          <w:rPr>
+            <w:noProof/>
+            <w:webHidden/>
+          </w:rPr>
+          <w:fldChar w:fldCharType="end"/>
+        </w:r>
+      </w:hyperlink>
+    </w:p>
+    <w:p>
+      <w:pPr>
+        <w:pStyle w:val="TableofFigures"/>
+        <w:tabs>
+          <w:tab w:val="right" w:leader="dot" w:pos="9061"/>
+        </w:tabs>
+        <w:rPr>
+          <w:rFonts w:asciiTheme="minorHAnsi" w:eastAsiaTheme="minorEastAsia" w:hAnsiTheme="minorHAnsi"/>
+          <w:noProof/>
+          <w:sz w:val="22"/>
+          <w:lang w:val="en-US"/>
+        </w:rPr>
+      </w:pPr>
+      <w:hyperlink w:anchor="_Toc135588547" w:history="1">
+        <w:r>
+          <w:rPr>
+            <w:rStyle w:val="Hyperlink"/>
+            <w:b/>
+            <w:noProof/>
+          </w:rPr>
+          <w:t>Hình 20. Màn hình phát bài hát</w:t>
+        </w:r>
+        <w:r>
+          <w:rPr>
+            <w:noProof/>
+            <w:webHidden/>
+          </w:rPr>
+          <w:tab/>
+        </w:r>
+        <w:r>
+          <w:rPr>
+            <w:noProof/>
+            <w:webHidden/>
+          </w:rPr>
+          <w:fldChar w:fldCharType="begin"/>
+        </w:r>
+        <w:r>
+          <w:rPr>
+            <w:noProof/>
+            <w:webHidden/>
+          </w:rPr>
+          <w:instrText xml:space="preserve"> PAGEREF _Toc135588547 \h </w:instrText>
+        </w:r>
+        <w:r>
+          <w:rPr>
+            <w:noProof/>
+            <w:webHidden/>
+          </w:rPr>
+        </w:r>
+        <w:r>
+          <w:rPr>
+            <w:noProof/>
+            <w:webHidden/>
+          </w:rPr>
+          <w:fldChar w:fldCharType="separate"/>
+        </w:r>
+        <w:r>
+          <w:rPr>
+            <w:noProof/>
+            <w:webHidden/>
+          </w:rPr>
+          <w:t>30</w:t>
+        </w:r>
+        <w:r>
+          <w:rPr>
+            <w:noProof/>
+            <w:webHidden/>
+          </w:rPr>
+          <w:fldChar w:fldCharType="end"/>
+        </w:r>
+      </w:hyperlink>
+    </w:p>
+    <w:p>
+      <w:pPr>
+        <w:pStyle w:val="TableofFigures"/>
+        <w:tabs>
+          <w:tab w:val="right" w:leader="dot" w:pos="9061"/>
+        </w:tabs>
+        <w:rPr>
+          <w:rFonts w:asciiTheme="minorHAnsi" w:eastAsiaTheme="minorEastAsia" w:hAnsiTheme="minorHAnsi"/>
+          <w:noProof/>
+          <w:sz w:val="22"/>
+          <w:lang w:val="en-US"/>
+        </w:rPr>
+      </w:pPr>
+      <w:hyperlink w:anchor="_Toc135588548" w:history="1">
+        <w:r>
+          <w:rPr>
+            <w:rStyle w:val="Hyperlink"/>
+            <w:b/>
+            <w:noProof/>
+          </w:rPr>
+          <w:t>Hình 21. Trang quản trị</w:t>
+        </w:r>
+        <w:r>
+          <w:rPr>
+            <w:noProof/>
+            <w:webHidden/>
+          </w:rPr>
+          <w:tab/>
+        </w:r>
+        <w:r>
+          <w:rPr>
+            <w:noProof/>
+            <w:webHidden/>
+          </w:rPr>
+          <w:fldChar w:fldCharType="begin"/>
+        </w:r>
+        <w:r>
+          <w:rPr>
+            <w:noProof/>
+            <w:webHidden/>
+          </w:rPr>
+          <w:instrText xml:space="preserve"> PAGEREF _Toc135588548 \h </w:instrText>
+        </w:r>
+        <w:r>
+          <w:rPr>
+            <w:noProof/>
+            <w:webHidden/>
+          </w:rPr>
+        </w:r>
+        <w:r>
+          <w:rPr>
+            <w:noProof/>
+            <w:webHidden/>
+          </w:rPr>
+          <w:fldChar w:fldCharType="separate"/>
+        </w:r>
+        <w:r>
+          <w:rPr>
+            <w:noProof/>
+            <w:webHidden/>
+          </w:rPr>
+          <w:t>31</w:t>
         </w:r>
         <w:r>
           <w:rPr>
@@ -10559,7 +10739,7 @@
           <w:szCs w:val="22"/>
         </w:rPr>
       </w:pPr>
-      <w:bookmarkStart w:id="20" w:name="_Toc134972655"/>
+      <w:bookmarkStart w:id="20" w:name="_Toc135588528"/>
       <w:r>
         <w:rPr>
           <w:b/>
@@ -17068,7 +17248,7 @@
           <w:szCs w:val="22"/>
         </w:rPr>
       </w:pPr>
-      <w:bookmarkStart w:id="36" w:name="_Toc134972656"/>
+      <w:bookmarkStart w:id="36" w:name="_Toc135588529"/>
       <w:r>
         <w:rPr>
           <w:b/>
@@ -17345,7 +17525,7 @@
           <w:szCs w:val="22"/>
         </w:rPr>
       </w:pPr>
-      <w:bookmarkStart w:id="38" w:name="_Toc134972657"/>
+      <w:bookmarkStart w:id="38" w:name="_Toc135588530"/>
       <w:r>
         <w:rPr>
           <w:b/>
@@ -17601,7 +17781,7 @@
           <w:szCs w:val="22"/>
         </w:rPr>
       </w:pPr>
-      <w:bookmarkStart w:id="40" w:name="_Toc134972658"/>
+      <w:bookmarkStart w:id="40" w:name="_Toc135588531"/>
       <w:r>
         <w:rPr>
           <w:b/>
@@ -17642,6 +17822,7 @@
         <w:rPr>
           <w:b/>
           <w:i w:val="0"/>
+          <w:noProof/>
           <w:sz w:val="22"/>
           <w:szCs w:val="22"/>
         </w:rPr>
@@ -17773,7 +17954,7 @@
           <w:szCs w:val="22"/>
         </w:rPr>
       </w:pPr>
-      <w:bookmarkStart w:id="43" w:name="_Toc134972659"/>
+      <w:bookmarkStart w:id="43" w:name="_Toc135588532"/>
       <w:r>
         <w:rPr>
           <w:b/>
@@ -17937,7 +18118,7 @@
           <w:szCs w:val="22"/>
         </w:rPr>
       </w:pPr>
-      <w:bookmarkStart w:id="45" w:name="_Toc134972660"/>
+      <w:bookmarkStart w:id="45" w:name="_Toc135588533"/>
       <w:r>
         <w:rPr>
           <w:b/>
@@ -18092,7 +18273,7 @@
           <w:szCs w:val="22"/>
         </w:rPr>
       </w:pPr>
-      <w:bookmarkStart w:id="47" w:name="_Toc134972661"/>
+      <w:bookmarkStart w:id="47" w:name="_Toc135588534"/>
       <w:r>
         <w:rPr>
           <w:b/>
@@ -18246,7 +18427,7 @@
           <w:szCs w:val="22"/>
         </w:rPr>
       </w:pPr>
-      <w:bookmarkStart w:id="49" w:name="_Toc134972662"/>
+      <w:bookmarkStart w:id="49" w:name="_Toc135588535"/>
       <w:r>
         <w:rPr>
           <w:b/>
@@ -18401,7 +18582,7 @@
           <w:szCs w:val="22"/>
         </w:rPr>
       </w:pPr>
-      <w:bookmarkStart w:id="51" w:name="_Toc134972663"/>
+      <w:bookmarkStart w:id="51" w:name="_Toc135588536"/>
       <w:r>
         <w:rPr>
           <w:b/>
@@ -18555,7 +18736,7 @@
           <w:szCs w:val="22"/>
         </w:rPr>
       </w:pPr>
-      <w:bookmarkStart w:id="53" w:name="_Toc134972664"/>
+      <w:bookmarkStart w:id="53" w:name="_Toc135588537"/>
       <w:r>
         <w:rPr>
           <w:b/>
@@ -18710,7 +18891,7 @@
           <w:szCs w:val="22"/>
         </w:rPr>
       </w:pPr>
-      <w:bookmarkStart w:id="55" w:name="_Toc134972665"/>
+      <w:bookmarkStart w:id="55" w:name="_Toc135588538"/>
       <w:r>
         <w:rPr>
           <w:b/>
@@ -18864,7 +19045,7 @@
           <w:szCs w:val="22"/>
         </w:rPr>
       </w:pPr>
-      <w:bookmarkStart w:id="57" w:name="_Toc134972666"/>
+      <w:bookmarkStart w:id="57" w:name="_Toc135588539"/>
       <w:r>
         <w:rPr>
           <w:b/>
@@ -19019,7 +19200,7 @@
           <w:szCs w:val="22"/>
         </w:rPr>
       </w:pPr>
-      <w:bookmarkStart w:id="59" w:name="_Toc134972667"/>
+      <w:bookmarkStart w:id="59" w:name="_Toc135588540"/>
       <w:r>
         <w:rPr>
           <w:b/>
@@ -19173,7 +19354,7 @@
           <w:szCs w:val="22"/>
         </w:rPr>
       </w:pPr>
-      <w:bookmarkStart w:id="61" w:name="_Toc134972668"/>
+      <w:bookmarkStart w:id="61" w:name="_Toc135588541"/>
       <w:r>
         <w:rPr>
           <w:b/>
@@ -19328,7 +19509,7 @@
           <w:szCs w:val="22"/>
         </w:rPr>
       </w:pPr>
-      <w:bookmarkStart w:id="63" w:name="_Toc134972669"/>
+      <w:bookmarkStart w:id="63" w:name="_Toc135588542"/>
       <w:r>
         <w:rPr>
           <w:b/>
@@ -19483,7 +19664,7 @@
           <w:szCs w:val="22"/>
         </w:rPr>
       </w:pPr>
-      <w:bookmarkStart w:id="65" w:name="_Toc134972670"/>
+      <w:bookmarkStart w:id="65" w:name="_Toc135588543"/>
       <w:r>
         <w:rPr>
           <w:b/>
@@ -20897,13 +21078,12 @@
       <w:r>
         <w:rPr>
           <w:noProof/>
-          <w:lang w:val="en-US"/>
         </w:rPr>
         <w:drawing>
-          <wp:inline distT="0" distB="0" distL="0" distR="0" wp14:anchorId="2EF0526E" wp14:editId="3D68FDBA">
-            <wp:extent cx="5546048" cy="2978150"/>
+          <wp:inline distT="0" distB="0" distL="0" distR="0" wp14:anchorId="728ED710" wp14:editId="1FB6B87A">
+            <wp:extent cx="5760085" cy="2750185"/>
             <wp:effectExtent l="0" t="0" r="0" b="0"/>
-            <wp:docPr id="18" name="Picture 18"/>
+            <wp:docPr id="2" name="Picture 2"/>
             <wp:cNvGraphicFramePr>
               <a:graphicFrameLocks xmlns:a="http://schemas.openxmlformats.org/drawingml/2006/main" noChangeAspect="1"/>
             </wp:cNvGraphicFramePr>
@@ -20923,7 +21103,7 @@
                   <pic:spPr>
                     <a:xfrm>
                       <a:off x="0" y="0"/>
-                      <a:ext cx="5552043" cy="2981369"/>
+                      <a:ext cx="5760085" cy="2750185"/>
                     </a:xfrm>
                     <a:prstGeom prst="rect">
                       <a:avLst/>
@@ -20946,7 +21126,7 @@
           <w:szCs w:val="22"/>
         </w:rPr>
       </w:pPr>
-      <w:bookmarkStart w:id="72" w:name="_Toc134972671"/>
+      <w:bookmarkStart w:id="72" w:name="_Toc135588544"/>
       <w:r>
         <w:rPr>
           <w:b/>
@@ -21088,7 +21268,7 @@
           <w:szCs w:val="22"/>
         </w:rPr>
       </w:pPr>
-      <w:bookmarkStart w:id="74" w:name="_Toc134972672"/>
+      <w:bookmarkStart w:id="74" w:name="_Toc135588545"/>
       <w:r>
         <w:rPr>
           <w:b/>
@@ -21169,7 +21349,6 @@
         <w:rPr>
           <w:lang w:val="en-US"/>
         </w:rPr>
-        <w:lastRenderedPageBreak/>
         <w:t>Thiết kế g</w:t>
       </w:r>
       <w:r>
@@ -21191,6 +21370,12 @@
           <w:lang w:val="en-US"/>
         </w:rPr>
         <w:t>Một số màn hình trong ứng dụng</w:t>
+      </w:r>
+      <w:r>
+        <w:rPr>
+          <w:lang w:val="en-US"/>
+        </w:rPr>
+        <w:t xml:space="preserve"> và trang quản trị:</w:t>
       </w:r>
     </w:p>
     <w:p>
@@ -21198,6 +21383,60 @@
         <w:keepNext/>
         <w:jc w:val="center"/>
       </w:pPr>
+      <w:r>
+        <w:rPr>
+          <w:noProof/>
+        </w:rPr>
+        <w:lastRenderedPageBreak/>
+        <w:drawing>
+          <wp:inline distT="0" distB="0" distL="0" distR="0" wp14:anchorId="4E717941" wp14:editId="37AE1E95">
+            <wp:extent cx="1851660" cy="4114489"/>
+            <wp:effectExtent l="0" t="0" r="0" b="635"/>
+            <wp:docPr id="22" name="Picture 22"/>
+            <wp:cNvGraphicFramePr>
+              <a:graphicFrameLocks xmlns:a="http://schemas.openxmlformats.org/drawingml/2006/main" noChangeAspect="1"/>
+            </wp:cNvGraphicFramePr>
+            <a:graphic xmlns:a="http://schemas.openxmlformats.org/drawingml/2006/main">
+              <a:graphicData uri="http://schemas.openxmlformats.org/drawingml/2006/picture">
+                <pic:pic xmlns:pic="http://schemas.openxmlformats.org/drawingml/2006/picture">
+                  <pic:nvPicPr>
+                    <pic:cNvPr id="0" name="Picture 5"/>
+                    <pic:cNvPicPr>
+                      <a:picLocks noChangeAspect="1" noChangeArrowheads="1"/>
+                    </pic:cNvPicPr>
+                  </pic:nvPicPr>
+                  <pic:blipFill>
+                    <a:blip r:embed="rId28" cstate="print">
+                      <a:extLst>
+                        <a:ext uri="{28A0092B-C50C-407E-A947-70E740481C1C}">
+                          <a14:useLocalDpi xmlns:a14="http://schemas.microsoft.com/office/drawing/2010/main" val="0"/>
+                        </a:ext>
+                      </a:extLst>
+                    </a:blip>
+                    <a:srcRect/>
+                    <a:stretch>
+                      <a:fillRect/>
+                    </a:stretch>
+                  </pic:blipFill>
+                  <pic:spPr bwMode="auto">
+                    <a:xfrm>
+                      <a:off x="0" y="0"/>
+                      <a:ext cx="1862657" cy="4138925"/>
+                    </a:xfrm>
+                    <a:prstGeom prst="rect">
+                      <a:avLst/>
+                    </a:prstGeom>
+                    <a:noFill/>
+                    <a:ln>
+                      <a:noFill/>
+                    </a:ln>
+                  </pic:spPr>
+                </pic:pic>
+              </a:graphicData>
+            </a:graphic>
+          </wp:inline>
+        </w:drawing>
+      </w:r>
     </w:p>
     <w:p>
       <w:pPr>
@@ -21207,9 +21446,9 @@
           <w:i w:val="0"/>
           <w:sz w:val="22"/>
           <w:szCs w:val="22"/>
-          <w:lang w:val="en-US"/>
-        </w:rPr>
-      </w:pPr>
+        </w:rPr>
+      </w:pPr>
+      <w:bookmarkStart w:id="76" w:name="_Toc135588546"/>
       <w:r>
         <w:rPr>
           <w:b/>
@@ -21217,7 +21456,7 @@
           <w:sz w:val="22"/>
           <w:szCs w:val="22"/>
         </w:rPr>
-        <w:t xml:space="preserve">Hình </w:t>
+        <w:t xml:space="preserve">Hình </w:t>
       </w:r>
       <w:r>
         <w:rPr>
@@ -21225,9 +21464,8 @@
           <w:i w:val="0"/>
           <w:sz w:val="22"/>
           <w:szCs w:val="22"/>
-          <w:lang w:val="en-US"/>
-        </w:rPr>
-        <w:t>18</w:t>
+        </w:rPr>
+        <w:fldChar w:fldCharType="begin"/>
       </w:r>
       <w:r>
         <w:rPr>
@@ -21235,9 +21473,8 @@
           <w:i w:val="0"/>
           <w:sz w:val="22"/>
           <w:szCs w:val="22"/>
-          <w:lang w:val="en-US"/>
-        </w:rPr>
-        <w:t>. Màn hình ch</w:t>
+        </w:rPr>
+        <w:instrText xml:space="preserve"> SEQ Hình \* ARABIC </w:instrText>
       </w:r>
       <w:r>
         <w:rPr>
@@ -21245,28 +21482,18 @@
           <w:i w:val="0"/>
           <w:sz w:val="22"/>
           <w:szCs w:val="22"/>
-          <w:lang w:val="en-US"/>
-        </w:rPr>
-        <w:t>ính</w:t>
-      </w:r>
-    </w:p>
-    <w:p>
-      <w:pPr>
-        <w:keepNext/>
-        <w:jc w:val="center"/>
-      </w:pPr>
-    </w:p>
-    <w:p>
-      <w:pPr>
-        <w:pStyle w:val="Caption"/>
+        </w:rPr>
+        <w:fldChar w:fldCharType="separate"/>
+      </w:r>
+      <w:r>
         <w:rPr>
           <w:b/>
           <w:i w:val="0"/>
           <w:sz w:val="22"/>
           <w:szCs w:val="22"/>
-          <w:lang w:val="en-US"/>
-        </w:rPr>
-      </w:pPr>
+        </w:rPr>
+        <w:t>19</w:t>
+      </w:r>
       <w:r>
         <w:rPr>
           <w:b/>
@@ -21274,7 +21501,7 @@
           <w:sz w:val="22"/>
           <w:szCs w:val="22"/>
         </w:rPr>
-        <w:t xml:space="preserve">Hình </w:t>
+        <w:fldChar w:fldCharType="end"/>
       </w:r>
       <w:r>
         <w:rPr>
@@ -21282,30 +21509,153 @@
           <w:i w:val="0"/>
           <w:sz w:val="22"/>
           <w:szCs w:val="22"/>
-          <w:lang w:val="en-US"/>
-        </w:rPr>
-        <w:t>19</w:t>
-      </w:r>
-      <w:r>
+        </w:rPr>
+        <w:t>. Màn hình chủ</w:t>
+      </w:r>
+      <w:bookmarkEnd w:id="76"/>
+    </w:p>
+    <w:p>
+      <w:pPr>
+        <w:keepNext/>
+        <w:spacing w:line="259" w:lineRule="auto"/>
+        <w:ind w:firstLine="0"/>
+        <w:jc w:val="center"/>
+      </w:pPr>
+      <w:r>
+        <w:rPr>
+          <w:lang w:val="en-US"/>
+        </w:rPr>
+        <w:t xml:space="preserve">    </w:t>
+      </w:r>
+      <w:r>
+        <w:rPr>
+          <w:noProof/>
+        </w:rPr>
+        <w:drawing>
+          <wp:inline distT="0" distB="0" distL="0" distR="0" wp14:anchorId="18D6F4B2" wp14:editId="393A58C5">
+            <wp:extent cx="1859280" cy="4131418"/>
+            <wp:effectExtent l="0" t="0" r="7620" b="2540"/>
+            <wp:docPr id="23" name="Picture 23"/>
+            <wp:cNvGraphicFramePr>
+              <a:graphicFrameLocks xmlns:a="http://schemas.openxmlformats.org/drawingml/2006/main" noChangeAspect="1"/>
+            </wp:cNvGraphicFramePr>
+            <a:graphic xmlns:a="http://schemas.openxmlformats.org/drawingml/2006/main">
+              <a:graphicData uri="http://schemas.openxmlformats.org/drawingml/2006/picture">
+                <pic:pic xmlns:pic="http://schemas.openxmlformats.org/drawingml/2006/picture">
+                  <pic:nvPicPr>
+                    <pic:cNvPr id="0" name="Picture 7"/>
+                    <pic:cNvPicPr>
+                      <a:picLocks noChangeAspect="1" noChangeArrowheads="1"/>
+                    </pic:cNvPicPr>
+                  </pic:nvPicPr>
+                  <pic:blipFill>
+                    <a:blip r:embed="rId29" cstate="print">
+                      <a:extLst>
+                        <a:ext uri="{28A0092B-C50C-407E-A947-70E740481C1C}">
+                          <a14:useLocalDpi xmlns:a14="http://schemas.microsoft.com/office/drawing/2010/main" val="0"/>
+                        </a:ext>
+                      </a:extLst>
+                    </a:blip>
+                    <a:srcRect/>
+                    <a:stretch>
+                      <a:fillRect/>
+                    </a:stretch>
+                  </pic:blipFill>
+                  <pic:spPr bwMode="auto">
+                    <a:xfrm>
+                      <a:off x="0" y="0"/>
+                      <a:ext cx="1879450" cy="4176236"/>
+                    </a:xfrm>
+                    <a:prstGeom prst="rect">
+                      <a:avLst/>
+                    </a:prstGeom>
+                    <a:noFill/>
+                    <a:ln>
+                      <a:noFill/>
+                    </a:ln>
+                  </pic:spPr>
+                </pic:pic>
+              </a:graphicData>
+            </a:graphic>
+          </wp:inline>
+        </w:drawing>
+      </w:r>
+    </w:p>
+    <w:p>
+      <w:pPr>
+        <w:pStyle w:val="Caption"/>
         <w:rPr>
           <w:b/>
           <w:i w:val="0"/>
           <w:sz w:val="22"/>
           <w:szCs w:val="22"/>
-          <w:lang w:val="en-US"/>
-        </w:rPr>
-        <w:t>. Màn hình phát bài hát</w:t>
-      </w:r>
+        </w:rPr>
+      </w:pPr>
+      <w:bookmarkStart w:id="77" w:name="_Toc135588547"/>
       <w:r>
         <w:rPr>
           <w:b/>
           <w:i w:val="0"/>
           <w:sz w:val="22"/>
           <w:szCs w:val="22"/>
-          <w:lang w:val="en-US"/>
-        </w:rPr>
-        <w:t xml:space="preserve"> </w:t>
-      </w:r>
+        </w:rPr>
+        <w:t xml:space="preserve">Hình </w:t>
+      </w:r>
+      <w:r>
+        <w:rPr>
+          <w:b/>
+          <w:i w:val="0"/>
+          <w:sz w:val="22"/>
+          <w:szCs w:val="22"/>
+        </w:rPr>
+        <w:fldChar w:fldCharType="begin"/>
+      </w:r>
+      <w:r>
+        <w:rPr>
+          <w:b/>
+          <w:i w:val="0"/>
+          <w:sz w:val="22"/>
+          <w:szCs w:val="22"/>
+        </w:rPr>
+        <w:instrText xml:space="preserve"> SEQ Hình \* ARABIC </w:instrText>
+      </w:r>
+      <w:r>
+        <w:rPr>
+          <w:b/>
+          <w:i w:val="0"/>
+          <w:sz w:val="22"/>
+          <w:szCs w:val="22"/>
+        </w:rPr>
+        <w:fldChar w:fldCharType="separate"/>
+      </w:r>
+      <w:r>
+        <w:rPr>
+          <w:b/>
+          <w:i w:val="0"/>
+          <w:sz w:val="22"/>
+          <w:szCs w:val="22"/>
+        </w:rPr>
+        <w:t>20</w:t>
+      </w:r>
+      <w:r>
+        <w:rPr>
+          <w:b/>
+          <w:i w:val="0"/>
+          <w:sz w:val="22"/>
+          <w:szCs w:val="22"/>
+        </w:rPr>
+        <w:fldChar w:fldCharType="end"/>
+      </w:r>
+      <w:r>
+        <w:rPr>
+          <w:b/>
+          <w:i w:val="0"/>
+          <w:sz w:val="22"/>
+          <w:szCs w:val="22"/>
+        </w:rPr>
+        <w:t>. Màn hình phát bài hát</w:t>
+      </w:r>
+      <w:bookmarkEnd w:id="77"/>
     </w:p>
     <w:p>
       <w:pPr>
@@ -21314,10 +21664,133 @@
       <w:r>
         <w:rPr>
           <w:noProof/>
-          <w:lang w:val="en-US"/>
-        </w:rPr>
-        <w:t xml:space="preserve">  </w:t>
-      </w:r>
+        </w:rPr>
+        <w:lastRenderedPageBreak/>
+        <w:drawing>
+          <wp:inline distT="0" distB="0" distL="0" distR="0" wp14:anchorId="2874684C" wp14:editId="49B7C3B0">
+            <wp:extent cx="5760085" cy="2520315"/>
+            <wp:effectExtent l="0" t="0" r="0" b="0"/>
+            <wp:docPr id="24" name="Picture 24"/>
+            <wp:cNvGraphicFramePr>
+              <a:graphicFrameLocks xmlns:a="http://schemas.openxmlformats.org/drawingml/2006/main" noChangeAspect="1"/>
+            </wp:cNvGraphicFramePr>
+            <a:graphic xmlns:a="http://schemas.openxmlformats.org/drawingml/2006/main">
+              <a:graphicData uri="http://schemas.openxmlformats.org/drawingml/2006/picture">
+                <pic:pic xmlns:pic="http://schemas.openxmlformats.org/drawingml/2006/picture">
+                  <pic:nvPicPr>
+                    <pic:cNvPr id="0" name="Picture 9"/>
+                    <pic:cNvPicPr>
+                      <a:picLocks noChangeAspect="1" noChangeArrowheads="1"/>
+                    </pic:cNvPicPr>
+                  </pic:nvPicPr>
+                  <pic:blipFill>
+                    <a:blip r:embed="rId30" cstate="print">
+                      <a:extLst>
+                        <a:ext uri="{28A0092B-C50C-407E-A947-70E740481C1C}">
+                          <a14:useLocalDpi xmlns:a14="http://schemas.microsoft.com/office/drawing/2010/main" val="0"/>
+                        </a:ext>
+                      </a:extLst>
+                    </a:blip>
+                    <a:srcRect/>
+                    <a:stretch>
+                      <a:fillRect/>
+                    </a:stretch>
+                  </pic:blipFill>
+                  <pic:spPr bwMode="auto">
+                    <a:xfrm>
+                      <a:off x="0" y="0"/>
+                      <a:ext cx="5760085" cy="2520315"/>
+                    </a:xfrm>
+                    <a:prstGeom prst="rect">
+                      <a:avLst/>
+                    </a:prstGeom>
+                    <a:noFill/>
+                    <a:ln>
+                      <a:noFill/>
+                    </a:ln>
+                  </pic:spPr>
+                </pic:pic>
+              </a:graphicData>
+            </a:graphic>
+          </wp:inline>
+        </w:drawing>
+      </w:r>
+    </w:p>
+    <w:p>
+      <w:pPr>
+        <w:pStyle w:val="Caption"/>
+        <w:rPr>
+          <w:b/>
+          <w:i w:val="0"/>
+          <w:sz w:val="22"/>
+          <w:szCs w:val="22"/>
+        </w:rPr>
+      </w:pPr>
+      <w:bookmarkStart w:id="78" w:name="_Toc135588548"/>
+      <w:r>
+        <w:rPr>
+          <w:b/>
+          <w:i w:val="0"/>
+          <w:sz w:val="22"/>
+          <w:szCs w:val="22"/>
+        </w:rPr>
+        <w:t xml:space="preserve">Hình </w:t>
+      </w:r>
+      <w:r>
+        <w:rPr>
+          <w:b/>
+          <w:i w:val="0"/>
+          <w:sz w:val="22"/>
+          <w:szCs w:val="22"/>
+        </w:rPr>
+        <w:fldChar w:fldCharType="begin"/>
+      </w:r>
+      <w:r>
+        <w:rPr>
+          <w:b/>
+          <w:i w:val="0"/>
+          <w:sz w:val="22"/>
+          <w:szCs w:val="22"/>
+        </w:rPr>
+        <w:instrText xml:space="preserve"> SEQ Hình \* ARABIC </w:instrText>
+      </w:r>
+      <w:r>
+        <w:rPr>
+          <w:b/>
+          <w:i w:val="0"/>
+          <w:sz w:val="22"/>
+          <w:szCs w:val="22"/>
+        </w:rPr>
+        <w:fldChar w:fldCharType="separate"/>
+      </w:r>
+      <w:r>
+        <w:rPr>
+          <w:b/>
+          <w:i w:val="0"/>
+          <w:sz w:val="22"/>
+          <w:szCs w:val="22"/>
+        </w:rPr>
+        <w:t>21</w:t>
+      </w:r>
+      <w:r>
+        <w:rPr>
+          <w:b/>
+          <w:i w:val="0"/>
+          <w:sz w:val="22"/>
+          <w:szCs w:val="22"/>
+        </w:rPr>
+        <w:fldChar w:fldCharType="end"/>
+      </w:r>
+      <w:r>
+        <w:rPr>
+          <w:b/>
+          <w:i w:val="0"/>
+          <w:sz w:val="22"/>
+          <w:szCs w:val="22"/>
+        </w:rPr>
+        <w:t>. Trang quản trị</w:t>
+      </w:r>
+      <w:bookmarkEnd w:id="78"/>
     </w:p>
     <w:p>
       <w:pPr>
@@ -21325,12 +21798,16 @@
         <w:ind w:firstLine="0"/>
         <w:jc w:val="left"/>
         <w:rPr>
-          <w:lang w:val="en-US"/>
-        </w:rPr>
-      </w:pPr>
-      <w:r>
-        <w:rPr>
-          <w:lang w:val="en-US"/>
+          <w:b/>
+          <w:iCs/>
+          <w:sz w:val="22"/>
+        </w:rPr>
+      </w:pPr>
+      <w:r>
+        <w:rPr>
+          <w:b/>
+          <w:i/>
+          <w:sz w:val="22"/>
         </w:rPr>
         <w:br w:type="page"/>
       </w:r>
@@ -21345,7 +21822,7 @@
           <w:lang w:val="en-US"/>
         </w:rPr>
       </w:pPr>
-      <w:bookmarkStart w:id="76" w:name="_Toc134972647"/>
+      <w:bookmarkStart w:id="79" w:name="_Toc134972647"/>
       <w:r>
         <w:rPr>
           <w:sz w:val="28"/>
@@ -21355,7 +21832,7 @@
         <w:lastRenderedPageBreak/>
         <w:t>TỔNG KẾT</w:t>
       </w:r>
-      <w:bookmarkEnd w:id="76"/>
+      <w:bookmarkEnd w:id="79"/>
     </w:p>
     <w:p>
       <w:pPr>
@@ -21366,14 +21843,14 @@
           <w:lang w:val="en-US"/>
         </w:rPr>
       </w:pPr>
-      <w:bookmarkStart w:id="77" w:name="_Toc134972648"/>
+      <w:bookmarkStart w:id="80" w:name="_Toc134972648"/>
       <w:r>
         <w:rPr>
           <w:lang w:val="en-US"/>
         </w:rPr>
         <w:t>Kết quả đạt được</w:t>
       </w:r>
-      <w:bookmarkEnd w:id="77"/>
+      <w:bookmarkEnd w:id="80"/>
     </w:p>
     <w:p>
       <w:pPr>
@@ -21564,14 +22041,14 @@
           <w:lang w:val="en-US"/>
         </w:rPr>
       </w:pPr>
-      <w:bookmarkStart w:id="78" w:name="_Toc134972649"/>
+      <w:bookmarkStart w:id="81" w:name="_Toc134972649"/>
       <w:r>
         <w:rPr>
           <w:lang w:val="en-US"/>
         </w:rPr>
         <w:t>Ưu điểm</w:t>
       </w:r>
-      <w:bookmarkEnd w:id="78"/>
+      <w:bookmarkEnd w:id="81"/>
     </w:p>
     <w:p>
       <w:pPr>
@@ -21638,14 +22115,14 @@
           <w:lang w:val="en-US"/>
         </w:rPr>
       </w:pPr>
-      <w:bookmarkStart w:id="79" w:name="_Toc134972650"/>
+      <w:bookmarkStart w:id="82" w:name="_Toc134972650"/>
       <w:r>
         <w:rPr>
           <w:lang w:val="en-US"/>
         </w:rPr>
         <w:t>Nhược điểm</w:t>
       </w:r>
-      <w:bookmarkEnd w:id="79"/>
+      <w:bookmarkEnd w:id="82"/>
     </w:p>
     <w:p>
       <w:pPr>
@@ -21744,14 +22221,14 @@
           <w:lang w:val="en-US"/>
         </w:rPr>
       </w:pPr>
-      <w:bookmarkStart w:id="80" w:name="_Toc134972651"/>
+      <w:bookmarkStart w:id="83" w:name="_Toc134972651"/>
       <w:r>
         <w:rPr>
           <w:lang w:val="en-US"/>
         </w:rPr>
         <w:t>Khó khăn</w:t>
       </w:r>
-      <w:bookmarkEnd w:id="80"/>
+      <w:bookmarkEnd w:id="83"/>
     </w:p>
     <w:p>
       <w:pPr>
@@ -21790,14 +22267,14 @@
           <w:lang w:val="en-US"/>
         </w:rPr>
       </w:pPr>
-      <w:bookmarkStart w:id="81" w:name="_Toc134972652"/>
+      <w:bookmarkStart w:id="84" w:name="_Toc134972652"/>
       <w:r>
         <w:rPr>
           <w:lang w:val="en-US"/>
         </w:rPr>
         <w:t>Bài học kinh nghiệm</w:t>
       </w:r>
-      <w:bookmarkEnd w:id="81"/>
+      <w:bookmarkEnd w:id="84"/>
     </w:p>
     <w:p>
       <w:pPr>
@@ -21836,7 +22313,7 @@
           <w:lang w:val="en-US"/>
         </w:rPr>
       </w:pPr>
-      <w:bookmarkStart w:id="82" w:name="_Toc134972653"/>
+      <w:bookmarkStart w:id="85" w:name="_Toc134972653"/>
       <w:r>
         <w:rPr>
           <w:lang w:val="en-US"/>
@@ -21844,7 +22321,7 @@
         <w:lastRenderedPageBreak/>
         <w:t>Hướng phát triển</w:t>
       </w:r>
-      <w:bookmarkEnd w:id="82"/>
+      <w:bookmarkEnd w:id="85"/>
     </w:p>
     <w:p>
       <w:pPr>
@@ -21871,7 +22348,7 @@
         <w:rPr>
           <w:lang w:val="en-US"/>
         </w:rPr>
-        <w:t>Xây dựng thêm phiên bản miễn phí và trả phí cho ứng dụng</w:t>
+        <w:t>Xây dựng thêm phiên bản trả phí cho ứng dụng</w:t>
       </w:r>
       <w:r>
         <w:rPr>
@@ -21955,7 +22432,7 @@
           <w:lang w:val="en-US"/>
         </w:rPr>
       </w:pPr>
-      <w:bookmarkStart w:id="83" w:name="_Toc134972654"/>
+      <w:bookmarkStart w:id="86" w:name="_Toc134972654"/>
       <w:r>
         <w:rPr>
           <w:sz w:val="28"/>
@@ -21965,7 +22442,7 @@
         <w:lastRenderedPageBreak/>
         <w:t>TÀI LIỆU THAM KHẢO</w:t>
       </w:r>
-      <w:bookmarkEnd w:id="83"/>
+      <w:bookmarkEnd w:id="86"/>
     </w:p>
     <w:p>
       <w:pPr>
@@ -22071,8 +22548,8 @@
       </w:pPr>
     </w:p>
     <w:sectPr>
-      <w:headerReference w:type="default" r:id="rId28"/>
-      <w:footerReference w:type="default" r:id="rId29"/>
+      <w:headerReference w:type="default" r:id="rId31"/>
+      <w:footerReference w:type="default" r:id="rId32"/>
       <w:endnotePr>
         <w:numFmt w:val="decimal"/>
       </w:endnotePr>

</xml_diff>